<commit_message>
nuevo notebook versión 4
</commit_message>
<xml_diff>
--- a/PHD Project - Metodología y resultados.docx
+++ b/PHD Project - Metodología y resultados.docx
@@ -1,23 +1,23 @@
 
 <file path=word/document.xml><?xml version="1.0" encoding="utf-8"?>
-<w:document xmlns:wpc="http://schemas.microsoft.com/office/word/2010/wordprocessingCanvas" xmlns:cx="http://schemas.microsoft.com/office/drawing/2014/chartex" xmlns:cx1="http://schemas.microsoft.com/office/drawing/2015/9/8/chartex" xmlns:cx2="http://schemas.microsoft.com/office/drawing/2015/10/21/chartex" xmlns:cx3="http://schemas.microsoft.com/office/drawing/2016/5/9/chartex" xmlns:cx4="http://schemas.microsoft.com/office/drawing/2016/5/10/chartex" xmlns:cx5="http://schemas.microsoft.com/office/drawing/2016/5/11/chartex" xmlns:cx6="http://schemas.microsoft.com/office/drawing/2016/5/12/chartex" xmlns:cx7="http://schemas.microsoft.com/office/drawing/2016/5/13/chartex" xmlns:cx8="http://schemas.microsoft.com/office/drawing/2016/5/14/chartex" xmlns:mc="http://schemas.openxmlformats.org/markup-compatibility/2006" xmlns:aink="http://schemas.microsoft.com/office/drawing/2016/ink" xmlns:am3d="http://schemas.microsoft.com/office/drawing/2017/model3d" xmlns:o="urn:schemas-microsoft-com:office:office" xmlns:oel="http://schemas.microsoft.com/office/2019/extlst" xmlns:r="http://schemas.openxmlformats.org/officeDocument/2006/relationships" xmlns:m="http://schemas.openxmlformats.org/officeDocument/2006/math" xmlns:v="urn:schemas-microsoft-com:vml" xmlns:wp14="http://schemas.microsoft.com/office/word/2010/wordprocessingDrawing" xmlns:wp="http://schemas.openxmlformats.org/drawingml/2006/wordprocessingDrawing" xmlns:w10="urn:schemas-microsoft-com:office:word" xmlns:w="http://schemas.openxmlformats.org/wordprocessingml/2006/main" xmlns:w14="http://schemas.microsoft.com/office/word/2010/wordml" xmlns:w15="http://schemas.microsoft.com/office/word/2012/wordml" xmlns:w16cex="http://schemas.microsoft.com/office/word/2018/wordml/cex" xmlns:w16cid="http://schemas.microsoft.com/office/word/2016/wordml/cid" xmlns:w16="http://schemas.microsoft.com/office/word/2018/wordml" xmlns:w16du="http://schemas.microsoft.com/office/word/2023/wordml/word16du" xmlns:w16sdtdh="http://schemas.microsoft.com/office/word/2020/wordml/sdtdatahash" xmlns:w16sdtfl="http://schemas.microsoft.com/office/word/2024/wordml/sdtformatlock" xmlns:w16se="http://schemas.microsoft.com/office/word/2015/wordml/symex" xmlns:wpg="http://schemas.microsoft.com/office/word/2010/wordprocessingGroup" xmlns:wpi="http://schemas.microsoft.com/office/word/2010/wordprocessingInk" xmlns:wne="http://schemas.microsoft.com/office/word/2006/wordml" xmlns:wps="http://schemas.microsoft.com/office/word/2010/wordprocessingShape" mc:Ignorable="w14 w15 w16se w16cid w16 w16cex w16sdtdh w16sdtfl w16du wp14">
+<w:document xmlns:wpc="http://schemas.microsoft.com/office/word/2010/wordprocessingCanvas" xmlns:cx="http://schemas.microsoft.com/office/drawing/2014/chartex" xmlns:cx1="http://schemas.microsoft.com/office/drawing/2015/9/8/chartex" xmlns:cx2="http://schemas.microsoft.com/office/drawing/2015/10/21/chartex" xmlns:cx3="http://schemas.microsoft.com/office/drawing/2016/5/9/chartex" xmlns:cx4="http://schemas.microsoft.com/office/drawing/2016/5/10/chartex" xmlns:cx5="http://schemas.microsoft.com/office/drawing/2016/5/11/chartex" xmlns:cx6="http://schemas.microsoft.com/office/drawing/2016/5/12/chartex" xmlns:cx7="http://schemas.microsoft.com/office/drawing/2016/5/13/chartex" xmlns:cx8="http://schemas.microsoft.com/office/drawing/2016/5/14/chartex" xmlns:mc="http://schemas.openxmlformats.org/markup-compatibility/2006" xmlns:aink="http://schemas.microsoft.com/office/drawing/2016/ink" xmlns:am3d="http://schemas.microsoft.com/office/drawing/2017/model3d" xmlns:o="urn:schemas-microsoft-com:office:office" xmlns:oel="http://schemas.microsoft.com/office/2019/extlst" xmlns:r="http://schemas.openxmlformats.org/officeDocument/2006/relationships" xmlns:m="http://schemas.openxmlformats.org/officeDocument/2006/math" xmlns:v="urn:schemas-microsoft-com:vml" xmlns:wp14="http://schemas.microsoft.com/office/word/2010/wordprocessingDrawing" xmlns:wp="http://schemas.openxmlformats.org/drawingml/2006/wordprocessingDrawing" xmlns:w10="urn:schemas-microsoft-com:office:word" xmlns:w="http://schemas.openxmlformats.org/wordprocessingml/2006/main" xmlns:w14="http://schemas.microsoft.com/office/word/2010/wordml" xmlns:w15="http://schemas.microsoft.com/office/word/2012/wordml" xmlns:w16cex="http://schemas.microsoft.com/office/word/2018/wordml/cex" xmlns:w16cid="http://schemas.microsoft.com/office/word/2016/wordml/cid" xmlns:w16="http://schemas.microsoft.com/office/word/2018/wordml" xmlns:w16du="http://schemas.microsoft.com/office/word/2023/wordml/word16du" xmlns:w16sdtdh="http://schemas.microsoft.com/office/word/2020/wordml/sdtdatahash" xmlns:w16sdtfl="http://schemas.microsoft.com/office/word/2024/wordml/sdtformatlock" xmlns:w16se="http://schemas.microsoft.com/office/word/2015/wordml/symex" xmlns:wpg="http://schemas.microsoft.com/office/word/2010/wordprocessingGroup" xmlns:wpi="http://schemas.microsoft.com/office/word/2010/wordprocessingInk" xmlns:wne="http://schemas.microsoft.com/office/word/2006/wordml" xmlns:wps="http://schemas.microsoft.com/office/word/2010/wordprocessingShape" xmlns:a="http://schemas.openxmlformats.org/drawingml/2006/main" xmlns:pic="http://schemas.openxmlformats.org/drawingml/2006/picture" xmlns:a14="http://schemas.microsoft.com/office/drawing/2010/main" mc:Ignorable="w14 w15 w16se w16cid w16 w16cex w16sdtdh w16sdtfl w16du wp14">
   <w:body>
     <w:p>
       <w:pPr>
         <w:spacing w:line="276" w:lineRule="auto"/>
         <w:ind w:left="720" w:hanging="360"/>
-        <w:jc w:val="both"/>
-        <w:rPr>
-          <w:rFonts w:ascii="Arial" w:hAnsi="Arial" w:cs="Arial"/>
-          <w:b/>
-          <w:bCs/>
-        </w:rPr>
-      </w:pPr>
-      <w:r>
-        <w:rPr>
-          <w:rFonts w:ascii="Arial" w:hAnsi="Arial" w:cs="Arial"/>
-          <w:b/>
-          <w:bCs/>
+        <w:jc w:val="center"/>
+        <w:rPr>
+          <w:rFonts w:ascii="Arial" w:hAnsi="Arial" w:cs="Arial"/>
+          <w:b w:val="1"/>
+          <w:bCs w:val="1"/>
+        </w:rPr>
+      </w:pPr>
+      <w:r>
+        <w:rPr>
+          <w:rFonts w:ascii="Arial" w:hAnsi="Arial" w:cs="Arial"/>
+          <w:b w:val="1"/>
+          <w:bCs w:val="1"/>
         </w:rPr>
         <w:t>METODOLOGÍA PARA EL ANÁLISIS DE ENCUESTA DE CAPACIDADES DE INNOVACIÓN EMPRESARIALES</w:t>
       </w:r>
@@ -220,7 +220,7 @@
         <w:spacing w:line="276" w:lineRule="auto"/>
         <w:jc w:val="both"/>
         <w:rPr>
-          <w:rFonts w:ascii="Arial" w:eastAsiaTheme="minorEastAsia" w:hAnsi="Arial" w:cs="Arial"/>
+          <w:rFonts w:ascii="Arial" w:hAnsi="Arial" w:cs="Arial" w:eastAsiaTheme="minorEastAsia"/>
         </w:rPr>
       </w:pPr>
       <w:r>
@@ -355,7 +355,7 @@
       </m:oMath>
       <w:r>
         <w:rPr>
-          <w:rFonts w:ascii="Arial" w:eastAsiaTheme="minorEastAsia" w:hAnsi="Arial" w:cs="Arial"/>
+          <w:rFonts w:ascii="Arial" w:hAnsi="Arial" w:cs="Arial" w:eastAsiaTheme="minorEastAsia"/>
         </w:rPr>
         <w:t xml:space="preserve"> </w:t>
       </w:r>
@@ -491,7 +491,7 @@
         <w:spacing w:line="276" w:lineRule="auto"/>
         <w:jc w:val="both"/>
         <w:rPr>
-          <w:rFonts w:ascii="Arial" w:eastAsiaTheme="minorEastAsia" w:hAnsi="Arial" w:cs="Arial"/>
+          <w:rFonts w:ascii="Arial" w:hAnsi="Arial" w:cs="Arial" w:eastAsiaTheme="minorEastAsia"/>
         </w:rPr>
       </w:pPr>
       <m:oMathPara>
@@ -821,14 +821,14 @@
         <w:spacing w:line="276" w:lineRule="auto"/>
         <w:jc w:val="both"/>
         <w:rPr>
-          <w:rFonts w:ascii="Arial" w:eastAsiaTheme="minorEastAsia" w:hAnsi="Arial" w:cs="Arial"/>
+          <w:rFonts w:ascii="Arial" w:hAnsi="Arial" w:cs="Arial" w:eastAsiaTheme="minorEastAsia"/>
         </w:rPr>
       </w:pPr>
       <m:oMathPara>
         <m:oMath>
           <m:r>
             <w:rPr>
-              <w:rFonts w:ascii="Cambria Math" w:eastAsiaTheme="minorEastAsia" w:hAnsi="Cambria Math" w:cs="Arial"/>
+              <w:rFonts w:ascii="Cambria Math" w:hAnsi="Cambria Math" w:cs="Arial" w:eastAsiaTheme="minorEastAsia"/>
             </w:rPr>
             <m:t>P</m:t>
           </m:r>
@@ -837,7 +837,7 @@
               <m:sepChr m:val="∣"/>
               <m:ctrlPr>
                 <w:rPr>
-                  <w:rFonts w:ascii="Cambria Math" w:eastAsiaTheme="minorEastAsia" w:hAnsi="Cambria Math" w:cs="Arial"/>
+                  <w:rFonts w:ascii="Cambria Math" w:hAnsi="Cambria Math" w:cs="Arial" w:eastAsiaTheme="minorEastAsia"/>
                   <w:i/>
                 </w:rPr>
               </m:ctrlPr>
@@ -847,7 +847,7 @@
                 <m:sSubPr>
                   <m:ctrlPr>
                     <w:rPr>
-                      <w:rFonts w:ascii="Cambria Math" w:eastAsiaTheme="minorEastAsia" w:hAnsi="Cambria Math" w:cs="Arial"/>
+                      <w:rFonts w:ascii="Cambria Math" w:hAnsi="Cambria Math" w:cs="Arial" w:eastAsiaTheme="minorEastAsia"/>
                       <w:i/>
                     </w:rPr>
                   </m:ctrlPr>
@@ -855,7 +855,7 @@
                 <m:e>
                   <m:r>
                     <w:rPr>
-                      <w:rFonts w:ascii="Cambria Math" w:eastAsiaTheme="minorEastAsia" w:hAnsi="Cambria Math" w:cs="Arial"/>
+                      <w:rFonts w:ascii="Cambria Math" w:hAnsi="Cambria Math" w:cs="Arial" w:eastAsiaTheme="minorEastAsia"/>
                     </w:rPr>
                     <m:t>Y</m:t>
                   </m:r>
@@ -863,7 +863,7 @@
                 <m:sub>
                   <m:r>
                     <w:rPr>
-                      <w:rFonts w:ascii="Cambria Math" w:eastAsiaTheme="minorEastAsia" w:hAnsi="Cambria Math" w:cs="Arial"/>
+                      <w:rFonts w:ascii="Cambria Math" w:hAnsi="Cambria Math" w:cs="Arial" w:eastAsiaTheme="minorEastAsia"/>
                     </w:rPr>
                     <m:t>i</m:t>
                   </m:r>
@@ -871,13 +871,13 @@
               </m:sSub>
               <m:r>
                 <w:rPr>
-                  <w:rFonts w:ascii="Cambria Math" w:eastAsiaTheme="minorEastAsia" w:hAnsi="Cambria Math" w:cs="Arial"/>
+                  <w:rFonts w:ascii="Cambria Math" w:hAnsi="Cambria Math" w:cs="Arial" w:eastAsiaTheme="minorEastAsia"/>
                 </w:rPr>
                 <m:t>=k</m:t>
               </m:r>
               <m:ctrlPr>
                 <w:rPr>
-                  <w:rFonts w:ascii="Cambria Math" w:eastAsiaTheme="minorEastAsia" w:hAnsi="Cambria Math" w:cs="Arial"/>
+                  <w:rFonts w:ascii="Cambria Math" w:hAnsi="Cambria Math" w:cs="Arial" w:eastAsiaTheme="minorEastAsia"/>
                 </w:rPr>
               </m:ctrlPr>
             </m:e>
@@ -887,7 +887,7 @@
                   <m:sty m:val="p"/>
                 </m:rPr>
                 <w:rPr>
-                  <w:rFonts w:ascii="Cambria Math" w:eastAsiaTheme="minorEastAsia" w:hAnsi="Cambria Math" w:cs="Arial"/>
+                  <w:rFonts w:ascii="Cambria Math" w:hAnsi="Cambria Math" w:cs="Arial" w:eastAsiaTheme="minorEastAsia"/>
                 </w:rPr>
                 <m:t>θ</m:t>
               </m:r>
@@ -895,7 +895,7 @@
           </m:d>
           <m:r>
             <w:rPr>
-              <w:rFonts w:ascii="Cambria Math" w:eastAsiaTheme="minorEastAsia" w:hAnsi="Cambria Math" w:cs="Arial"/>
+              <w:rFonts w:ascii="Cambria Math" w:hAnsi="Cambria Math" w:cs="Arial" w:eastAsiaTheme="minorEastAsia"/>
             </w:rPr>
             <m:t>=P</m:t>
           </m:r>
@@ -904,7 +904,7 @@
               <m:sepChr m:val="∣"/>
               <m:ctrlPr>
                 <w:rPr>
-                  <w:rFonts w:ascii="Cambria Math" w:eastAsiaTheme="minorEastAsia" w:hAnsi="Cambria Math" w:cs="Arial"/>
+                  <w:rFonts w:ascii="Cambria Math" w:hAnsi="Cambria Math" w:cs="Arial" w:eastAsiaTheme="minorEastAsia"/>
                   <w:i/>
                 </w:rPr>
               </m:ctrlPr>
@@ -914,7 +914,7 @@
                 <m:sSubPr>
                   <m:ctrlPr>
                     <w:rPr>
-                      <w:rFonts w:ascii="Cambria Math" w:eastAsiaTheme="minorEastAsia" w:hAnsi="Cambria Math" w:cs="Arial"/>
+                      <w:rFonts w:ascii="Cambria Math" w:hAnsi="Cambria Math" w:cs="Arial" w:eastAsiaTheme="minorEastAsia"/>
                       <w:i/>
                     </w:rPr>
                   </m:ctrlPr>
@@ -922,7 +922,7 @@
                 <m:e>
                   <m:r>
                     <w:rPr>
-                      <w:rFonts w:ascii="Cambria Math" w:eastAsiaTheme="minorEastAsia" w:hAnsi="Cambria Math" w:cs="Arial"/>
+                      <w:rFonts w:ascii="Cambria Math" w:hAnsi="Cambria Math" w:cs="Arial" w:eastAsiaTheme="minorEastAsia"/>
                     </w:rPr>
                     <m:t>Y</m:t>
                   </m:r>
@@ -930,7 +930,7 @@
                 <m:sub>
                   <m:r>
                     <w:rPr>
-                      <w:rFonts w:ascii="Cambria Math" w:eastAsiaTheme="minorEastAsia" w:hAnsi="Cambria Math" w:cs="Arial"/>
+                      <w:rFonts w:ascii="Cambria Math" w:hAnsi="Cambria Math" w:cs="Arial" w:eastAsiaTheme="minorEastAsia"/>
                     </w:rPr>
                     <m:t>i</m:t>
                   </m:r>
@@ -941,19 +941,19 @@
                   <m:sty m:val="p"/>
                 </m:rPr>
                 <w:rPr>
-                  <w:rFonts w:ascii="Cambria Math" w:eastAsiaTheme="minorEastAsia" w:hAnsi="Cambria Math" w:cs="Arial"/>
+                  <w:rFonts w:ascii="Cambria Math" w:hAnsi="Cambria Math" w:cs="Arial" w:eastAsiaTheme="minorEastAsia"/>
                 </w:rPr>
                 <m:t>≥</m:t>
               </m:r>
               <m:r>
                 <w:rPr>
-                  <w:rFonts w:ascii="Cambria Math" w:eastAsiaTheme="minorEastAsia" w:hAnsi="Cambria Math" w:cs="Arial"/>
+                  <w:rFonts w:ascii="Cambria Math" w:hAnsi="Cambria Math" w:cs="Arial" w:eastAsiaTheme="minorEastAsia"/>
                 </w:rPr>
                 <m:t>k</m:t>
               </m:r>
               <m:ctrlPr>
                 <w:rPr>
-                  <w:rFonts w:ascii="Cambria Math" w:eastAsiaTheme="minorEastAsia" w:hAnsi="Cambria Math" w:cs="Arial"/>
+                  <w:rFonts w:ascii="Cambria Math" w:hAnsi="Cambria Math" w:cs="Arial" w:eastAsiaTheme="minorEastAsia"/>
                 </w:rPr>
               </m:ctrlPr>
             </m:e>
@@ -963,7 +963,7 @@
                   <m:sty m:val="p"/>
                 </m:rPr>
                 <w:rPr>
-                  <w:rFonts w:ascii="Cambria Math" w:eastAsiaTheme="minorEastAsia" w:hAnsi="Cambria Math" w:cs="Arial"/>
+                  <w:rFonts w:ascii="Cambria Math" w:hAnsi="Cambria Math" w:cs="Arial" w:eastAsiaTheme="minorEastAsia"/>
                 </w:rPr>
                 <m:t>θ</m:t>
               </m:r>
@@ -971,7 +971,7 @@
           </m:d>
           <m:r>
             <w:rPr>
-              <w:rFonts w:ascii="Cambria Math" w:eastAsiaTheme="minorEastAsia" w:hAnsi="Cambria Math" w:cs="Arial"/>
+              <w:rFonts w:ascii="Cambria Math" w:hAnsi="Cambria Math" w:cs="Arial" w:eastAsiaTheme="minorEastAsia"/>
             </w:rPr>
             <m:t>-P</m:t>
           </m:r>
@@ -980,7 +980,7 @@
               <m:sepChr m:val="∣"/>
               <m:ctrlPr>
                 <w:rPr>
-                  <w:rFonts w:ascii="Cambria Math" w:eastAsiaTheme="minorEastAsia" w:hAnsi="Cambria Math" w:cs="Arial"/>
+                  <w:rFonts w:ascii="Cambria Math" w:hAnsi="Cambria Math" w:cs="Arial" w:eastAsiaTheme="minorEastAsia"/>
                   <w:i/>
                 </w:rPr>
               </m:ctrlPr>
@@ -990,7 +990,7 @@
                 <m:sSubPr>
                   <m:ctrlPr>
                     <w:rPr>
-                      <w:rFonts w:ascii="Cambria Math" w:eastAsiaTheme="minorEastAsia" w:hAnsi="Cambria Math" w:cs="Arial"/>
+                      <w:rFonts w:ascii="Cambria Math" w:hAnsi="Cambria Math" w:cs="Arial" w:eastAsiaTheme="minorEastAsia"/>
                       <w:i/>
                     </w:rPr>
                   </m:ctrlPr>
@@ -998,7 +998,7 @@
                 <m:e>
                   <m:r>
                     <w:rPr>
-                      <w:rFonts w:ascii="Cambria Math" w:eastAsiaTheme="minorEastAsia" w:hAnsi="Cambria Math" w:cs="Arial"/>
+                      <w:rFonts w:ascii="Cambria Math" w:hAnsi="Cambria Math" w:cs="Arial" w:eastAsiaTheme="minorEastAsia"/>
                     </w:rPr>
                     <m:t>Y</m:t>
                   </m:r>
@@ -1006,7 +1006,7 @@
                 <m:sub>
                   <m:r>
                     <w:rPr>
-                      <w:rFonts w:ascii="Cambria Math" w:eastAsiaTheme="minorEastAsia" w:hAnsi="Cambria Math" w:cs="Arial"/>
+                      <w:rFonts w:ascii="Cambria Math" w:hAnsi="Cambria Math" w:cs="Arial" w:eastAsiaTheme="minorEastAsia"/>
                     </w:rPr>
                     <m:t>i</m:t>
                   </m:r>
@@ -1017,19 +1017,19 @@
                   <m:sty m:val="p"/>
                 </m:rPr>
                 <w:rPr>
-                  <w:rFonts w:ascii="Cambria Math" w:eastAsiaTheme="minorEastAsia" w:hAnsi="Cambria Math" w:cs="Arial"/>
+                  <w:rFonts w:ascii="Cambria Math" w:hAnsi="Cambria Math" w:cs="Arial" w:eastAsiaTheme="minorEastAsia"/>
                 </w:rPr>
                 <m:t>≥</m:t>
               </m:r>
               <m:r>
                 <w:rPr>
-                  <w:rFonts w:ascii="Cambria Math" w:eastAsiaTheme="minorEastAsia" w:hAnsi="Cambria Math" w:cs="Arial"/>
+                  <w:rFonts w:ascii="Cambria Math" w:hAnsi="Cambria Math" w:cs="Arial" w:eastAsiaTheme="minorEastAsia"/>
                 </w:rPr>
                 <m:t>k+1</m:t>
               </m:r>
               <m:ctrlPr>
                 <w:rPr>
-                  <w:rFonts w:ascii="Cambria Math" w:eastAsiaTheme="minorEastAsia" w:hAnsi="Cambria Math" w:cs="Arial"/>
+                  <w:rFonts w:ascii="Cambria Math" w:hAnsi="Cambria Math" w:cs="Arial" w:eastAsiaTheme="minorEastAsia"/>
                 </w:rPr>
               </m:ctrlPr>
             </m:e>
@@ -1039,7 +1039,7 @@
                   <m:sty m:val="p"/>
                 </m:rPr>
                 <w:rPr>
-                  <w:rFonts w:ascii="Cambria Math" w:eastAsiaTheme="minorEastAsia" w:hAnsi="Cambria Math" w:cs="Arial"/>
+                  <w:rFonts w:ascii="Cambria Math" w:hAnsi="Cambria Math" w:cs="Arial" w:eastAsiaTheme="minorEastAsia"/>
                 </w:rPr>
                 <m:t>θ</m:t>
               </m:r>
@@ -1087,13 +1087,13 @@
       </w:r>
       <w:r>
         <w:rPr>
-          <w:rFonts w:ascii="Arial" w:eastAsia="Arial" w:hAnsi="Arial" w:cs="Arial"/>
+          <w:rFonts w:ascii="Arial" w:hAnsi="Arial" w:eastAsia="Arial" w:cs="Arial"/>
         </w:rPr>
         <w:t xml:space="preserve">representa el nivel subyacente del rasgo que se desea medir (por ejemplo, la capacidad de </w:t>
       </w:r>
       <w:r>
         <w:rPr>
-          <w:rFonts w:ascii="Arial" w:eastAsia="Arial" w:hAnsi="Arial" w:cs="Arial"/>
+          <w:rFonts w:ascii="Arial" w:hAnsi="Arial" w:eastAsia="Arial" w:cs="Arial"/>
           <w:i/>
           <w:iCs/>
         </w:rPr>
@@ -1101,7 +1101,7 @@
       </w:r>
       <w:r>
         <w:rPr>
-          <w:rFonts w:ascii="Arial" w:eastAsia="Arial" w:hAnsi="Arial" w:cs="Arial"/>
+          <w:rFonts w:ascii="Arial" w:hAnsi="Arial" w:eastAsia="Arial" w:cs="Arial"/>
         </w:rPr>
         <w:t xml:space="preserve"> de una empresa).</w:t>
       </w:r>
@@ -1568,7 +1568,7 @@
       </w:pPr>
       <w:r>
         <w:rPr>
-          <w:rFonts w:ascii="Arial" w:eastAsia="Arial" w:hAnsi="Arial" w:cs="Arial"/>
+          <w:rFonts w:ascii="Arial" w:hAnsi="Arial" w:eastAsia="Arial" w:cs="Arial"/>
         </w:rPr>
         <w:t>Una de las principales limitaciones metodológicas del presente estudio radica en el tamaño muestral empleado para la estimación del modelo de Respuesta Graduada (GRM, por sus siglas en inglés). Con una muestra de 56 participantes, se reconoce que las estimaciones obtenidas pueden estar sujetas a restricciones inherentes al ajuste de modelos IRT (Item Response Theory), en particular cuando el número de observaciones es limitado. La literatura especializada ha documentado que tamaños muestrales pequeños pueden comprometer la estabilidad y precisión de los parámetros estimados en modelos IRT, incrementando la variabilidad de los errores estándar, afectando la convergencia del algoritmo de estimación y dificultando la generalización de los resultados (de Ayala, 2009; Baker &amp; Kim, 2017).</w:t>
       </w:r>
@@ -1583,20 +1583,20 @@
       </w:pPr>
       <w:r>
         <w:rPr>
-          <w:rFonts w:ascii="Arial" w:eastAsia="Arial" w:hAnsi="Arial" w:cs="Arial"/>
+          <w:rFonts w:ascii="Arial" w:hAnsi="Arial" w:eastAsia="Arial" w:cs="Arial"/>
         </w:rPr>
         <w:t xml:space="preserve">No obstante, con el fin de mitigar y evaluar este posible efecto, se realizó un análisis complementario de los errores estándar asociados a las puntuaciones latentes obtenidas </w:t>
       </w:r>
       <w:r>
         <w:rPr>
-          <w:rFonts w:ascii="Arial" w:eastAsia="Arial" w:hAnsi="Arial" w:cs="Arial"/>
+          <w:rFonts w:ascii="Arial" w:hAnsi="Arial" w:eastAsia="Arial" w:cs="Arial"/>
         </w:rPr>
         <w:lastRenderedPageBreak/>
         <w:t xml:space="preserve">en cada una de las dimensiones estimadas por el GRM (Sensing, Seizing y Transformation). Los resultados mostraron que los errores estándar promedio se mantuvieron en niveles bajos (entre 0.120 y 0.132), con intervalos de confianza del 95% relativamente estrechos. En particular, la dimensión </w:t>
       </w:r>
       <w:r>
         <w:rPr>
-          <w:rFonts w:ascii="Arial" w:eastAsia="Arial" w:hAnsi="Arial" w:cs="Arial"/>
+          <w:rFonts w:ascii="Arial" w:hAnsi="Arial" w:eastAsia="Arial" w:cs="Arial"/>
           <w:i/>
           <w:iCs/>
         </w:rPr>
@@ -1604,13 +1604,13 @@
       </w:r>
       <w:r>
         <w:rPr>
-          <w:rFonts w:ascii="Arial" w:eastAsia="Arial" w:hAnsi="Arial" w:cs="Arial"/>
+          <w:rFonts w:ascii="Arial" w:hAnsi="Arial" w:eastAsia="Arial" w:cs="Arial"/>
         </w:rPr>
         <w:t xml:space="preserve"> presentó el menor coeficiente de variación del error estándar (8.2%), lo que sugiere una alta estabilidad en la estimación de los puntajes latentes. Aunque en la dimensión </w:t>
       </w:r>
       <w:r>
         <w:rPr>
-          <w:rFonts w:ascii="Arial" w:eastAsia="Arial" w:hAnsi="Arial" w:cs="Arial"/>
+          <w:rFonts w:ascii="Arial" w:hAnsi="Arial" w:eastAsia="Arial" w:cs="Arial"/>
           <w:i/>
           <w:iCs/>
         </w:rPr>
@@ -1618,7 +1618,7 @@
       </w:r>
       <w:r>
         <w:rPr>
-          <w:rFonts w:ascii="Arial" w:eastAsia="Arial" w:hAnsi="Arial" w:cs="Arial"/>
+          <w:rFonts w:ascii="Arial" w:hAnsi="Arial" w:eastAsia="Arial" w:cs="Arial"/>
         </w:rPr>
         <w:t xml:space="preserve"> se identificó una mayor dispersión relativa (coeficiente de variación del 31.1%), los niveles absolutos de error estándar no resultaron preocupantes en la mayoría de los casos.</w:t>
       </w:r>
@@ -1628,12 +1628,12 @@
         <w:spacing w:before="240" w:after="240"/>
         <w:jc w:val="both"/>
         <w:rPr>
-          <w:rFonts w:ascii="Arial" w:eastAsia="Arial" w:hAnsi="Arial" w:cs="Arial"/>
-        </w:rPr>
-      </w:pPr>
-      <w:r>
-        <w:rPr>
-          <w:rFonts w:ascii="Arial" w:eastAsia="Arial" w:hAnsi="Arial" w:cs="Arial"/>
+          <w:rFonts w:ascii="Arial" w:hAnsi="Arial" w:eastAsia="Arial" w:cs="Arial"/>
+        </w:rPr>
+      </w:pPr>
+      <w:r>
+        <w:rPr>
+          <w:rFonts w:ascii="Arial" w:hAnsi="Arial" w:eastAsia="Arial" w:cs="Arial"/>
         </w:rPr>
         <w:t>En conjunto, si bien el tamaño muestral constituye una limitación relevante, los indicadores analizados respaldan una aceptable precisión de las estimaciones obtenidas a través del modelo GRM. Se recomienda, no obstante, replicar este análisis con muestras más amplias que permitan validar la robustez de los hallazgos y reducir potenciales sesgos derivados de la limitada cantidad de observaciones.</w:t>
       </w:r>
@@ -1994,10 +1994,10 @@
           <w:tcPr>
             <w:tcW w:w="1004" w:type="dxa"/>
             <w:tcBorders>
-              <w:top w:val="single" w:sz="4" w:space="0" w:color="auto"/>
-              <w:left w:val="single" w:sz="4" w:space="0" w:color="auto"/>
-              <w:bottom w:val="single" w:sz="4" w:space="0" w:color="auto"/>
-              <w:right w:val="single" w:sz="4" w:space="0" w:color="auto"/>
+              <w:top w:val="single" w:color="auto" w:sz="4" w:space="0"/>
+              <w:left w:val="single" w:color="auto" w:sz="4" w:space="0"/>
+              <w:bottom w:val="single" w:color="auto" w:sz="4" w:space="0"/>
+              <w:right w:val="single" w:color="auto" w:sz="4" w:space="0"/>
             </w:tcBorders>
             <w:shd w:val="clear" w:color="000000" w:fill="153D64"/>
             <w:noWrap/>
@@ -2009,7 +2009,7 @@
               <w:spacing w:after="0" w:line="240" w:lineRule="auto"/>
               <w:jc w:val="center"/>
               <w:rPr>
-                <w:rFonts w:ascii="Aptos Narrow" w:eastAsia="Times New Roman" w:hAnsi="Aptos Narrow" w:cs="Times New Roman"/>
+                <w:rFonts w:ascii="Aptos Narrow" w:hAnsi="Aptos Narrow" w:eastAsia="Times New Roman" w:cs="Times New Roman"/>
                 <w:b/>
                 <w:bCs/>
                 <w:color w:val="FFFFFF"/>
@@ -2022,7 +2022,7 @@
             </w:pPr>
             <w:r>
               <w:rPr>
-                <w:rFonts w:ascii="Aptos Narrow" w:eastAsia="Times New Roman" w:hAnsi="Aptos Narrow" w:cs="Times New Roman"/>
+                <w:rFonts w:ascii="Aptos Narrow" w:hAnsi="Aptos Narrow" w:eastAsia="Times New Roman" w:cs="Times New Roman"/>
                 <w:b/>
                 <w:bCs/>
                 <w:color w:val="FFFFFF"/>
@@ -2040,10 +2040,10 @@
           <w:tcPr>
             <w:tcW w:w="1445" w:type="dxa"/>
             <w:tcBorders>
-              <w:top w:val="single" w:sz="4" w:space="0" w:color="auto"/>
+              <w:top w:val="single" w:color="auto" w:sz="4" w:space="0"/>
               <w:left w:val="nil"/>
-              <w:bottom w:val="single" w:sz="4" w:space="0" w:color="auto"/>
-              <w:right w:val="single" w:sz="4" w:space="0" w:color="auto"/>
+              <w:bottom w:val="single" w:color="auto" w:sz="4" w:space="0"/>
+              <w:right w:val="single" w:color="auto" w:sz="4" w:space="0"/>
             </w:tcBorders>
             <w:shd w:val="clear" w:color="000000" w:fill="153D64"/>
             <w:noWrap/>
@@ -2055,7 +2055,7 @@
               <w:spacing w:after="0" w:line="240" w:lineRule="auto"/>
               <w:jc w:val="center"/>
               <w:rPr>
-                <w:rFonts w:ascii="Aptos Narrow" w:eastAsia="Times New Roman" w:hAnsi="Aptos Narrow" w:cs="Times New Roman"/>
+                <w:rFonts w:ascii="Aptos Narrow" w:hAnsi="Aptos Narrow" w:eastAsia="Times New Roman" w:cs="Times New Roman"/>
                 <w:b/>
                 <w:bCs/>
                 <w:color w:val="FFFFFF"/>
@@ -2068,7 +2068,7 @@
             </w:pPr>
             <w:r>
               <w:rPr>
-                <w:rFonts w:ascii="Aptos Narrow" w:eastAsia="Times New Roman" w:hAnsi="Aptos Narrow" w:cs="Times New Roman"/>
+                <w:rFonts w:ascii="Aptos Narrow" w:hAnsi="Aptos Narrow" w:eastAsia="Times New Roman" w:cs="Times New Roman"/>
                 <w:b/>
                 <w:bCs/>
                 <w:color w:val="FFFFFF"/>
@@ -2082,7 +2082,7 @@
             </w:r>
             <w:r>
               <w:rPr>
-                <w:rFonts w:ascii="Aptos Narrow" w:eastAsia="Times New Roman" w:hAnsi="Aptos Narrow" w:cs="Times New Roman"/>
+                <w:rFonts w:ascii="Aptos Narrow" w:hAnsi="Aptos Narrow" w:eastAsia="Times New Roman" w:cs="Times New Roman"/>
                 <w:b/>
                 <w:bCs/>
                 <w:color w:val="FFFFFF"/>
@@ -2100,10 +2100,10 @@
           <w:tcPr>
             <w:tcW w:w="970" w:type="dxa"/>
             <w:tcBorders>
-              <w:top w:val="single" w:sz="4" w:space="0" w:color="auto"/>
+              <w:top w:val="single" w:color="auto" w:sz="4" w:space="0"/>
               <w:left w:val="nil"/>
-              <w:bottom w:val="single" w:sz="4" w:space="0" w:color="auto"/>
-              <w:right w:val="single" w:sz="4" w:space="0" w:color="auto"/>
+              <w:bottom w:val="single" w:color="auto" w:sz="4" w:space="0"/>
+              <w:right w:val="single" w:color="auto" w:sz="4" w:space="0"/>
             </w:tcBorders>
             <w:shd w:val="clear" w:color="000000" w:fill="153D64"/>
             <w:noWrap/>
@@ -2115,7 +2115,7 @@
               <w:spacing w:after="0" w:line="240" w:lineRule="auto"/>
               <w:jc w:val="center"/>
               <w:rPr>
-                <w:rFonts w:ascii="Aptos Narrow" w:eastAsia="Times New Roman" w:hAnsi="Aptos Narrow" w:cs="Times New Roman"/>
+                <w:rFonts w:ascii="Aptos Narrow" w:hAnsi="Aptos Narrow" w:eastAsia="Times New Roman" w:cs="Times New Roman"/>
                 <w:b/>
                 <w:bCs/>
                 <w:color w:val="FFFFFF"/>
@@ -2128,7 +2128,7 @@
             </w:pPr>
             <w:r>
               <w:rPr>
-                <w:rFonts w:ascii="Aptos Narrow" w:eastAsia="Times New Roman" w:hAnsi="Aptos Narrow" w:cs="Times New Roman"/>
+                <w:rFonts w:ascii="Aptos Narrow" w:hAnsi="Aptos Narrow" w:eastAsia="Times New Roman" w:cs="Times New Roman"/>
                 <w:b/>
                 <w:bCs/>
                 <w:color w:val="FFFFFF"/>
@@ -2146,10 +2146,10 @@
           <w:tcPr>
             <w:tcW w:w="5805" w:type="dxa"/>
             <w:tcBorders>
-              <w:top w:val="single" w:sz="4" w:space="0" w:color="auto"/>
+              <w:top w:val="single" w:color="auto" w:sz="4" w:space="0"/>
               <w:left w:val="nil"/>
-              <w:bottom w:val="single" w:sz="4" w:space="0" w:color="auto"/>
-              <w:right w:val="single" w:sz="4" w:space="0" w:color="auto"/>
+              <w:bottom w:val="single" w:color="auto" w:sz="4" w:space="0"/>
+              <w:right w:val="single" w:color="auto" w:sz="4" w:space="0"/>
             </w:tcBorders>
             <w:shd w:val="clear" w:color="000000" w:fill="153D64"/>
             <w:noWrap/>
@@ -2161,7 +2161,7 @@
               <w:spacing w:after="0" w:line="240" w:lineRule="auto"/>
               <w:jc w:val="center"/>
               <w:rPr>
-                <w:rFonts w:ascii="Aptos Narrow" w:eastAsia="Times New Roman" w:hAnsi="Aptos Narrow" w:cs="Times New Roman"/>
+                <w:rFonts w:ascii="Aptos Narrow" w:hAnsi="Aptos Narrow" w:eastAsia="Times New Roman" w:cs="Times New Roman"/>
                 <w:b/>
                 <w:bCs/>
                 <w:color w:val="FFFFFF"/>
@@ -2174,7 +2174,7 @@
             </w:pPr>
             <w:r>
               <w:rPr>
-                <w:rFonts w:ascii="Aptos Narrow" w:eastAsia="Times New Roman" w:hAnsi="Aptos Narrow" w:cs="Times New Roman"/>
+                <w:rFonts w:ascii="Aptos Narrow" w:hAnsi="Aptos Narrow" w:eastAsia="Times New Roman" w:cs="Times New Roman"/>
                 <w:b/>
                 <w:bCs/>
                 <w:color w:val="FFFFFF"/>
@@ -2199,9 +2199,9 @@
             <w:tcW w:w="1004" w:type="dxa"/>
             <w:tcBorders>
               <w:top w:val="nil"/>
-              <w:left w:val="single" w:sz="4" w:space="0" w:color="auto"/>
-              <w:bottom w:val="single" w:sz="4" w:space="0" w:color="auto"/>
-              <w:right w:val="single" w:sz="4" w:space="0" w:color="auto"/>
+              <w:left w:val="single" w:color="auto" w:sz="4" w:space="0"/>
+              <w:bottom w:val="single" w:color="auto" w:sz="4" w:space="0"/>
+              <w:right w:val="single" w:color="auto" w:sz="4" w:space="0"/>
             </w:tcBorders>
             <w:shd w:val="clear" w:color="000000" w:fill="D9D9D9"/>
             <w:noWrap/>
@@ -2212,7 +2212,7 @@
             <w:pPr>
               <w:spacing w:after="0" w:line="240" w:lineRule="auto"/>
               <w:rPr>
-                <w:rFonts w:ascii="Aptos Narrow" w:eastAsia="Times New Roman" w:hAnsi="Aptos Narrow" w:cs="Times New Roman"/>
+                <w:rFonts w:ascii="Aptos Narrow" w:hAnsi="Aptos Narrow" w:eastAsia="Times New Roman" w:cs="Times New Roman"/>
                 <w:b/>
                 <w:bCs/>
                 <w:color w:val="000000"/>
@@ -2225,7 +2225,7 @@
             </w:pPr>
             <w:r>
               <w:rPr>
-                <w:rFonts w:ascii="Aptos Narrow" w:eastAsia="Times New Roman" w:hAnsi="Aptos Narrow" w:cs="Times New Roman"/>
+                <w:rFonts w:ascii="Aptos Narrow" w:hAnsi="Aptos Narrow" w:eastAsia="Times New Roman" w:cs="Times New Roman"/>
                 <w:b/>
                 <w:bCs/>
                 <w:color w:val="000000"/>
@@ -2245,8 +2245,8 @@
             <w:tcBorders>
               <w:top w:val="nil"/>
               <w:left w:val="nil"/>
-              <w:bottom w:val="single" w:sz="4" w:space="0" w:color="auto"/>
-              <w:right w:val="single" w:sz="4" w:space="0" w:color="auto"/>
+              <w:bottom w:val="single" w:color="auto" w:sz="4" w:space="0"/>
+              <w:right w:val="single" w:color="auto" w:sz="4" w:space="0"/>
             </w:tcBorders>
             <w:shd w:val="clear" w:color="auto" w:fill="auto"/>
             <w:noWrap/>
@@ -2258,7 +2258,7 @@
               <w:spacing w:after="0" w:line="240" w:lineRule="auto"/>
               <w:jc w:val="center"/>
               <w:rPr>
-                <w:rFonts w:ascii="Aptos Narrow" w:eastAsia="Times New Roman" w:hAnsi="Aptos Narrow" w:cs="Times New Roman"/>
+                <w:rFonts w:ascii="Aptos Narrow" w:hAnsi="Aptos Narrow" w:eastAsia="Times New Roman" w:cs="Times New Roman"/>
                 <w:color w:val="000000"/>
                 <w:kern w:val="0"/>
                 <w:sz w:val="18"/>
@@ -2269,7 +2269,7 @@
             </w:pPr>
             <w:r>
               <w:rPr>
-                <w:rFonts w:ascii="Aptos Narrow" w:eastAsia="Times New Roman" w:hAnsi="Aptos Narrow" w:cs="Times New Roman"/>
+                <w:rFonts w:ascii="Aptos Narrow" w:hAnsi="Aptos Narrow" w:eastAsia="Times New Roman" w:cs="Times New Roman"/>
                 <w:color w:val="000000"/>
                 <w:kern w:val="0"/>
                 <w:sz w:val="18"/>
@@ -2287,8 +2287,8 @@
             <w:tcBorders>
               <w:top w:val="nil"/>
               <w:left w:val="nil"/>
-              <w:bottom w:val="single" w:sz="4" w:space="0" w:color="auto"/>
-              <w:right w:val="single" w:sz="4" w:space="0" w:color="auto"/>
+              <w:bottom w:val="single" w:color="auto" w:sz="4" w:space="0"/>
+              <w:right w:val="single" w:color="auto" w:sz="4" w:space="0"/>
             </w:tcBorders>
             <w:shd w:val="clear" w:color="auto" w:fill="auto"/>
             <w:noWrap/>
@@ -2300,7 +2300,7 @@
               <w:spacing w:after="0" w:line="240" w:lineRule="auto"/>
               <w:jc w:val="center"/>
               <w:rPr>
-                <w:rFonts w:ascii="Aptos Narrow" w:eastAsia="Times New Roman" w:hAnsi="Aptos Narrow" w:cs="Times New Roman"/>
+                <w:rFonts w:ascii="Aptos Narrow" w:hAnsi="Aptos Narrow" w:eastAsia="Times New Roman" w:cs="Times New Roman"/>
                 <w:color w:val="000000"/>
                 <w:kern w:val="0"/>
                 <w:sz w:val="18"/>
@@ -2311,7 +2311,7 @@
             </w:pPr>
             <w:r>
               <w:rPr>
-                <w:rFonts w:ascii="Aptos Narrow" w:eastAsia="Times New Roman" w:hAnsi="Aptos Narrow" w:cs="Times New Roman"/>
+                <w:rFonts w:ascii="Aptos Narrow" w:hAnsi="Aptos Narrow" w:eastAsia="Times New Roman" w:cs="Times New Roman"/>
                 <w:color w:val="000000"/>
                 <w:kern w:val="0"/>
                 <w:sz w:val="18"/>
@@ -2329,8 +2329,8 @@
             <w:tcBorders>
               <w:top w:val="nil"/>
               <w:left w:val="nil"/>
-              <w:bottom w:val="single" w:sz="4" w:space="0" w:color="auto"/>
-              <w:right w:val="single" w:sz="4" w:space="0" w:color="auto"/>
+              <w:bottom w:val="single" w:color="auto" w:sz="4" w:space="0"/>
+              <w:right w:val="single" w:color="auto" w:sz="4" w:space="0"/>
             </w:tcBorders>
             <w:shd w:val="clear" w:color="auto" w:fill="auto"/>
             <w:noWrap/>
@@ -2341,7 +2341,7 @@
             <w:pPr>
               <w:spacing w:after="0" w:line="240" w:lineRule="auto"/>
               <w:rPr>
-                <w:rFonts w:ascii="Aptos Narrow" w:eastAsia="Times New Roman" w:hAnsi="Aptos Narrow" w:cs="Times New Roman"/>
+                <w:rFonts w:ascii="Aptos Narrow" w:hAnsi="Aptos Narrow" w:eastAsia="Times New Roman" w:cs="Times New Roman"/>
                 <w:color w:val="000000"/>
                 <w:kern w:val="0"/>
                 <w:sz w:val="18"/>
@@ -2352,7 +2352,7 @@
             </w:pPr>
             <w:r>
               <w:rPr>
-                <w:rFonts w:ascii="Aptos Narrow" w:eastAsia="Times New Roman" w:hAnsi="Aptos Narrow" w:cs="Times New Roman"/>
+                <w:rFonts w:ascii="Aptos Narrow" w:hAnsi="Aptos Narrow" w:eastAsia="Times New Roman" w:cs="Times New Roman"/>
                 <w:color w:val="000000"/>
                 <w:kern w:val="0"/>
                 <w:sz w:val="18"/>
@@ -2375,9 +2375,9 @@
             <w:tcW w:w="1004" w:type="dxa"/>
             <w:tcBorders>
               <w:top w:val="nil"/>
-              <w:left w:val="single" w:sz="4" w:space="0" w:color="auto"/>
-              <w:bottom w:val="single" w:sz="4" w:space="0" w:color="auto"/>
-              <w:right w:val="single" w:sz="4" w:space="0" w:color="auto"/>
+              <w:left w:val="single" w:color="auto" w:sz="4" w:space="0"/>
+              <w:bottom w:val="single" w:color="auto" w:sz="4" w:space="0"/>
+              <w:right w:val="single" w:color="auto" w:sz="4" w:space="0"/>
             </w:tcBorders>
             <w:shd w:val="clear" w:color="000000" w:fill="D9D9D9"/>
             <w:noWrap/>
@@ -2388,7 +2388,7 @@
             <w:pPr>
               <w:spacing w:after="0" w:line="240" w:lineRule="auto"/>
               <w:rPr>
-                <w:rFonts w:ascii="Aptos Narrow" w:eastAsia="Times New Roman" w:hAnsi="Aptos Narrow" w:cs="Times New Roman"/>
+                <w:rFonts w:ascii="Aptos Narrow" w:hAnsi="Aptos Narrow" w:eastAsia="Times New Roman" w:cs="Times New Roman"/>
                 <w:b/>
                 <w:bCs/>
                 <w:color w:val="000000"/>
@@ -2401,7 +2401,7 @@
             </w:pPr>
             <w:r>
               <w:rPr>
-                <w:rFonts w:ascii="Aptos Narrow" w:eastAsia="Times New Roman" w:hAnsi="Aptos Narrow" w:cs="Times New Roman"/>
+                <w:rFonts w:ascii="Aptos Narrow" w:hAnsi="Aptos Narrow" w:eastAsia="Times New Roman" w:cs="Times New Roman"/>
                 <w:b/>
                 <w:bCs/>
                 <w:color w:val="000000"/>
@@ -2421,8 +2421,8 @@
             <w:tcBorders>
               <w:top w:val="nil"/>
               <w:left w:val="nil"/>
-              <w:bottom w:val="single" w:sz="4" w:space="0" w:color="auto"/>
-              <w:right w:val="single" w:sz="4" w:space="0" w:color="auto"/>
+              <w:bottom w:val="single" w:color="auto" w:sz="4" w:space="0"/>
+              <w:right w:val="single" w:color="auto" w:sz="4" w:space="0"/>
             </w:tcBorders>
             <w:shd w:val="clear" w:color="auto" w:fill="auto"/>
             <w:noWrap/>
@@ -2434,7 +2434,7 @@
               <w:spacing w:after="0" w:line="240" w:lineRule="auto"/>
               <w:jc w:val="center"/>
               <w:rPr>
-                <w:rFonts w:ascii="Aptos Narrow" w:eastAsia="Times New Roman" w:hAnsi="Aptos Narrow" w:cs="Times New Roman"/>
+                <w:rFonts w:ascii="Aptos Narrow" w:hAnsi="Aptos Narrow" w:eastAsia="Times New Roman" w:cs="Times New Roman"/>
                 <w:color w:val="000000"/>
                 <w:kern w:val="0"/>
                 <w:sz w:val="18"/>
@@ -2445,7 +2445,7 @@
             </w:pPr>
             <w:r>
               <w:rPr>
-                <w:rFonts w:ascii="Aptos Narrow" w:eastAsia="Times New Roman" w:hAnsi="Aptos Narrow" w:cs="Times New Roman"/>
+                <w:rFonts w:ascii="Aptos Narrow" w:hAnsi="Aptos Narrow" w:eastAsia="Times New Roman" w:cs="Times New Roman"/>
                 <w:color w:val="000000"/>
                 <w:kern w:val="0"/>
                 <w:sz w:val="18"/>
@@ -2463,8 +2463,8 @@
             <w:tcBorders>
               <w:top w:val="nil"/>
               <w:left w:val="nil"/>
-              <w:bottom w:val="single" w:sz="4" w:space="0" w:color="auto"/>
-              <w:right w:val="single" w:sz="4" w:space="0" w:color="auto"/>
+              <w:bottom w:val="single" w:color="auto" w:sz="4" w:space="0"/>
+              <w:right w:val="single" w:color="auto" w:sz="4" w:space="0"/>
             </w:tcBorders>
             <w:shd w:val="clear" w:color="auto" w:fill="auto"/>
             <w:noWrap/>
@@ -2476,7 +2476,7 @@
               <w:spacing w:after="0" w:line="240" w:lineRule="auto"/>
               <w:jc w:val="center"/>
               <w:rPr>
-                <w:rFonts w:ascii="Aptos Narrow" w:eastAsia="Times New Roman" w:hAnsi="Aptos Narrow" w:cs="Times New Roman"/>
+                <w:rFonts w:ascii="Aptos Narrow" w:hAnsi="Aptos Narrow" w:eastAsia="Times New Roman" w:cs="Times New Roman"/>
                 <w:color w:val="000000"/>
                 <w:kern w:val="0"/>
                 <w:sz w:val="18"/>
@@ -2487,7 +2487,7 @@
             </w:pPr>
             <w:r>
               <w:rPr>
-                <w:rFonts w:ascii="Aptos Narrow" w:eastAsia="Times New Roman" w:hAnsi="Aptos Narrow" w:cs="Times New Roman"/>
+                <w:rFonts w:ascii="Aptos Narrow" w:hAnsi="Aptos Narrow" w:eastAsia="Times New Roman" w:cs="Times New Roman"/>
                 <w:color w:val="000000"/>
                 <w:kern w:val="0"/>
                 <w:sz w:val="18"/>
@@ -2505,8 +2505,8 @@
             <w:tcBorders>
               <w:top w:val="nil"/>
               <w:left w:val="nil"/>
-              <w:bottom w:val="single" w:sz="4" w:space="0" w:color="auto"/>
-              <w:right w:val="single" w:sz="4" w:space="0" w:color="auto"/>
+              <w:bottom w:val="single" w:color="auto" w:sz="4" w:space="0"/>
+              <w:right w:val="single" w:color="auto" w:sz="4" w:space="0"/>
             </w:tcBorders>
             <w:shd w:val="clear" w:color="auto" w:fill="auto"/>
             <w:noWrap/>
@@ -2517,7 +2517,7 @@
             <w:pPr>
               <w:spacing w:after="0" w:line="240" w:lineRule="auto"/>
               <w:rPr>
-                <w:rFonts w:ascii="Aptos Narrow" w:eastAsia="Times New Roman" w:hAnsi="Aptos Narrow" w:cs="Times New Roman"/>
+                <w:rFonts w:ascii="Aptos Narrow" w:hAnsi="Aptos Narrow" w:eastAsia="Times New Roman" w:cs="Times New Roman"/>
                 <w:color w:val="000000"/>
                 <w:kern w:val="0"/>
                 <w:sz w:val="18"/>
@@ -2528,7 +2528,7 @@
             </w:pPr>
             <w:r>
               <w:rPr>
-                <w:rFonts w:ascii="Aptos Narrow" w:eastAsia="Times New Roman" w:hAnsi="Aptos Narrow" w:cs="Times New Roman"/>
+                <w:rFonts w:ascii="Aptos Narrow" w:hAnsi="Aptos Narrow" w:eastAsia="Times New Roman" w:cs="Times New Roman"/>
                 <w:color w:val="000000"/>
                 <w:kern w:val="0"/>
                 <w:sz w:val="18"/>
@@ -2551,9 +2551,9 @@
             <w:tcW w:w="1004" w:type="dxa"/>
             <w:tcBorders>
               <w:top w:val="nil"/>
-              <w:left w:val="single" w:sz="4" w:space="0" w:color="auto"/>
-              <w:bottom w:val="single" w:sz="4" w:space="0" w:color="auto"/>
-              <w:right w:val="single" w:sz="4" w:space="0" w:color="auto"/>
+              <w:left w:val="single" w:color="auto" w:sz="4" w:space="0"/>
+              <w:bottom w:val="single" w:color="auto" w:sz="4" w:space="0"/>
+              <w:right w:val="single" w:color="auto" w:sz="4" w:space="0"/>
             </w:tcBorders>
             <w:shd w:val="clear" w:color="000000" w:fill="D9D9D9"/>
             <w:noWrap/>
@@ -2564,7 +2564,7 @@
             <w:pPr>
               <w:spacing w:after="0" w:line="240" w:lineRule="auto"/>
               <w:rPr>
-                <w:rFonts w:ascii="Aptos Narrow" w:eastAsia="Times New Roman" w:hAnsi="Aptos Narrow" w:cs="Times New Roman"/>
+                <w:rFonts w:ascii="Aptos Narrow" w:hAnsi="Aptos Narrow" w:eastAsia="Times New Roman" w:cs="Times New Roman"/>
                 <w:b/>
                 <w:bCs/>
                 <w:color w:val="000000"/>
@@ -2577,7 +2577,7 @@
             </w:pPr>
             <w:r>
               <w:rPr>
-                <w:rFonts w:ascii="Aptos Narrow" w:eastAsia="Times New Roman" w:hAnsi="Aptos Narrow" w:cs="Times New Roman"/>
+                <w:rFonts w:ascii="Aptos Narrow" w:hAnsi="Aptos Narrow" w:eastAsia="Times New Roman" w:cs="Times New Roman"/>
                 <w:b/>
                 <w:bCs/>
                 <w:color w:val="000000"/>
@@ -2597,8 +2597,8 @@
             <w:tcBorders>
               <w:top w:val="nil"/>
               <w:left w:val="nil"/>
-              <w:bottom w:val="single" w:sz="4" w:space="0" w:color="auto"/>
-              <w:right w:val="single" w:sz="4" w:space="0" w:color="auto"/>
+              <w:bottom w:val="single" w:color="auto" w:sz="4" w:space="0"/>
+              <w:right w:val="single" w:color="auto" w:sz="4" w:space="0"/>
             </w:tcBorders>
             <w:shd w:val="clear" w:color="auto" w:fill="auto"/>
             <w:noWrap/>
@@ -2610,7 +2610,7 @@
               <w:spacing w:after="0" w:line="240" w:lineRule="auto"/>
               <w:jc w:val="center"/>
               <w:rPr>
-                <w:rFonts w:ascii="Aptos Narrow" w:eastAsia="Times New Roman" w:hAnsi="Aptos Narrow" w:cs="Times New Roman"/>
+                <w:rFonts w:ascii="Aptos Narrow" w:hAnsi="Aptos Narrow" w:eastAsia="Times New Roman" w:cs="Times New Roman"/>
                 <w:color w:val="000000"/>
                 <w:kern w:val="0"/>
                 <w:sz w:val="18"/>
@@ -2621,7 +2621,7 @@
             </w:pPr>
             <w:r>
               <w:rPr>
-                <w:rFonts w:ascii="Aptos Narrow" w:eastAsia="Times New Roman" w:hAnsi="Aptos Narrow" w:cs="Times New Roman"/>
+                <w:rFonts w:ascii="Aptos Narrow" w:hAnsi="Aptos Narrow" w:eastAsia="Times New Roman" w:cs="Times New Roman"/>
                 <w:color w:val="000000"/>
                 <w:kern w:val="0"/>
                 <w:sz w:val="18"/>
@@ -2639,8 +2639,8 @@
             <w:tcBorders>
               <w:top w:val="nil"/>
               <w:left w:val="nil"/>
-              <w:bottom w:val="single" w:sz="4" w:space="0" w:color="auto"/>
-              <w:right w:val="single" w:sz="4" w:space="0" w:color="auto"/>
+              <w:bottom w:val="single" w:color="auto" w:sz="4" w:space="0"/>
+              <w:right w:val="single" w:color="auto" w:sz="4" w:space="0"/>
             </w:tcBorders>
             <w:shd w:val="clear" w:color="auto" w:fill="auto"/>
             <w:noWrap/>
@@ -2652,7 +2652,7 @@
               <w:spacing w:after="0" w:line="240" w:lineRule="auto"/>
               <w:jc w:val="center"/>
               <w:rPr>
-                <w:rFonts w:ascii="Aptos Narrow" w:eastAsia="Times New Roman" w:hAnsi="Aptos Narrow" w:cs="Times New Roman"/>
+                <w:rFonts w:ascii="Aptos Narrow" w:hAnsi="Aptos Narrow" w:eastAsia="Times New Roman" w:cs="Times New Roman"/>
                 <w:color w:val="000000"/>
                 <w:kern w:val="0"/>
                 <w:sz w:val="18"/>
@@ -2663,7 +2663,7 @@
             </w:pPr>
             <w:r>
               <w:rPr>
-                <w:rFonts w:ascii="Aptos Narrow" w:eastAsia="Times New Roman" w:hAnsi="Aptos Narrow" w:cs="Times New Roman"/>
+                <w:rFonts w:ascii="Aptos Narrow" w:hAnsi="Aptos Narrow" w:eastAsia="Times New Roman" w:cs="Times New Roman"/>
                 <w:color w:val="000000"/>
                 <w:kern w:val="0"/>
                 <w:sz w:val="18"/>
@@ -2681,8 +2681,8 @@
             <w:tcBorders>
               <w:top w:val="nil"/>
               <w:left w:val="nil"/>
-              <w:bottom w:val="single" w:sz="4" w:space="0" w:color="auto"/>
-              <w:right w:val="single" w:sz="4" w:space="0" w:color="auto"/>
+              <w:bottom w:val="single" w:color="auto" w:sz="4" w:space="0"/>
+              <w:right w:val="single" w:color="auto" w:sz="4" w:space="0"/>
             </w:tcBorders>
             <w:shd w:val="clear" w:color="auto" w:fill="auto"/>
             <w:noWrap/>
@@ -2693,7 +2693,7 @@
             <w:pPr>
               <w:spacing w:after="0" w:line="240" w:lineRule="auto"/>
               <w:rPr>
-                <w:rFonts w:ascii="Aptos Narrow" w:eastAsia="Times New Roman" w:hAnsi="Aptos Narrow" w:cs="Times New Roman"/>
+                <w:rFonts w:ascii="Aptos Narrow" w:hAnsi="Aptos Narrow" w:eastAsia="Times New Roman" w:cs="Times New Roman"/>
                 <w:color w:val="000000"/>
                 <w:kern w:val="0"/>
                 <w:sz w:val="18"/>
@@ -2704,7 +2704,7 @@
             </w:pPr>
             <w:r>
               <w:rPr>
-                <w:rFonts w:ascii="Aptos Narrow" w:eastAsia="Times New Roman" w:hAnsi="Aptos Narrow" w:cs="Times New Roman"/>
+                <w:rFonts w:ascii="Aptos Narrow" w:hAnsi="Aptos Narrow" w:eastAsia="Times New Roman" w:cs="Times New Roman"/>
                 <w:color w:val="000000"/>
                 <w:kern w:val="0"/>
                 <w:sz w:val="18"/>
@@ -2727,9 +2727,9 @@
             <w:tcW w:w="1004" w:type="dxa"/>
             <w:tcBorders>
               <w:top w:val="nil"/>
-              <w:left w:val="single" w:sz="4" w:space="0" w:color="auto"/>
-              <w:bottom w:val="single" w:sz="4" w:space="0" w:color="auto"/>
-              <w:right w:val="single" w:sz="4" w:space="0" w:color="auto"/>
+              <w:left w:val="single" w:color="auto" w:sz="4" w:space="0"/>
+              <w:bottom w:val="single" w:color="auto" w:sz="4" w:space="0"/>
+              <w:right w:val="single" w:color="auto" w:sz="4" w:space="0"/>
             </w:tcBorders>
             <w:shd w:val="clear" w:color="000000" w:fill="D9D9D9"/>
             <w:noWrap/>
@@ -2740,7 +2740,7 @@
             <w:pPr>
               <w:spacing w:after="0" w:line="240" w:lineRule="auto"/>
               <w:rPr>
-                <w:rFonts w:ascii="Aptos Narrow" w:eastAsia="Times New Roman" w:hAnsi="Aptos Narrow" w:cs="Times New Roman"/>
+                <w:rFonts w:ascii="Aptos Narrow" w:hAnsi="Aptos Narrow" w:eastAsia="Times New Roman" w:cs="Times New Roman"/>
                 <w:b/>
                 <w:bCs/>
                 <w:color w:val="000000"/>
@@ -2753,7 +2753,7 @@
             </w:pPr>
             <w:r>
               <w:rPr>
-                <w:rFonts w:ascii="Aptos Narrow" w:eastAsia="Times New Roman" w:hAnsi="Aptos Narrow" w:cs="Times New Roman"/>
+                <w:rFonts w:ascii="Aptos Narrow" w:hAnsi="Aptos Narrow" w:eastAsia="Times New Roman" w:cs="Times New Roman"/>
                 <w:b/>
                 <w:bCs/>
                 <w:color w:val="000000"/>
@@ -2773,8 +2773,8 @@
             <w:tcBorders>
               <w:top w:val="nil"/>
               <w:left w:val="nil"/>
-              <w:bottom w:val="single" w:sz="4" w:space="0" w:color="auto"/>
-              <w:right w:val="single" w:sz="4" w:space="0" w:color="auto"/>
+              <w:bottom w:val="single" w:color="auto" w:sz="4" w:space="0"/>
+              <w:right w:val="single" w:color="auto" w:sz="4" w:space="0"/>
             </w:tcBorders>
             <w:shd w:val="clear" w:color="auto" w:fill="auto"/>
             <w:noWrap/>
@@ -2786,7 +2786,7 @@
               <w:spacing w:after="0" w:line="240" w:lineRule="auto"/>
               <w:jc w:val="center"/>
               <w:rPr>
-                <w:rFonts w:ascii="Aptos Narrow" w:eastAsia="Times New Roman" w:hAnsi="Aptos Narrow" w:cs="Times New Roman"/>
+                <w:rFonts w:ascii="Aptos Narrow" w:hAnsi="Aptos Narrow" w:eastAsia="Times New Roman" w:cs="Times New Roman"/>
                 <w:color w:val="000000"/>
                 <w:kern w:val="0"/>
                 <w:sz w:val="18"/>
@@ -2797,7 +2797,7 @@
             </w:pPr>
             <w:r>
               <w:rPr>
-                <w:rFonts w:ascii="Aptos Narrow" w:eastAsia="Times New Roman" w:hAnsi="Aptos Narrow" w:cs="Times New Roman"/>
+                <w:rFonts w:ascii="Aptos Narrow" w:hAnsi="Aptos Narrow" w:eastAsia="Times New Roman" w:cs="Times New Roman"/>
                 <w:color w:val="000000"/>
                 <w:kern w:val="0"/>
                 <w:sz w:val="18"/>
@@ -2815,8 +2815,8 @@
             <w:tcBorders>
               <w:top w:val="nil"/>
               <w:left w:val="nil"/>
-              <w:bottom w:val="single" w:sz="4" w:space="0" w:color="auto"/>
-              <w:right w:val="single" w:sz="4" w:space="0" w:color="auto"/>
+              <w:bottom w:val="single" w:color="auto" w:sz="4" w:space="0"/>
+              <w:right w:val="single" w:color="auto" w:sz="4" w:space="0"/>
             </w:tcBorders>
             <w:shd w:val="clear" w:color="auto" w:fill="auto"/>
             <w:noWrap/>
@@ -2828,7 +2828,7 @@
               <w:spacing w:after="0" w:line="240" w:lineRule="auto"/>
               <w:jc w:val="center"/>
               <w:rPr>
-                <w:rFonts w:ascii="Aptos Narrow" w:eastAsia="Times New Roman" w:hAnsi="Aptos Narrow" w:cs="Times New Roman"/>
+                <w:rFonts w:ascii="Aptos Narrow" w:hAnsi="Aptos Narrow" w:eastAsia="Times New Roman" w:cs="Times New Roman"/>
                 <w:color w:val="000000"/>
                 <w:kern w:val="0"/>
                 <w:sz w:val="18"/>
@@ -2839,7 +2839,7 @@
             </w:pPr>
             <w:r>
               <w:rPr>
-                <w:rFonts w:ascii="Aptos Narrow" w:eastAsia="Times New Roman" w:hAnsi="Aptos Narrow" w:cs="Times New Roman"/>
+                <w:rFonts w:ascii="Aptos Narrow" w:hAnsi="Aptos Narrow" w:eastAsia="Times New Roman" w:cs="Times New Roman"/>
                 <w:color w:val="000000"/>
                 <w:kern w:val="0"/>
                 <w:sz w:val="18"/>
@@ -2857,8 +2857,8 @@
             <w:tcBorders>
               <w:top w:val="nil"/>
               <w:left w:val="nil"/>
-              <w:bottom w:val="single" w:sz="4" w:space="0" w:color="auto"/>
-              <w:right w:val="single" w:sz="4" w:space="0" w:color="auto"/>
+              <w:bottom w:val="single" w:color="auto" w:sz="4" w:space="0"/>
+              <w:right w:val="single" w:color="auto" w:sz="4" w:space="0"/>
             </w:tcBorders>
             <w:shd w:val="clear" w:color="auto" w:fill="auto"/>
             <w:noWrap/>
@@ -2869,7 +2869,7 @@
             <w:pPr>
               <w:spacing w:after="0" w:line="240" w:lineRule="auto"/>
               <w:rPr>
-                <w:rFonts w:ascii="Aptos Narrow" w:eastAsia="Times New Roman" w:hAnsi="Aptos Narrow" w:cs="Times New Roman"/>
+                <w:rFonts w:ascii="Aptos Narrow" w:hAnsi="Aptos Narrow" w:eastAsia="Times New Roman" w:cs="Times New Roman"/>
                 <w:color w:val="000000"/>
                 <w:kern w:val="0"/>
                 <w:sz w:val="18"/>
@@ -2880,7 +2880,7 @@
             </w:pPr>
             <w:r>
               <w:rPr>
-                <w:rFonts w:ascii="Aptos Narrow" w:eastAsia="Times New Roman" w:hAnsi="Aptos Narrow" w:cs="Times New Roman"/>
+                <w:rFonts w:ascii="Aptos Narrow" w:hAnsi="Aptos Narrow" w:eastAsia="Times New Roman" w:cs="Times New Roman"/>
                 <w:color w:val="000000"/>
                 <w:kern w:val="0"/>
                 <w:sz w:val="18"/>
@@ -2940,7 +2940,7 @@
         <w:spacing w:before="240" w:after="240" w:line="276" w:lineRule="auto"/>
         <w:jc w:val="both"/>
         <w:rPr>
-          <w:rFonts w:ascii="Arial" w:eastAsiaTheme="minorEastAsia" w:hAnsi="Arial" w:cs="Arial"/>
+          <w:rFonts w:ascii="Arial" w:hAnsi="Arial" w:cs="Arial" w:eastAsiaTheme="minorEastAsia"/>
         </w:rPr>
       </w:pPr>
       <w:r>
@@ -3002,10 +3002,10 @@
           <w:tcPr>
             <w:tcW w:w="1413" w:type="dxa"/>
             <w:tcBorders>
-              <w:top w:val="single" w:sz="4" w:space="0" w:color="auto"/>
-              <w:left w:val="single" w:sz="4" w:space="0" w:color="auto"/>
-              <w:bottom w:val="single" w:sz="4" w:space="0" w:color="auto"/>
-              <w:right w:val="single" w:sz="4" w:space="0" w:color="auto"/>
+              <w:top w:val="single" w:color="auto" w:sz="4" w:space="0"/>
+              <w:left w:val="single" w:color="auto" w:sz="4" w:space="0"/>
+              <w:bottom w:val="single" w:color="auto" w:sz="4" w:space="0"/>
+              <w:right w:val="single" w:color="auto" w:sz="4" w:space="0"/>
             </w:tcBorders>
             <w:shd w:val="clear" w:color="000000" w:fill="153D64"/>
             <w:noWrap/>
@@ -3017,7 +3017,7 @@
               <w:spacing w:after="0" w:line="240" w:lineRule="auto"/>
               <w:jc w:val="center"/>
               <w:rPr>
-                <w:rFonts w:ascii="Aptos Narrow" w:eastAsia="Times New Roman" w:hAnsi="Aptos Narrow" w:cs="Times New Roman"/>
+                <w:rFonts w:ascii="Aptos Narrow" w:hAnsi="Aptos Narrow" w:eastAsia="Times New Roman" w:cs="Times New Roman"/>
                 <w:b/>
                 <w:bCs/>
                 <w:color w:val="FFFFFF"/>
@@ -3030,7 +3030,7 @@
             </w:pPr>
             <w:r>
               <w:rPr>
-                <w:rFonts w:ascii="Aptos Narrow" w:eastAsia="Times New Roman" w:hAnsi="Aptos Narrow" w:cs="Times New Roman"/>
+                <w:rFonts w:ascii="Aptos Narrow" w:hAnsi="Aptos Narrow" w:eastAsia="Times New Roman" w:cs="Times New Roman"/>
                 <w:b/>
                 <w:bCs/>
                 <w:color w:val="FFFFFF"/>
@@ -3048,10 +3048,10 @@
           <w:tcPr>
             <w:tcW w:w="897" w:type="dxa"/>
             <w:tcBorders>
-              <w:top w:val="single" w:sz="4" w:space="0" w:color="auto"/>
+              <w:top w:val="single" w:color="auto" w:sz="4" w:space="0"/>
               <w:left w:val="nil"/>
-              <w:bottom w:val="single" w:sz="4" w:space="0" w:color="auto"/>
-              <w:right w:val="single" w:sz="4" w:space="0" w:color="auto"/>
+              <w:bottom w:val="single" w:color="auto" w:sz="4" w:space="0"/>
+              <w:right w:val="single" w:color="auto" w:sz="4" w:space="0"/>
             </w:tcBorders>
             <w:shd w:val="clear" w:color="000000" w:fill="153D64"/>
             <w:noWrap/>
@@ -3063,7 +3063,7 @@
               <w:spacing w:after="0" w:line="240" w:lineRule="auto"/>
               <w:jc w:val="center"/>
               <w:rPr>
-                <w:rFonts w:ascii="Aptos Narrow" w:eastAsia="Times New Roman" w:hAnsi="Aptos Narrow" w:cs="Times New Roman"/>
+                <w:rFonts w:ascii="Aptos Narrow" w:hAnsi="Aptos Narrow" w:eastAsia="Times New Roman" w:cs="Times New Roman"/>
                 <w:b/>
                 <w:bCs/>
                 <w:color w:val="FFFFFF"/>
@@ -3076,7 +3076,7 @@
             </w:pPr>
             <w:r>
               <w:rPr>
-                <w:rFonts w:ascii="Aptos Narrow" w:eastAsia="Times New Roman" w:hAnsi="Aptos Narrow" w:cs="Times New Roman"/>
+                <w:rFonts w:ascii="Aptos Narrow" w:hAnsi="Aptos Narrow" w:eastAsia="Times New Roman" w:cs="Times New Roman"/>
                 <w:b/>
                 <w:bCs/>
                 <w:color w:val="FFFFFF"/>
@@ -3094,10 +3094,10 @@
           <w:tcPr>
             <w:tcW w:w="6688" w:type="dxa"/>
             <w:tcBorders>
-              <w:top w:val="single" w:sz="4" w:space="0" w:color="auto"/>
+              <w:top w:val="single" w:color="auto" w:sz="4" w:space="0"/>
               <w:left w:val="nil"/>
-              <w:bottom w:val="single" w:sz="4" w:space="0" w:color="auto"/>
-              <w:right w:val="single" w:sz="4" w:space="0" w:color="auto"/>
+              <w:bottom w:val="single" w:color="auto" w:sz="4" w:space="0"/>
+              <w:right w:val="single" w:color="auto" w:sz="4" w:space="0"/>
             </w:tcBorders>
             <w:shd w:val="clear" w:color="000000" w:fill="153D64"/>
             <w:noWrap/>
@@ -3109,7 +3109,7 @@
               <w:spacing w:after="0" w:line="240" w:lineRule="auto"/>
               <w:jc w:val="center"/>
               <w:rPr>
-                <w:rFonts w:ascii="Aptos Narrow" w:eastAsia="Times New Roman" w:hAnsi="Aptos Narrow" w:cs="Times New Roman"/>
+                <w:rFonts w:ascii="Aptos Narrow" w:hAnsi="Aptos Narrow" w:eastAsia="Times New Roman" w:cs="Times New Roman"/>
                 <w:b/>
                 <w:bCs/>
                 <w:color w:val="FFFFFF"/>
@@ -3122,7 +3122,7 @@
             </w:pPr>
             <w:r>
               <w:rPr>
-                <w:rFonts w:ascii="Aptos Narrow" w:eastAsia="Times New Roman" w:hAnsi="Aptos Narrow" w:cs="Times New Roman"/>
+                <w:rFonts w:ascii="Aptos Narrow" w:hAnsi="Aptos Narrow" w:eastAsia="Times New Roman" w:cs="Times New Roman"/>
                 <w:b/>
                 <w:bCs/>
                 <w:color w:val="FFFFFF"/>
@@ -3146,9 +3146,9 @@
             <w:tcW w:w="1413" w:type="dxa"/>
             <w:tcBorders>
               <w:top w:val="nil"/>
-              <w:left w:val="single" w:sz="4" w:space="0" w:color="auto"/>
-              <w:bottom w:val="single" w:sz="4" w:space="0" w:color="auto"/>
-              <w:right w:val="single" w:sz="4" w:space="0" w:color="auto"/>
+              <w:left w:val="single" w:color="auto" w:sz="4" w:space="0"/>
+              <w:bottom w:val="single" w:color="auto" w:sz="4" w:space="0"/>
+              <w:right w:val="single" w:color="auto" w:sz="4" w:space="0"/>
             </w:tcBorders>
             <w:shd w:val="clear" w:color="auto" w:fill="auto"/>
             <w:noWrap/>
@@ -3160,7 +3160,7 @@
               <w:spacing w:after="0" w:line="240" w:lineRule="auto"/>
               <w:jc w:val="center"/>
               <w:rPr>
-                <w:rFonts w:ascii="Aptos Narrow" w:eastAsia="Times New Roman" w:hAnsi="Aptos Narrow" w:cs="Times New Roman"/>
+                <w:rFonts w:ascii="Aptos Narrow" w:hAnsi="Aptos Narrow" w:eastAsia="Times New Roman" w:cs="Times New Roman"/>
                 <w:color w:val="000000"/>
                 <w:kern w:val="0"/>
                 <w:sz w:val="18"/>
@@ -3171,7 +3171,7 @@
             </w:pPr>
             <w:r>
               <w:rPr>
-                <w:rFonts w:ascii="Aptos Narrow" w:eastAsia="Times New Roman" w:hAnsi="Aptos Narrow" w:cs="Times New Roman"/>
+                <w:rFonts w:ascii="Aptos Narrow" w:hAnsi="Aptos Narrow" w:eastAsia="Times New Roman" w:cs="Times New Roman"/>
                 <w:color w:val="000000"/>
                 <w:kern w:val="0"/>
                 <w:sz w:val="18"/>
@@ -3189,8 +3189,8 @@
             <w:tcBorders>
               <w:top w:val="nil"/>
               <w:left w:val="nil"/>
-              <w:bottom w:val="single" w:sz="4" w:space="0" w:color="auto"/>
-              <w:right w:val="single" w:sz="4" w:space="0" w:color="auto"/>
+              <w:bottom w:val="single" w:color="auto" w:sz="4" w:space="0"/>
+              <w:right w:val="single" w:color="auto" w:sz="4" w:space="0"/>
             </w:tcBorders>
             <w:shd w:val="clear" w:color="auto" w:fill="auto"/>
             <w:noWrap/>
@@ -3202,7 +3202,7 @@
               <w:spacing w:after="0" w:line="240" w:lineRule="auto"/>
               <w:jc w:val="center"/>
               <w:rPr>
-                <w:rFonts w:ascii="Aptos Narrow" w:eastAsia="Times New Roman" w:hAnsi="Aptos Narrow" w:cs="Times New Roman"/>
+                <w:rFonts w:ascii="Aptos Narrow" w:hAnsi="Aptos Narrow" w:eastAsia="Times New Roman" w:cs="Times New Roman"/>
                 <w:color w:val="000000"/>
                 <w:kern w:val="0"/>
                 <w:sz w:val="18"/>
@@ -3213,7 +3213,7 @@
             </w:pPr>
             <w:r>
               <w:rPr>
-                <w:rFonts w:ascii="Aptos Narrow" w:eastAsia="Times New Roman" w:hAnsi="Aptos Narrow" w:cs="Times New Roman"/>
+                <w:rFonts w:ascii="Aptos Narrow" w:hAnsi="Aptos Narrow" w:eastAsia="Times New Roman" w:cs="Times New Roman"/>
                 <w:color w:val="000000"/>
                 <w:kern w:val="0"/>
                 <w:sz w:val="18"/>
@@ -3231,8 +3231,8 @@
             <w:tcBorders>
               <w:top w:val="nil"/>
               <w:left w:val="nil"/>
-              <w:bottom w:val="single" w:sz="4" w:space="0" w:color="auto"/>
-              <w:right w:val="single" w:sz="4" w:space="0" w:color="auto"/>
+              <w:bottom w:val="single" w:color="auto" w:sz="4" w:space="0"/>
+              <w:right w:val="single" w:color="auto" w:sz="4" w:space="0"/>
             </w:tcBorders>
             <w:shd w:val="clear" w:color="auto" w:fill="auto"/>
             <w:noWrap/>
@@ -3243,7 +3243,7 @@
             <w:pPr>
               <w:spacing w:after="0" w:line="240" w:lineRule="auto"/>
               <w:rPr>
-                <w:rFonts w:ascii="Aptos Narrow" w:eastAsia="Times New Roman" w:hAnsi="Aptos Narrow" w:cs="Times New Roman"/>
+                <w:rFonts w:ascii="Aptos Narrow" w:hAnsi="Aptos Narrow" w:eastAsia="Times New Roman" w:cs="Times New Roman"/>
                 <w:color w:val="000000"/>
                 <w:kern w:val="0"/>
                 <w:sz w:val="18"/>
@@ -3254,7 +3254,7 @@
             </w:pPr>
             <w:r>
               <w:rPr>
-                <w:rFonts w:ascii="Aptos Narrow" w:eastAsia="Times New Roman" w:hAnsi="Aptos Narrow" w:cs="Times New Roman"/>
+                <w:rFonts w:ascii="Aptos Narrow" w:hAnsi="Aptos Narrow" w:eastAsia="Times New Roman" w:cs="Times New Roman"/>
                 <w:color w:val="000000"/>
                 <w:kern w:val="0"/>
                 <w:sz w:val="18"/>
@@ -3288,7 +3288,7 @@
         <w:spacing w:before="240" w:after="240" w:line="276" w:lineRule="auto"/>
         <w:jc w:val="both"/>
         <w:rPr>
-          <w:rFonts w:ascii="Arial" w:eastAsiaTheme="minorEastAsia" w:hAnsi="Arial" w:cs="Arial"/>
+          <w:rFonts w:ascii="Arial" w:hAnsi="Arial" w:cs="Arial" w:eastAsiaTheme="minorEastAsia"/>
         </w:rPr>
       </w:pPr>
       <w:r>
@@ -3340,10 +3340,10 @@
           <w:tcPr>
             <w:tcW w:w="1368" w:type="dxa"/>
             <w:tcBorders>
-              <w:top w:val="single" w:sz="4" w:space="0" w:color="auto"/>
-              <w:left w:val="single" w:sz="4" w:space="0" w:color="auto"/>
-              <w:bottom w:val="single" w:sz="4" w:space="0" w:color="auto"/>
-              <w:right w:val="single" w:sz="4" w:space="0" w:color="auto"/>
+              <w:top w:val="single" w:color="auto" w:sz="4" w:space="0"/>
+              <w:left w:val="single" w:color="auto" w:sz="4" w:space="0"/>
+              <w:bottom w:val="single" w:color="auto" w:sz="4" w:space="0"/>
+              <w:right w:val="single" w:color="auto" w:sz="4" w:space="0"/>
             </w:tcBorders>
             <w:shd w:val="clear" w:color="000000" w:fill="153D64"/>
             <w:noWrap/>
@@ -3355,7 +3355,7 @@
               <w:spacing w:after="0" w:line="240" w:lineRule="auto"/>
               <w:jc w:val="center"/>
               <w:rPr>
-                <w:rFonts w:ascii="Aptos Narrow" w:eastAsia="Times New Roman" w:hAnsi="Aptos Narrow" w:cs="Times New Roman"/>
+                <w:rFonts w:ascii="Aptos Narrow" w:hAnsi="Aptos Narrow" w:eastAsia="Times New Roman" w:cs="Times New Roman"/>
                 <w:b/>
                 <w:bCs/>
                 <w:color w:val="FFFFFF"/>
@@ -3368,7 +3368,7 @@
             </w:pPr>
             <w:r>
               <w:rPr>
-                <w:rFonts w:ascii="Aptos Narrow" w:eastAsia="Times New Roman" w:hAnsi="Aptos Narrow" w:cs="Times New Roman"/>
+                <w:rFonts w:ascii="Aptos Narrow" w:hAnsi="Aptos Narrow" w:eastAsia="Times New Roman" w:cs="Times New Roman"/>
                 <w:b/>
                 <w:bCs/>
                 <w:color w:val="FFFFFF"/>
@@ -3382,7 +3382,7 @@
             </w:r>
             <w:r>
               <w:rPr>
-                <w:rFonts w:ascii="Aptos Narrow" w:eastAsia="Times New Roman" w:hAnsi="Aptos Narrow" w:cs="Times New Roman"/>
+                <w:rFonts w:ascii="Aptos Narrow" w:hAnsi="Aptos Narrow" w:eastAsia="Times New Roman" w:cs="Times New Roman"/>
                 <w:b/>
                 <w:bCs/>
                 <w:color w:val="FFFFFF"/>
@@ -3400,10 +3400,10 @@
           <w:tcPr>
             <w:tcW w:w="895" w:type="dxa"/>
             <w:tcBorders>
-              <w:top w:val="single" w:sz="4" w:space="0" w:color="auto"/>
+              <w:top w:val="single" w:color="auto" w:sz="4" w:space="0"/>
               <w:left w:val="nil"/>
-              <w:bottom w:val="single" w:sz="4" w:space="0" w:color="auto"/>
-              <w:right w:val="single" w:sz="4" w:space="0" w:color="auto"/>
+              <w:bottom w:val="single" w:color="auto" w:sz="4" w:space="0"/>
+              <w:right w:val="single" w:color="auto" w:sz="4" w:space="0"/>
             </w:tcBorders>
             <w:shd w:val="clear" w:color="000000" w:fill="153D64"/>
             <w:noWrap/>
@@ -3415,7 +3415,7 @@
               <w:spacing w:after="0" w:line="240" w:lineRule="auto"/>
               <w:jc w:val="center"/>
               <w:rPr>
-                <w:rFonts w:ascii="Aptos Narrow" w:eastAsia="Times New Roman" w:hAnsi="Aptos Narrow" w:cs="Times New Roman"/>
+                <w:rFonts w:ascii="Aptos Narrow" w:hAnsi="Aptos Narrow" w:eastAsia="Times New Roman" w:cs="Times New Roman"/>
                 <w:b/>
                 <w:bCs/>
                 <w:color w:val="FFFFFF"/>
@@ -3428,7 +3428,7 @@
             </w:pPr>
             <w:r>
               <w:rPr>
-                <w:rFonts w:ascii="Aptos Narrow" w:eastAsia="Times New Roman" w:hAnsi="Aptos Narrow" w:cs="Times New Roman"/>
+                <w:rFonts w:ascii="Aptos Narrow" w:hAnsi="Aptos Narrow" w:eastAsia="Times New Roman" w:cs="Times New Roman"/>
                 <w:b/>
                 <w:bCs/>
                 <w:color w:val="FFFFFF"/>
@@ -3446,10 +3446,10 @@
           <w:tcPr>
             <w:tcW w:w="6750" w:type="dxa"/>
             <w:tcBorders>
-              <w:top w:val="single" w:sz="4" w:space="0" w:color="auto"/>
+              <w:top w:val="single" w:color="auto" w:sz="4" w:space="0"/>
               <w:left w:val="nil"/>
-              <w:bottom w:val="single" w:sz="4" w:space="0" w:color="auto"/>
-              <w:right w:val="single" w:sz="4" w:space="0" w:color="auto"/>
+              <w:bottom w:val="single" w:color="auto" w:sz="4" w:space="0"/>
+              <w:right w:val="single" w:color="auto" w:sz="4" w:space="0"/>
             </w:tcBorders>
             <w:shd w:val="clear" w:color="000000" w:fill="153D64"/>
             <w:noWrap/>
@@ -3461,7 +3461,7 @@
               <w:spacing w:after="0" w:line="240" w:lineRule="auto"/>
               <w:jc w:val="center"/>
               <w:rPr>
-                <w:rFonts w:ascii="Aptos Narrow" w:eastAsia="Times New Roman" w:hAnsi="Aptos Narrow" w:cs="Times New Roman"/>
+                <w:rFonts w:ascii="Aptos Narrow" w:hAnsi="Aptos Narrow" w:eastAsia="Times New Roman" w:cs="Times New Roman"/>
                 <w:b/>
                 <w:bCs/>
                 <w:color w:val="FFFFFF"/>
@@ -3474,7 +3474,7 @@
             </w:pPr>
             <w:r>
               <w:rPr>
-                <w:rFonts w:ascii="Aptos Narrow" w:eastAsia="Times New Roman" w:hAnsi="Aptos Narrow" w:cs="Times New Roman"/>
+                <w:rFonts w:ascii="Aptos Narrow" w:hAnsi="Aptos Narrow" w:eastAsia="Times New Roman" w:cs="Times New Roman"/>
                 <w:b/>
                 <w:bCs/>
                 <w:color w:val="FFFFFF"/>
@@ -3498,9 +3498,9 @@
             <w:tcW w:w="1368" w:type="dxa"/>
             <w:tcBorders>
               <w:top w:val="nil"/>
-              <w:left w:val="single" w:sz="4" w:space="0" w:color="auto"/>
-              <w:bottom w:val="single" w:sz="4" w:space="0" w:color="auto"/>
-              <w:right w:val="single" w:sz="4" w:space="0" w:color="auto"/>
+              <w:left w:val="single" w:color="auto" w:sz="4" w:space="0"/>
+              <w:bottom w:val="single" w:color="auto" w:sz="4" w:space="0"/>
+              <w:right w:val="single" w:color="auto" w:sz="4" w:space="0"/>
             </w:tcBorders>
             <w:shd w:val="clear" w:color="auto" w:fill="auto"/>
             <w:noWrap/>
@@ -3512,7 +3512,7 @@
               <w:spacing w:after="0" w:line="240" w:lineRule="auto"/>
               <w:jc w:val="center"/>
               <w:rPr>
-                <w:rFonts w:ascii="Aptos Narrow" w:eastAsia="Times New Roman" w:hAnsi="Aptos Narrow" w:cs="Times New Roman"/>
+                <w:rFonts w:ascii="Aptos Narrow" w:hAnsi="Aptos Narrow" w:eastAsia="Times New Roman" w:cs="Times New Roman"/>
                 <w:color w:val="000000"/>
                 <w:kern w:val="0"/>
                 <w:sz w:val="18"/>
@@ -3523,7 +3523,7 @@
             </w:pPr>
             <w:r>
               <w:rPr>
-                <w:rFonts w:ascii="Aptos Narrow" w:eastAsia="Times New Roman" w:hAnsi="Aptos Narrow" w:cs="Times New Roman"/>
+                <w:rFonts w:ascii="Aptos Narrow" w:hAnsi="Aptos Narrow" w:eastAsia="Times New Roman" w:cs="Times New Roman"/>
                 <w:color w:val="000000"/>
                 <w:kern w:val="0"/>
                 <w:sz w:val="18"/>
@@ -3541,8 +3541,8 @@
             <w:tcBorders>
               <w:top w:val="nil"/>
               <w:left w:val="nil"/>
-              <w:bottom w:val="single" w:sz="4" w:space="0" w:color="auto"/>
-              <w:right w:val="single" w:sz="4" w:space="0" w:color="auto"/>
+              <w:bottom w:val="single" w:color="auto" w:sz="4" w:space="0"/>
+              <w:right w:val="single" w:color="auto" w:sz="4" w:space="0"/>
             </w:tcBorders>
             <w:shd w:val="clear" w:color="auto" w:fill="auto"/>
             <w:noWrap/>
@@ -3554,7 +3554,7 @@
               <w:spacing w:after="0" w:line="240" w:lineRule="auto"/>
               <w:jc w:val="center"/>
               <w:rPr>
-                <w:rFonts w:ascii="Aptos Narrow" w:eastAsia="Times New Roman" w:hAnsi="Aptos Narrow" w:cs="Times New Roman"/>
+                <w:rFonts w:ascii="Aptos Narrow" w:hAnsi="Aptos Narrow" w:eastAsia="Times New Roman" w:cs="Times New Roman"/>
                 <w:color w:val="000000"/>
                 <w:kern w:val="0"/>
                 <w:sz w:val="18"/>
@@ -3565,7 +3565,7 @@
             </w:pPr>
             <w:r>
               <w:rPr>
-                <w:rFonts w:ascii="Aptos Narrow" w:eastAsia="Times New Roman" w:hAnsi="Aptos Narrow" w:cs="Times New Roman"/>
+                <w:rFonts w:ascii="Aptos Narrow" w:hAnsi="Aptos Narrow" w:eastAsia="Times New Roman" w:cs="Times New Roman"/>
                 <w:color w:val="000000"/>
                 <w:kern w:val="0"/>
                 <w:sz w:val="18"/>
@@ -3583,8 +3583,8 @@
             <w:tcBorders>
               <w:top w:val="nil"/>
               <w:left w:val="nil"/>
-              <w:bottom w:val="single" w:sz="4" w:space="0" w:color="auto"/>
-              <w:right w:val="single" w:sz="4" w:space="0" w:color="auto"/>
+              <w:bottom w:val="single" w:color="auto" w:sz="4" w:space="0"/>
+              <w:right w:val="single" w:color="auto" w:sz="4" w:space="0"/>
             </w:tcBorders>
             <w:shd w:val="clear" w:color="auto" w:fill="auto"/>
             <w:noWrap/>
@@ -3595,7 +3595,7 @@
             <w:pPr>
               <w:spacing w:after="0" w:line="240" w:lineRule="auto"/>
               <w:rPr>
-                <w:rFonts w:ascii="Aptos Narrow" w:eastAsia="Times New Roman" w:hAnsi="Aptos Narrow" w:cs="Times New Roman"/>
+                <w:rFonts w:ascii="Aptos Narrow" w:hAnsi="Aptos Narrow" w:eastAsia="Times New Roman" w:cs="Times New Roman"/>
                 <w:color w:val="000000"/>
                 <w:kern w:val="0"/>
                 <w:sz w:val="18"/>
@@ -3606,7 +3606,7 @@
             </w:pPr>
             <w:r>
               <w:rPr>
-                <w:rFonts w:ascii="Aptos Narrow" w:eastAsia="Times New Roman" w:hAnsi="Aptos Narrow" w:cs="Times New Roman"/>
+                <w:rFonts w:ascii="Aptos Narrow" w:hAnsi="Aptos Narrow" w:eastAsia="Times New Roman" w:cs="Times New Roman"/>
                 <w:color w:val="000000"/>
                 <w:kern w:val="0"/>
                 <w:sz w:val="18"/>
@@ -3618,7 +3618,7 @@
             </w:r>
             <w:r>
               <w:rPr>
-                <w:rFonts w:ascii="Aptos Narrow" w:eastAsia="Times New Roman" w:hAnsi="Aptos Narrow" w:cs="Times New Roman"/>
+                <w:rFonts w:ascii="Aptos Narrow" w:hAnsi="Aptos Narrow" w:eastAsia="Times New Roman" w:cs="Times New Roman"/>
                 <w:color w:val="000000"/>
                 <w:kern w:val="0"/>
                 <w:sz w:val="18"/>
@@ -3630,7 +3630,7 @@
             </w:r>
             <w:r>
               <w:rPr>
-                <w:rFonts w:ascii="Aptos Narrow" w:eastAsia="Times New Roman" w:hAnsi="Aptos Narrow" w:cs="Times New Roman"/>
+                <w:rFonts w:ascii="Aptos Narrow" w:hAnsi="Aptos Narrow" w:eastAsia="Times New Roman" w:cs="Times New Roman"/>
                 <w:color w:val="000000"/>
                 <w:kern w:val="0"/>
                 <w:sz w:val="18"/>
@@ -3792,6 +3792,8 @@
         <w:jc w:val="both"/>
         <w:rPr>
           <w:rFonts w:ascii="Arial" w:hAnsi="Arial" w:cs="Arial"/>
+          <w:b w:val="1"/>
+          <w:bCs w:val="1"/>
         </w:rPr>
       </w:pPr>
       <w:r>
@@ -3807,35 +3809,16 @@
         <w:jc w:val="both"/>
         <w:rPr>
           <w:rFonts w:ascii="Arial" w:hAnsi="Arial" w:cs="Arial"/>
-        </w:rPr>
-      </w:pPr>
-    </w:p>
-    <w:p>
-      <w:pPr>
-        <w:spacing w:before="240" w:after="240"/>
-        <w:jc w:val="both"/>
-        <w:rPr>
-          <w:rFonts w:ascii="Arial" w:hAnsi="Arial" w:cs="Arial"/>
-        </w:rPr>
-      </w:pPr>
-    </w:p>
-    <w:p>
-      <w:pPr>
-        <w:spacing w:before="240" w:after="240"/>
-        <w:jc w:val="both"/>
-        <w:rPr>
-          <w:rFonts w:ascii="Arial" w:hAnsi="Arial" w:cs="Arial"/>
-          <w:b/>
-          <w:bCs/>
-        </w:rPr>
-      </w:pPr>
-      <w:r>
-        <w:rPr>
-          <w:rFonts w:ascii="Arial" w:hAnsi="Arial" w:cs="Arial"/>
-          <w:b/>
-          <w:bCs/>
-        </w:rPr>
-        <w:lastRenderedPageBreak/>
+          <w:b w:val="1"/>
+          <w:bCs w:val="1"/>
+        </w:rPr>
+      </w:pPr>
+      <w:r>
+        <w:rPr>
+          <w:rFonts w:ascii="Arial" w:hAnsi="Arial" w:cs="Arial"/>
+          <w:b w:val="1"/>
+          <w:bCs w:val="1"/>
+        </w:rPr>
         <w:t>Ventas del último año</w:t>
       </w:r>
     </w:p>
@@ -4019,6 +4002,42 @@
     </w:p>
     <w:p>
       <w:pPr>
+        <w:spacing w:before="240" w:after="240"/>
+        <w:jc w:val="both"/>
+        <w:rPr>
+          <w:rFonts w:ascii="Arial" w:hAnsi="Arial" w:cs="Arial"/>
+        </w:rPr>
+      </w:pPr>
+    </w:p>
+    <w:p>
+      <w:pPr>
+        <w:spacing w:before="240" w:after="240"/>
+        <w:jc w:val="both"/>
+        <w:rPr>
+          <w:rFonts w:ascii="Arial" w:hAnsi="Arial" w:cs="Arial"/>
+        </w:rPr>
+      </w:pPr>
+    </w:p>
+    <w:p>
+      <w:pPr>
+        <w:spacing w:before="240" w:after="240"/>
+        <w:jc w:val="both"/>
+        <w:rPr>
+          <w:rFonts w:ascii="Arial" w:hAnsi="Arial" w:cs="Arial"/>
+        </w:rPr>
+      </w:pPr>
+    </w:p>
+    <w:p>
+      <w:pPr>
+        <w:spacing w:before="240" w:after="240"/>
+        <w:jc w:val="both"/>
+        <w:rPr>
+          <w:rFonts w:ascii="Arial" w:hAnsi="Arial" w:cs="Arial"/>
+        </w:rPr>
+      </w:pPr>
+    </w:p>
+    <w:p>
+      <w:pPr>
         <w:pStyle w:val="Prrafodelista"/>
         <w:numPr>
           <w:ilvl w:val="0"/>
@@ -4091,7 +4110,7 @@
       <w:pPr>
         <w:spacing w:before="240" w:after="240"/>
         <w:rPr>
-          <w:rFonts w:ascii="Arial" w:eastAsiaTheme="minorEastAsia" w:hAnsi="Arial" w:cs="Arial"/>
+          <w:rFonts w:ascii="Arial" w:hAnsi="Arial" w:cs="Arial" w:eastAsiaTheme="minorEastAsia"/>
         </w:rPr>
       </w:pPr>
       <m:oMathPara>
@@ -4144,7 +4163,7 @@
       <w:pPr>
         <w:spacing w:before="240" w:after="240"/>
         <w:rPr>
-          <w:rFonts w:ascii="Arial" w:eastAsiaTheme="minorEastAsia" w:hAnsi="Arial" w:cs="Arial"/>
+          <w:rFonts w:ascii="Arial" w:hAnsi="Arial" w:cs="Arial" w:eastAsiaTheme="minorEastAsia"/>
         </w:rPr>
       </w:pPr>
       <m:oMathPara>
@@ -4153,7 +4172,7 @@
             <m:sSubPr>
               <m:ctrlPr>
                 <w:rPr>
-                  <w:rFonts w:ascii="Cambria Math" w:eastAsiaTheme="minorEastAsia" w:hAnsi="Cambria Math" w:cs="Arial"/>
+                  <w:rFonts w:ascii="Cambria Math" w:hAnsi="Cambria Math" w:cs="Arial" w:eastAsiaTheme="minorEastAsia"/>
                   <w:i/>
                 </w:rPr>
               </m:ctrlPr>
@@ -4161,7 +4180,7 @@
             <m:e>
               <m:r>
                 <w:rPr>
-                  <w:rFonts w:ascii="Cambria Math" w:eastAsiaTheme="minorEastAsia" w:hAnsi="Cambria Math" w:cs="Arial"/>
+                  <w:rFonts w:ascii="Cambria Math" w:hAnsi="Cambria Math" w:cs="Arial" w:eastAsiaTheme="minorEastAsia"/>
                 </w:rPr>
                 <m:t>H</m:t>
               </m:r>
@@ -4169,7 +4188,7 @@
             <m:sub>
               <m:r>
                 <w:rPr>
-                  <w:rFonts w:ascii="Cambria Math" w:eastAsiaTheme="minorEastAsia" w:hAnsi="Cambria Math" w:cs="Arial"/>
+                  <w:rFonts w:ascii="Cambria Math" w:hAnsi="Cambria Math" w:cs="Arial" w:eastAsiaTheme="minorEastAsia"/>
                 </w:rPr>
                 <m:t>1</m:t>
               </m:r>
@@ -4177,7 +4196,7 @@
           </m:sSub>
           <m:r>
             <w:rPr>
-              <w:rFonts w:ascii="Cambria Math" w:eastAsiaTheme="minorEastAsia" w:hAnsi="Cambria Math" w:cs="Arial"/>
+              <w:rFonts w:ascii="Cambria Math" w:hAnsi="Cambria Math" w:cs="Arial" w:eastAsiaTheme="minorEastAsia"/>
             </w:rPr>
             <m:t>:</m:t>
           </m:r>
@@ -4186,7 +4205,7 @@
               <m:nor/>
             </m:rPr>
             <w:rPr>
-              <w:rFonts w:ascii="Cambria Math" w:eastAsiaTheme="minorEastAsia" w:hAnsi="Cambria Math" w:cs="Arial"/>
+              <w:rFonts w:ascii="Cambria Math" w:hAnsi="Cambria Math" w:cs="Arial" w:eastAsiaTheme="minorEastAsia"/>
             </w:rPr>
             <m:t>Los datos no provienen de una distribución normal</m:t>
           </m:r>
@@ -4330,19 +4349,19 @@
       </m:oMath>
       <w:r>
         <w:rPr>
-          <w:rFonts w:ascii="Arial" w:eastAsiaTheme="minorEastAsia" w:hAnsi="Arial" w:cs="Arial"/>
+          <w:rFonts w:ascii="Arial" w:hAnsi="Arial" w:cs="Arial" w:eastAsiaTheme="minorEastAsia"/>
         </w:rPr>
         <w:t>, por lo que se asume normalidad</w:t>
       </w:r>
       <w:r>
         <w:rPr>
-          <w:rFonts w:ascii="Arial" w:eastAsiaTheme="minorEastAsia" w:hAnsi="Arial" w:cs="Arial"/>
+          <w:rFonts w:ascii="Arial" w:hAnsi="Arial" w:cs="Arial" w:eastAsiaTheme="minorEastAsia"/>
         </w:rPr>
         <w:t xml:space="preserve"> (los datos siguen una distribución normal)</w:t>
       </w:r>
       <w:r>
         <w:rPr>
-          <w:rFonts w:ascii="Arial" w:eastAsiaTheme="minorEastAsia" w:hAnsi="Arial" w:cs="Arial"/>
+          <w:rFonts w:ascii="Arial" w:hAnsi="Arial" w:cs="Arial" w:eastAsiaTheme="minorEastAsia"/>
         </w:rPr>
         <w:t>.</w:t>
       </w:r>
@@ -4408,25 +4427,25 @@
       </m:oMath>
       <w:r>
         <w:rPr>
-          <w:rFonts w:ascii="Arial" w:eastAsiaTheme="minorEastAsia" w:hAnsi="Arial" w:cs="Arial"/>
+          <w:rFonts w:ascii="Arial" w:hAnsi="Arial" w:cs="Arial" w:eastAsiaTheme="minorEastAsia"/>
         </w:rPr>
         <w:t xml:space="preserve">, por lo que se </w:t>
       </w:r>
       <w:r>
         <w:rPr>
-          <w:rFonts w:ascii="Arial" w:eastAsiaTheme="minorEastAsia" w:hAnsi="Arial" w:cs="Arial"/>
+          <w:rFonts w:ascii="Arial" w:hAnsi="Arial" w:cs="Arial" w:eastAsiaTheme="minorEastAsia"/>
         </w:rPr>
         <w:t>rechaza</w:t>
       </w:r>
       <w:r>
         <w:rPr>
-          <w:rFonts w:ascii="Arial" w:eastAsiaTheme="minorEastAsia" w:hAnsi="Arial" w:cs="Arial"/>
+          <w:rFonts w:ascii="Arial" w:hAnsi="Arial" w:cs="Arial" w:eastAsiaTheme="minorEastAsia"/>
         </w:rPr>
         <w:t xml:space="preserve"> normalidad</w:t>
       </w:r>
       <w:r>
         <w:rPr>
-          <w:rFonts w:ascii="Arial" w:eastAsiaTheme="minorEastAsia" w:hAnsi="Arial" w:cs="Arial"/>
+          <w:rFonts w:ascii="Arial" w:hAnsi="Arial" w:cs="Arial" w:eastAsiaTheme="minorEastAsia"/>
         </w:rPr>
         <w:t xml:space="preserve"> (los datos no siguen una distribución normal).</w:t>
       </w:r>
@@ -4529,7 +4548,7 @@
       <w:pPr>
         <w:spacing w:before="240" w:after="240"/>
         <w:rPr>
-          <w:rFonts w:ascii="Arial" w:eastAsiaTheme="minorEastAsia" w:hAnsi="Arial" w:cs="Arial"/>
+          <w:rFonts w:ascii="Arial" w:hAnsi="Arial" w:cs="Arial" w:eastAsiaTheme="minorEastAsia"/>
         </w:rPr>
       </w:pPr>
       <m:oMathPara>
@@ -4660,37 +4679,37 @@
       </m:oMath>
       <w:r>
         <w:rPr>
-          <w:rFonts w:ascii="Arial" w:eastAsiaTheme="minorEastAsia" w:hAnsi="Arial" w:cs="Arial"/>
+          <w:rFonts w:ascii="Arial" w:hAnsi="Arial" w:cs="Arial" w:eastAsiaTheme="minorEastAsia"/>
         </w:rPr>
         <w:t xml:space="preserve">, por lo que se asume </w:t>
       </w:r>
       <w:r>
         <w:rPr>
-          <w:rFonts w:ascii="Arial" w:eastAsiaTheme="minorEastAsia" w:hAnsi="Arial" w:cs="Arial"/>
+          <w:rFonts w:ascii="Arial" w:hAnsi="Arial" w:cs="Arial" w:eastAsiaTheme="minorEastAsia"/>
         </w:rPr>
         <w:t>homogeneidad de varianzas</w:t>
       </w:r>
       <w:r>
         <w:rPr>
-          <w:rFonts w:ascii="Arial" w:eastAsiaTheme="minorEastAsia" w:hAnsi="Arial" w:cs="Arial"/>
+          <w:rFonts w:ascii="Arial" w:hAnsi="Arial" w:cs="Arial" w:eastAsiaTheme="minorEastAsia"/>
         </w:rPr>
         <w:t xml:space="preserve"> </w:t>
       </w:r>
       <w:r>
         <w:rPr>
-          <w:rFonts w:ascii="Arial" w:eastAsiaTheme="minorEastAsia" w:hAnsi="Arial" w:cs="Arial"/>
+          <w:rFonts w:ascii="Arial" w:hAnsi="Arial" w:cs="Arial" w:eastAsiaTheme="minorEastAsia"/>
         </w:rPr>
         <w:t>(</w:t>
       </w:r>
       <w:r>
         <w:rPr>
-          <w:rFonts w:ascii="Arial" w:eastAsiaTheme="minorEastAsia" w:hAnsi="Arial" w:cs="Arial"/>
+          <w:rFonts w:ascii="Arial" w:hAnsi="Arial" w:cs="Arial" w:eastAsiaTheme="minorEastAsia"/>
         </w:rPr>
         <w:t>existe igualdad de varianzas entre dos o más grupos</w:t>
       </w:r>
       <w:r>
         <w:rPr>
-          <w:rFonts w:ascii="Arial" w:eastAsiaTheme="minorEastAsia" w:hAnsi="Arial" w:cs="Arial"/>
+          <w:rFonts w:ascii="Arial" w:hAnsi="Arial" w:cs="Arial" w:eastAsiaTheme="minorEastAsia"/>
         </w:rPr>
         <w:t>).</w:t>
       </w:r>
@@ -4744,43 +4763,43 @@
       </m:oMath>
       <w:r>
         <w:rPr>
-          <w:rFonts w:ascii="Arial" w:eastAsiaTheme="minorEastAsia" w:hAnsi="Arial" w:cs="Arial"/>
+          <w:rFonts w:ascii="Arial" w:hAnsi="Arial" w:cs="Arial" w:eastAsiaTheme="minorEastAsia"/>
         </w:rPr>
         <w:t xml:space="preserve">, por lo que se rechaza </w:t>
       </w:r>
       <w:r>
         <w:rPr>
-          <w:rFonts w:ascii="Arial" w:eastAsiaTheme="minorEastAsia" w:hAnsi="Arial" w:cs="Arial"/>
+          <w:rFonts w:ascii="Arial" w:hAnsi="Arial" w:cs="Arial" w:eastAsiaTheme="minorEastAsia"/>
         </w:rPr>
         <w:t>homogeneidad de varianzas</w:t>
       </w:r>
       <w:r>
         <w:rPr>
-          <w:rFonts w:ascii="Arial" w:eastAsiaTheme="minorEastAsia" w:hAnsi="Arial" w:cs="Arial"/>
+          <w:rFonts w:ascii="Arial" w:hAnsi="Arial" w:cs="Arial" w:eastAsiaTheme="minorEastAsia"/>
         </w:rPr>
         <w:t xml:space="preserve"> </w:t>
       </w:r>
       <w:r>
         <w:rPr>
-          <w:rFonts w:ascii="Arial" w:eastAsiaTheme="minorEastAsia" w:hAnsi="Arial" w:cs="Arial"/>
+          <w:rFonts w:ascii="Arial" w:hAnsi="Arial" w:cs="Arial" w:eastAsiaTheme="minorEastAsia"/>
         </w:rPr>
         <w:t>(</w:t>
       </w:r>
       <w:r>
         <w:rPr>
-          <w:rFonts w:ascii="Arial" w:eastAsiaTheme="minorEastAsia" w:hAnsi="Arial" w:cs="Arial"/>
+          <w:rFonts w:ascii="Arial" w:hAnsi="Arial" w:cs="Arial" w:eastAsiaTheme="minorEastAsia"/>
         </w:rPr>
         <w:t xml:space="preserve">no </w:t>
       </w:r>
       <w:r>
         <w:rPr>
-          <w:rFonts w:ascii="Arial" w:eastAsiaTheme="minorEastAsia" w:hAnsi="Arial" w:cs="Arial"/>
+          <w:rFonts w:ascii="Arial" w:hAnsi="Arial" w:cs="Arial" w:eastAsiaTheme="minorEastAsia"/>
         </w:rPr>
         <w:t>existe igualdad de varianzas entre dos o más grupos</w:t>
       </w:r>
       <w:r>
         <w:rPr>
-          <w:rFonts w:ascii="Arial" w:eastAsiaTheme="minorEastAsia" w:hAnsi="Arial" w:cs="Arial"/>
+          <w:rFonts w:ascii="Arial" w:hAnsi="Arial" w:cs="Arial" w:eastAsiaTheme="minorEastAsia"/>
         </w:rPr>
         <w:t>).</w:t>
       </w:r>
@@ -4872,7 +4891,7 @@
         <w:spacing w:before="240" w:after="240" w:line="276" w:lineRule="auto"/>
         <w:jc w:val="both"/>
         <w:rPr>
-          <w:rFonts w:ascii="Arial" w:eastAsiaTheme="minorEastAsia" w:hAnsi="Arial" w:cs="Arial"/>
+          <w:rFonts w:ascii="Arial" w:hAnsi="Arial" w:cs="Arial" w:eastAsiaTheme="minorEastAsia"/>
         </w:rPr>
       </w:pPr>
       <w:r>
@@ -4886,7 +4905,7 @@
       <w:pPr>
         <w:spacing w:before="240" w:after="240"/>
         <w:rPr>
-          <w:rFonts w:ascii="Arial" w:eastAsiaTheme="minorEastAsia" w:hAnsi="Arial" w:cs="Arial"/>
+          <w:rFonts w:ascii="Arial" w:hAnsi="Arial" w:cs="Arial" w:eastAsiaTheme="minorEastAsia"/>
         </w:rPr>
       </w:pPr>
       <m:oMathPara>
@@ -4939,7 +4958,7 @@
       <w:pPr>
         <w:spacing w:before="240" w:after="240"/>
         <w:rPr>
-          <w:rFonts w:ascii="Arial" w:eastAsiaTheme="minorEastAsia" w:hAnsi="Arial" w:cs="Arial"/>
+          <w:rFonts w:ascii="Arial" w:hAnsi="Arial" w:cs="Arial" w:eastAsiaTheme="minorEastAsia"/>
         </w:rPr>
       </w:pPr>
       <m:oMathPara>
@@ -5064,25 +5083,25 @@
       </m:oMath>
       <w:r>
         <w:rPr>
-          <w:rFonts w:ascii="Arial" w:eastAsiaTheme="minorEastAsia" w:hAnsi="Arial" w:cs="Arial"/>
+          <w:rFonts w:ascii="Arial" w:hAnsi="Arial" w:cs="Arial" w:eastAsiaTheme="minorEastAsia"/>
         </w:rPr>
         <w:t xml:space="preserve">, </w:t>
       </w:r>
       <w:r>
         <w:rPr>
-          <w:rFonts w:ascii="Arial" w:eastAsiaTheme="minorEastAsia" w:hAnsi="Arial" w:cs="Arial"/>
+          <w:rFonts w:ascii="Arial" w:hAnsi="Arial" w:cs="Arial" w:eastAsiaTheme="minorEastAsia"/>
         </w:rPr>
         <w:t>por</w:t>
       </w:r>
       <w:r>
         <w:rPr>
-          <w:rFonts w:ascii="Arial" w:eastAsiaTheme="minorEastAsia" w:hAnsi="Arial" w:cs="Arial"/>
+          <w:rFonts w:ascii="Arial" w:hAnsi="Arial" w:cs="Arial" w:eastAsiaTheme="minorEastAsia"/>
         </w:rPr>
         <w:t xml:space="preserve"> lo que </w:t>
       </w:r>
       <w:r>
         <w:rPr>
-          <w:rFonts w:ascii="Arial" w:eastAsiaTheme="minorEastAsia" w:hAnsi="Arial" w:cs="Arial"/>
+          <w:rFonts w:ascii="Arial" w:hAnsi="Arial" w:cs="Arial" w:eastAsiaTheme="minorEastAsia"/>
         </w:rPr>
         <w:t>no hay evidencia de diferencias significativas en las medias poblaciones entre grupos.</w:t>
       </w:r>
@@ -5136,19 +5155,19 @@
       </m:oMath>
       <w:r>
         <w:rPr>
-          <w:rFonts w:ascii="Arial" w:eastAsiaTheme="minorEastAsia" w:hAnsi="Arial" w:cs="Arial"/>
+          <w:rFonts w:ascii="Arial" w:hAnsi="Arial" w:cs="Arial" w:eastAsiaTheme="minorEastAsia"/>
         </w:rPr>
         <w:t xml:space="preserve">, por lo que </w:t>
       </w:r>
       <w:r>
         <w:rPr>
-          <w:rFonts w:ascii="Arial" w:eastAsiaTheme="minorEastAsia" w:hAnsi="Arial" w:cs="Arial"/>
+          <w:rFonts w:ascii="Arial" w:hAnsi="Arial" w:cs="Arial" w:eastAsiaTheme="minorEastAsia"/>
         </w:rPr>
         <w:t xml:space="preserve">existe evidencia </w:t>
       </w:r>
       <w:r>
         <w:rPr>
-          <w:rFonts w:ascii="Arial" w:eastAsiaTheme="minorEastAsia" w:hAnsi="Arial" w:cs="Arial"/>
+          <w:rFonts w:ascii="Arial" w:hAnsi="Arial" w:cs="Arial" w:eastAsiaTheme="minorEastAsia"/>
         </w:rPr>
         <w:t>de diferencias significativas en las medias poblacionales entre grupos.</w:t>
       </w:r>
@@ -5233,13 +5252,13 @@
       </m:oMath>
       <w:r>
         <w:rPr>
-          <w:rFonts w:ascii="Arial" w:eastAsiaTheme="minorEastAsia" w:hAnsi="Arial" w:cs="Arial"/>
+          <w:rFonts w:ascii="Arial" w:hAnsi="Arial" w:cs="Arial" w:eastAsiaTheme="minorEastAsia"/>
         </w:rPr>
         <w:t xml:space="preserve">; en nuestro caso, sería equivalente a comparar cada </w:t>
       </w:r>
       <w:r>
         <w:rPr>
-          <w:rFonts w:ascii="Arial" w:eastAsiaTheme="minorEastAsia" w:hAnsi="Arial" w:cs="Arial"/>
+          <w:rFonts w:ascii="Arial" w:hAnsi="Arial" w:cs="Arial" w:eastAsiaTheme="minorEastAsia"/>
         </w:rPr>
         <w:t>tamaño de empresa entre sí</w:t>
       </w:r>
@@ -5254,7 +5273,7 @@
       <w:pPr>
         <w:spacing w:before="240" w:after="240"/>
         <w:rPr>
-          <w:rFonts w:ascii="Arial" w:eastAsiaTheme="minorEastAsia" w:hAnsi="Arial" w:cs="Arial"/>
+          <w:rFonts w:ascii="Arial" w:hAnsi="Arial" w:cs="Arial" w:eastAsiaTheme="minorEastAsia"/>
         </w:rPr>
       </w:pPr>
       <m:oMathPara>
@@ -5307,7 +5326,7 @@
       <w:pPr>
         <w:spacing w:before="240" w:after="240"/>
         <w:rPr>
-          <w:rFonts w:ascii="Arial" w:eastAsiaTheme="minorEastAsia" w:hAnsi="Arial" w:cs="Arial"/>
+          <w:rFonts w:ascii="Arial" w:hAnsi="Arial" w:cs="Arial" w:eastAsiaTheme="minorEastAsia"/>
         </w:rPr>
       </w:pPr>
       <m:oMathPara>
@@ -5401,7 +5420,7 @@
       </m:oMath>
       <w:r>
         <w:rPr>
-          <w:rFonts w:ascii="Arial" w:eastAsiaTheme="minorEastAsia" w:hAnsi="Arial" w:cs="Arial"/>
+          <w:rFonts w:ascii="Arial" w:hAnsi="Arial" w:cs="Arial" w:eastAsiaTheme="minorEastAsia"/>
         </w:rPr>
         <w:t xml:space="preserve"> </w:t>
       </w:r>
@@ -5461,13 +5480,13 @@
       </m:oMath>
       <w:r>
         <w:rPr>
-          <w:rFonts w:ascii="Arial" w:eastAsiaTheme="minorEastAsia" w:hAnsi="Arial" w:cs="Arial"/>
+          <w:rFonts w:ascii="Arial" w:hAnsi="Arial" w:cs="Arial" w:eastAsiaTheme="minorEastAsia"/>
         </w:rPr>
         <w:t xml:space="preserve">, por lo que no hay evidencia de diferencias significativas en las medias poblaciones </w:t>
       </w:r>
       <w:r>
         <w:rPr>
-          <w:rFonts w:ascii="Arial" w:eastAsiaTheme="minorEastAsia" w:hAnsi="Arial" w:cs="Arial"/>
+          <w:rFonts w:ascii="Arial" w:hAnsi="Arial" w:cs="Arial" w:eastAsiaTheme="minorEastAsia"/>
         </w:rPr>
         <w:t xml:space="preserve">entre el grupo </w:t>
       </w:r>
@@ -5484,7 +5503,7 @@
       </m:oMath>
       <w:r>
         <w:rPr>
-          <w:rFonts w:ascii="Arial" w:eastAsiaTheme="minorEastAsia" w:hAnsi="Arial" w:cs="Arial"/>
+          <w:rFonts w:ascii="Arial" w:hAnsi="Arial" w:cs="Arial" w:eastAsiaTheme="minorEastAsia"/>
         </w:rPr>
         <w:t>.</w:t>
       </w:r>
@@ -5538,13 +5557,13 @@
       </m:oMath>
       <w:r>
         <w:rPr>
-          <w:rFonts w:ascii="Arial" w:eastAsiaTheme="minorEastAsia" w:hAnsi="Arial" w:cs="Arial"/>
+          <w:rFonts w:ascii="Arial" w:hAnsi="Arial" w:cs="Arial" w:eastAsiaTheme="minorEastAsia"/>
         </w:rPr>
         <w:t xml:space="preserve">, por lo que existe evidencia de diferencias significativas en las medias poblacionales </w:t>
       </w:r>
       <w:r>
         <w:rPr>
-          <w:rFonts w:ascii="Arial" w:eastAsiaTheme="minorEastAsia" w:hAnsi="Arial" w:cs="Arial"/>
+          <w:rFonts w:ascii="Arial" w:hAnsi="Arial" w:cs="Arial" w:eastAsiaTheme="minorEastAsia"/>
         </w:rPr>
         <w:t xml:space="preserve">entre el grupo </w:t>
       </w:r>
@@ -5561,7 +5580,7 @@
       </m:oMath>
       <w:r>
         <w:rPr>
-          <w:rFonts w:ascii="Arial" w:eastAsiaTheme="minorEastAsia" w:hAnsi="Arial" w:cs="Arial"/>
+          <w:rFonts w:ascii="Arial" w:hAnsi="Arial" w:cs="Arial" w:eastAsiaTheme="minorEastAsia"/>
         </w:rPr>
         <w:t>.</w:t>
       </w:r>
@@ -5632,7 +5651,7 @@
       <w:pPr>
         <w:spacing w:before="240" w:after="240"/>
         <w:rPr>
-          <w:rFonts w:ascii="Arial" w:eastAsiaTheme="minorEastAsia" w:hAnsi="Arial" w:cs="Arial"/>
+          <w:rFonts w:ascii="Arial" w:hAnsi="Arial" w:cs="Arial" w:eastAsiaTheme="minorEastAsia"/>
         </w:rPr>
       </w:pPr>
     </w:p>
@@ -5896,7 +5915,7 @@
         </w:rPr>
         <w:t xml:space="preserve"> (2nd ed.). Springer. </w:t>
       </w:r>
-      <w:hyperlink r:id="rId10" w:history="1">
+      <w:hyperlink w:history="1" r:id="rId10">
         <w:r>
           <w:rPr>
             <w:rStyle w:val="Hipervnculo"/>
@@ -5932,7 +5951,7 @@
       <w:r>
         <w:rPr>
           <w:rStyle w:val="nfasis"/>
-          <w:rFonts w:ascii="Arial" w:eastAsiaTheme="majorEastAsia" w:hAnsi="Arial" w:cs="Arial"/>
+          <w:rFonts w:ascii="Arial" w:hAnsi="Arial" w:cs="Arial" w:eastAsiaTheme="majorEastAsia"/>
           <w:sz w:val="22"/>
           <w:szCs w:val="22"/>
         </w:rPr>
@@ -5973,7 +5992,7 @@
       <w:r>
         <w:rPr>
           <w:rStyle w:val="nfasis"/>
-          <w:rFonts w:ascii="Arial" w:eastAsiaTheme="majorEastAsia" w:hAnsi="Arial" w:cs="Arial"/>
+          <w:rFonts w:ascii="Arial" w:hAnsi="Arial" w:cs="Arial" w:eastAsiaTheme="majorEastAsia"/>
           <w:sz w:val="22"/>
           <w:szCs w:val="22"/>
         </w:rPr>
@@ -6014,7 +6033,7 @@
       <w:r>
         <w:rPr>
           <w:rStyle w:val="nfasis"/>
-          <w:rFonts w:ascii="Arial" w:eastAsiaTheme="majorEastAsia" w:hAnsi="Arial" w:cs="Arial"/>
+          <w:rFonts w:ascii="Arial" w:hAnsi="Arial" w:cs="Arial" w:eastAsiaTheme="majorEastAsia"/>
           <w:sz w:val="22"/>
           <w:szCs w:val="22"/>
         </w:rPr>
@@ -6055,7 +6074,7 @@
       <w:r>
         <w:rPr>
           <w:rStyle w:val="nfasis"/>
-          <w:rFonts w:ascii="Arial" w:eastAsiaTheme="majorEastAsia" w:hAnsi="Arial" w:cs="Arial"/>
+          <w:rFonts w:ascii="Arial" w:hAnsi="Arial" w:cs="Arial" w:eastAsiaTheme="majorEastAsia"/>
           <w:sz w:val="22"/>
           <w:szCs w:val="22"/>
         </w:rPr>
@@ -6090,7 +6109,7 @@
       </w:pPr>
     </w:p>
     <w:sectPr>
-      <w:pgSz w:w="12240" w:h="15840"/>
+      <w:pgSz w:w="12240" w:h="15840" w:orient="portrait"/>
       <w:pgMar w:top="1417" w:right="1701" w:bottom="1417" w:left="1701" w:header="708" w:footer="708" w:gutter="0"/>
       <w:cols w:space="708"/>
       <w:docGrid w:linePitch="360"/>
@@ -6285,7 +6304,7 @@
         <w:ind w:left="720" w:hanging="360"/>
       </w:pPr>
       <w:rPr>
-        <w:rFonts w:ascii="Symbol" w:hAnsi="Symbol" w:hint="default"/>
+        <w:rFonts w:hint="default" w:ascii="Symbol" w:hAnsi="Symbol"/>
       </w:rPr>
     </w:lvl>
     <w:lvl w:ilvl="1" w:tplc="240A0003" w:tentative="1">
@@ -6297,7 +6316,7 @@
         <w:ind w:left="1440" w:hanging="360"/>
       </w:pPr>
       <w:rPr>
-        <w:rFonts w:ascii="Courier New" w:hAnsi="Courier New" w:cs="Courier New" w:hint="default"/>
+        <w:rFonts w:hint="default" w:ascii="Courier New" w:hAnsi="Courier New" w:cs="Courier New"/>
       </w:rPr>
     </w:lvl>
     <w:lvl w:ilvl="2" w:tplc="240A0005" w:tentative="1">
@@ -6309,7 +6328,7 @@
         <w:ind w:left="2160" w:hanging="360"/>
       </w:pPr>
       <w:rPr>
-        <w:rFonts w:ascii="Wingdings" w:hAnsi="Wingdings" w:hint="default"/>
+        <w:rFonts w:hint="default" w:ascii="Wingdings" w:hAnsi="Wingdings"/>
       </w:rPr>
     </w:lvl>
     <w:lvl w:ilvl="3" w:tplc="240A0001" w:tentative="1">
@@ -6321,7 +6340,7 @@
         <w:ind w:left="2880" w:hanging="360"/>
       </w:pPr>
       <w:rPr>
-        <w:rFonts w:ascii="Symbol" w:hAnsi="Symbol" w:hint="default"/>
+        <w:rFonts w:hint="default" w:ascii="Symbol" w:hAnsi="Symbol"/>
       </w:rPr>
     </w:lvl>
     <w:lvl w:ilvl="4" w:tplc="240A0003" w:tentative="1">
@@ -6333,7 +6352,7 @@
         <w:ind w:left="3600" w:hanging="360"/>
       </w:pPr>
       <w:rPr>
-        <w:rFonts w:ascii="Courier New" w:hAnsi="Courier New" w:cs="Courier New" w:hint="default"/>
+        <w:rFonts w:hint="default" w:ascii="Courier New" w:hAnsi="Courier New" w:cs="Courier New"/>
       </w:rPr>
     </w:lvl>
     <w:lvl w:ilvl="5" w:tplc="240A0005" w:tentative="1">
@@ -6345,7 +6364,7 @@
         <w:ind w:left="4320" w:hanging="360"/>
       </w:pPr>
       <w:rPr>
-        <w:rFonts w:ascii="Wingdings" w:hAnsi="Wingdings" w:hint="default"/>
+        <w:rFonts w:hint="default" w:ascii="Wingdings" w:hAnsi="Wingdings"/>
       </w:rPr>
     </w:lvl>
     <w:lvl w:ilvl="6" w:tplc="240A0001" w:tentative="1">
@@ -6357,7 +6376,7 @@
         <w:ind w:left="5040" w:hanging="360"/>
       </w:pPr>
       <w:rPr>
-        <w:rFonts w:ascii="Symbol" w:hAnsi="Symbol" w:hint="default"/>
+        <w:rFonts w:hint="default" w:ascii="Symbol" w:hAnsi="Symbol"/>
       </w:rPr>
     </w:lvl>
     <w:lvl w:ilvl="7" w:tplc="240A0003" w:tentative="1">
@@ -6369,7 +6388,7 @@
         <w:ind w:left="5760" w:hanging="360"/>
       </w:pPr>
       <w:rPr>
-        <w:rFonts w:ascii="Courier New" w:hAnsi="Courier New" w:cs="Courier New" w:hint="default"/>
+        <w:rFonts w:hint="default" w:ascii="Courier New" w:hAnsi="Courier New" w:cs="Courier New"/>
       </w:rPr>
     </w:lvl>
     <w:lvl w:ilvl="8" w:tplc="240A0005" w:tentative="1">
@@ -6381,7 +6400,7 @@
         <w:ind w:left="6480" w:hanging="360"/>
       </w:pPr>
       <w:rPr>
-        <w:rFonts w:ascii="Wingdings" w:hAnsi="Wingdings" w:hint="default"/>
+        <w:rFonts w:hint="default" w:ascii="Wingdings" w:hAnsi="Wingdings"/>
       </w:rPr>
     </w:lvl>
   </w:abstractNum>
@@ -6398,7 +6417,7 @@
         <w:ind w:left="720" w:hanging="360"/>
       </w:pPr>
       <w:rPr>
-        <w:rFonts w:ascii="Symbol" w:hAnsi="Symbol" w:hint="default"/>
+        <w:rFonts w:hint="default" w:ascii="Symbol" w:hAnsi="Symbol"/>
       </w:rPr>
     </w:lvl>
     <w:lvl w:ilvl="1" w:tplc="240A0003" w:tentative="1">
@@ -6410,7 +6429,7 @@
         <w:ind w:left="1440" w:hanging="360"/>
       </w:pPr>
       <w:rPr>
-        <w:rFonts w:ascii="Courier New" w:hAnsi="Courier New" w:cs="Courier New" w:hint="default"/>
+        <w:rFonts w:hint="default" w:ascii="Courier New" w:hAnsi="Courier New" w:cs="Courier New"/>
       </w:rPr>
     </w:lvl>
     <w:lvl w:ilvl="2" w:tplc="240A0005" w:tentative="1">
@@ -6422,7 +6441,7 @@
         <w:ind w:left="2160" w:hanging="360"/>
       </w:pPr>
       <w:rPr>
-        <w:rFonts w:ascii="Wingdings" w:hAnsi="Wingdings" w:hint="default"/>
+        <w:rFonts w:hint="default" w:ascii="Wingdings" w:hAnsi="Wingdings"/>
       </w:rPr>
     </w:lvl>
     <w:lvl w:ilvl="3" w:tplc="240A0001" w:tentative="1">
@@ -6434,7 +6453,7 @@
         <w:ind w:left="2880" w:hanging="360"/>
       </w:pPr>
       <w:rPr>
-        <w:rFonts w:ascii="Symbol" w:hAnsi="Symbol" w:hint="default"/>
+        <w:rFonts w:hint="default" w:ascii="Symbol" w:hAnsi="Symbol"/>
       </w:rPr>
     </w:lvl>
     <w:lvl w:ilvl="4" w:tplc="240A0003" w:tentative="1">
@@ -6446,7 +6465,7 @@
         <w:ind w:left="3600" w:hanging="360"/>
       </w:pPr>
       <w:rPr>
-        <w:rFonts w:ascii="Courier New" w:hAnsi="Courier New" w:cs="Courier New" w:hint="default"/>
+        <w:rFonts w:hint="default" w:ascii="Courier New" w:hAnsi="Courier New" w:cs="Courier New"/>
       </w:rPr>
     </w:lvl>
     <w:lvl w:ilvl="5" w:tplc="240A0005" w:tentative="1">
@@ -6458,7 +6477,7 @@
         <w:ind w:left="4320" w:hanging="360"/>
       </w:pPr>
       <w:rPr>
-        <w:rFonts w:ascii="Wingdings" w:hAnsi="Wingdings" w:hint="default"/>
+        <w:rFonts w:hint="default" w:ascii="Wingdings" w:hAnsi="Wingdings"/>
       </w:rPr>
     </w:lvl>
     <w:lvl w:ilvl="6" w:tplc="240A0001" w:tentative="1">
@@ -6470,7 +6489,7 @@
         <w:ind w:left="5040" w:hanging="360"/>
       </w:pPr>
       <w:rPr>
-        <w:rFonts w:ascii="Symbol" w:hAnsi="Symbol" w:hint="default"/>
+        <w:rFonts w:hint="default" w:ascii="Symbol" w:hAnsi="Symbol"/>
       </w:rPr>
     </w:lvl>
     <w:lvl w:ilvl="7" w:tplc="240A0003" w:tentative="1">
@@ -6482,7 +6501,7 @@
         <w:ind w:left="5760" w:hanging="360"/>
       </w:pPr>
       <w:rPr>
-        <w:rFonts w:ascii="Courier New" w:hAnsi="Courier New" w:cs="Courier New" w:hint="default"/>
+        <w:rFonts w:hint="default" w:ascii="Courier New" w:hAnsi="Courier New" w:cs="Courier New"/>
       </w:rPr>
     </w:lvl>
     <w:lvl w:ilvl="8" w:tplc="240A0005" w:tentative="1">
@@ -6494,7 +6513,7 @@
         <w:ind w:left="6480" w:hanging="360"/>
       </w:pPr>
       <w:rPr>
-        <w:rFonts w:ascii="Wingdings" w:hAnsi="Wingdings" w:hint="default"/>
+        <w:rFonts w:hint="default" w:ascii="Wingdings" w:hAnsi="Wingdings"/>
       </w:rPr>
     </w:lvl>
   </w:abstractNum>
@@ -6514,7 +6533,7 @@
         <w:ind w:left="720" w:hanging="360"/>
       </w:pPr>
       <w:rPr>
-        <w:rFonts w:ascii="Symbol" w:hAnsi="Symbol" w:hint="default"/>
+        <w:rFonts w:hint="default" w:ascii="Symbol" w:hAnsi="Symbol"/>
         <w:sz w:val="20"/>
       </w:rPr>
     </w:lvl>
@@ -6530,7 +6549,7 @@
         <w:ind w:left="1440" w:hanging="360"/>
       </w:pPr>
       <w:rPr>
-        <w:rFonts w:ascii="Courier New" w:hAnsi="Courier New" w:hint="default"/>
+        <w:rFonts w:hint="default" w:ascii="Courier New" w:hAnsi="Courier New"/>
         <w:sz w:val="20"/>
       </w:rPr>
     </w:lvl>
@@ -6546,7 +6565,7 @@
         <w:ind w:left="2160" w:hanging="360"/>
       </w:pPr>
       <w:rPr>
-        <w:rFonts w:ascii="Wingdings" w:hAnsi="Wingdings" w:hint="default"/>
+        <w:rFonts w:hint="default" w:ascii="Wingdings" w:hAnsi="Wingdings"/>
         <w:sz w:val="20"/>
       </w:rPr>
     </w:lvl>
@@ -6562,7 +6581,7 @@
         <w:ind w:left="2880" w:hanging="360"/>
       </w:pPr>
       <w:rPr>
-        <w:rFonts w:ascii="Wingdings" w:hAnsi="Wingdings" w:hint="default"/>
+        <w:rFonts w:hint="default" w:ascii="Wingdings" w:hAnsi="Wingdings"/>
         <w:sz w:val="20"/>
       </w:rPr>
     </w:lvl>
@@ -6578,7 +6597,7 @@
         <w:ind w:left="3600" w:hanging="360"/>
       </w:pPr>
       <w:rPr>
-        <w:rFonts w:ascii="Wingdings" w:hAnsi="Wingdings" w:hint="default"/>
+        <w:rFonts w:hint="default" w:ascii="Wingdings" w:hAnsi="Wingdings"/>
         <w:sz w:val="20"/>
       </w:rPr>
     </w:lvl>
@@ -6594,7 +6613,7 @@
         <w:ind w:left="4320" w:hanging="360"/>
       </w:pPr>
       <w:rPr>
-        <w:rFonts w:ascii="Wingdings" w:hAnsi="Wingdings" w:hint="default"/>
+        <w:rFonts w:hint="default" w:ascii="Wingdings" w:hAnsi="Wingdings"/>
         <w:sz w:val="20"/>
       </w:rPr>
     </w:lvl>
@@ -6610,7 +6629,7 @@
         <w:ind w:left="5040" w:hanging="360"/>
       </w:pPr>
       <w:rPr>
-        <w:rFonts w:ascii="Wingdings" w:hAnsi="Wingdings" w:hint="default"/>
+        <w:rFonts w:hint="default" w:ascii="Wingdings" w:hAnsi="Wingdings"/>
         <w:sz w:val="20"/>
       </w:rPr>
     </w:lvl>
@@ -6626,7 +6645,7 @@
         <w:ind w:left="5760" w:hanging="360"/>
       </w:pPr>
       <w:rPr>
-        <w:rFonts w:ascii="Wingdings" w:hAnsi="Wingdings" w:hint="default"/>
+        <w:rFonts w:hint="default" w:ascii="Wingdings" w:hAnsi="Wingdings"/>
         <w:sz w:val="20"/>
       </w:rPr>
     </w:lvl>
@@ -6642,7 +6661,7 @@
         <w:ind w:left="6480" w:hanging="360"/>
       </w:pPr>
       <w:rPr>
-        <w:rFonts w:ascii="Wingdings" w:hAnsi="Wingdings" w:hint="default"/>
+        <w:rFonts w:hint="default" w:ascii="Wingdings" w:hAnsi="Wingdings"/>
         <w:sz w:val="20"/>
       </w:rPr>
     </w:lvl>
@@ -6663,7 +6682,7 @@
         <w:ind w:left="720" w:hanging="360"/>
       </w:pPr>
       <w:rPr>
-        <w:rFonts w:ascii="Symbol" w:hAnsi="Symbol" w:hint="default"/>
+        <w:rFonts w:hint="default" w:ascii="Symbol" w:hAnsi="Symbol"/>
         <w:sz w:val="20"/>
       </w:rPr>
     </w:lvl>
@@ -6679,7 +6698,7 @@
         <w:ind w:left="1440" w:hanging="360"/>
       </w:pPr>
       <w:rPr>
-        <w:rFonts w:ascii="Courier New" w:hAnsi="Courier New" w:hint="default"/>
+        <w:rFonts w:hint="default" w:ascii="Courier New" w:hAnsi="Courier New"/>
         <w:sz w:val="20"/>
       </w:rPr>
     </w:lvl>
@@ -6695,7 +6714,7 @@
         <w:ind w:left="2160" w:hanging="360"/>
       </w:pPr>
       <w:rPr>
-        <w:rFonts w:ascii="Wingdings" w:hAnsi="Wingdings" w:hint="default"/>
+        <w:rFonts w:hint="default" w:ascii="Wingdings" w:hAnsi="Wingdings"/>
         <w:sz w:val="20"/>
       </w:rPr>
     </w:lvl>
@@ -6711,7 +6730,7 @@
         <w:ind w:left="2880" w:hanging="360"/>
       </w:pPr>
       <w:rPr>
-        <w:rFonts w:ascii="Wingdings" w:hAnsi="Wingdings" w:hint="default"/>
+        <w:rFonts w:hint="default" w:ascii="Wingdings" w:hAnsi="Wingdings"/>
         <w:sz w:val="20"/>
       </w:rPr>
     </w:lvl>
@@ -6727,7 +6746,7 @@
         <w:ind w:left="3600" w:hanging="360"/>
       </w:pPr>
       <w:rPr>
-        <w:rFonts w:ascii="Wingdings" w:hAnsi="Wingdings" w:hint="default"/>
+        <w:rFonts w:hint="default" w:ascii="Wingdings" w:hAnsi="Wingdings"/>
         <w:sz w:val="20"/>
       </w:rPr>
     </w:lvl>
@@ -6743,7 +6762,7 @@
         <w:ind w:left="4320" w:hanging="360"/>
       </w:pPr>
       <w:rPr>
-        <w:rFonts w:ascii="Wingdings" w:hAnsi="Wingdings" w:hint="default"/>
+        <w:rFonts w:hint="default" w:ascii="Wingdings" w:hAnsi="Wingdings"/>
         <w:sz w:val="20"/>
       </w:rPr>
     </w:lvl>
@@ -6759,7 +6778,7 @@
         <w:ind w:left="5040" w:hanging="360"/>
       </w:pPr>
       <w:rPr>
-        <w:rFonts w:ascii="Wingdings" w:hAnsi="Wingdings" w:hint="default"/>
+        <w:rFonts w:hint="default" w:ascii="Wingdings" w:hAnsi="Wingdings"/>
         <w:sz w:val="20"/>
       </w:rPr>
     </w:lvl>
@@ -6775,7 +6794,7 @@
         <w:ind w:left="5760" w:hanging="360"/>
       </w:pPr>
       <w:rPr>
-        <w:rFonts w:ascii="Wingdings" w:hAnsi="Wingdings" w:hint="default"/>
+        <w:rFonts w:hint="default" w:ascii="Wingdings" w:hAnsi="Wingdings"/>
         <w:sz w:val="20"/>
       </w:rPr>
     </w:lvl>
@@ -6791,7 +6810,7 @@
         <w:ind w:left="6480" w:hanging="360"/>
       </w:pPr>
       <w:rPr>
-        <w:rFonts w:ascii="Wingdings" w:hAnsi="Wingdings" w:hint="default"/>
+        <w:rFonts w:hint="default" w:ascii="Wingdings" w:hAnsi="Wingdings"/>
         <w:sz w:val="20"/>
       </w:rPr>
     </w:lvl>
@@ -6901,7 +6920,7 @@
         <w:ind w:left="720" w:hanging="360"/>
       </w:pPr>
       <w:rPr>
-        <w:rFonts w:ascii="Symbol" w:hAnsi="Symbol" w:hint="default"/>
+        <w:rFonts w:hint="default" w:ascii="Symbol" w:hAnsi="Symbol"/>
         <w:sz w:val="20"/>
       </w:rPr>
     </w:lvl>
@@ -6917,7 +6936,7 @@
         <w:ind w:left="1440" w:hanging="360"/>
       </w:pPr>
       <w:rPr>
-        <w:rFonts w:ascii="Courier New" w:hAnsi="Courier New" w:hint="default"/>
+        <w:rFonts w:hint="default" w:ascii="Courier New" w:hAnsi="Courier New"/>
         <w:sz w:val="20"/>
       </w:rPr>
     </w:lvl>
@@ -6933,7 +6952,7 @@
         <w:ind w:left="2160" w:hanging="360"/>
       </w:pPr>
       <w:rPr>
-        <w:rFonts w:ascii="Wingdings" w:hAnsi="Wingdings" w:hint="default"/>
+        <w:rFonts w:hint="default" w:ascii="Wingdings" w:hAnsi="Wingdings"/>
         <w:sz w:val="20"/>
       </w:rPr>
     </w:lvl>
@@ -6949,7 +6968,7 @@
         <w:ind w:left="2880" w:hanging="360"/>
       </w:pPr>
       <w:rPr>
-        <w:rFonts w:ascii="Wingdings" w:hAnsi="Wingdings" w:hint="default"/>
+        <w:rFonts w:hint="default" w:ascii="Wingdings" w:hAnsi="Wingdings"/>
         <w:sz w:val="20"/>
       </w:rPr>
     </w:lvl>
@@ -6965,7 +6984,7 @@
         <w:ind w:left="3600" w:hanging="360"/>
       </w:pPr>
       <w:rPr>
-        <w:rFonts w:ascii="Wingdings" w:hAnsi="Wingdings" w:hint="default"/>
+        <w:rFonts w:hint="default" w:ascii="Wingdings" w:hAnsi="Wingdings"/>
         <w:sz w:val="20"/>
       </w:rPr>
     </w:lvl>
@@ -6981,7 +7000,7 @@
         <w:ind w:left="4320" w:hanging="360"/>
       </w:pPr>
       <w:rPr>
-        <w:rFonts w:ascii="Wingdings" w:hAnsi="Wingdings" w:hint="default"/>
+        <w:rFonts w:hint="default" w:ascii="Wingdings" w:hAnsi="Wingdings"/>
         <w:sz w:val="20"/>
       </w:rPr>
     </w:lvl>
@@ -6997,7 +7016,7 @@
         <w:ind w:left="5040" w:hanging="360"/>
       </w:pPr>
       <w:rPr>
-        <w:rFonts w:ascii="Wingdings" w:hAnsi="Wingdings" w:hint="default"/>
+        <w:rFonts w:hint="default" w:ascii="Wingdings" w:hAnsi="Wingdings"/>
         <w:sz w:val="20"/>
       </w:rPr>
     </w:lvl>
@@ -7013,7 +7032,7 @@
         <w:ind w:left="5760" w:hanging="360"/>
       </w:pPr>
       <w:rPr>
-        <w:rFonts w:ascii="Wingdings" w:hAnsi="Wingdings" w:hint="default"/>
+        <w:rFonts w:hint="default" w:ascii="Wingdings" w:hAnsi="Wingdings"/>
         <w:sz w:val="20"/>
       </w:rPr>
     </w:lvl>
@@ -7029,7 +7048,7 @@
         <w:ind w:left="6480" w:hanging="360"/>
       </w:pPr>
       <w:rPr>
-        <w:rFonts w:ascii="Wingdings" w:hAnsi="Wingdings" w:hint="default"/>
+        <w:rFonts w:hint="default" w:ascii="Wingdings" w:hAnsi="Wingdings"/>
         <w:sz w:val="20"/>
       </w:rPr>
     </w:lvl>
@@ -7050,7 +7069,7 @@
         <w:ind w:left="720" w:hanging="360"/>
       </w:pPr>
       <w:rPr>
-        <w:rFonts w:ascii="Symbol" w:hAnsi="Symbol" w:hint="default"/>
+        <w:rFonts w:hint="default" w:ascii="Symbol" w:hAnsi="Symbol"/>
         <w:sz w:val="20"/>
       </w:rPr>
     </w:lvl>
@@ -7066,7 +7085,7 @@
         <w:ind w:left="1440" w:hanging="360"/>
       </w:pPr>
       <w:rPr>
-        <w:rFonts w:ascii="Courier New" w:hAnsi="Courier New" w:hint="default"/>
+        <w:rFonts w:hint="default" w:ascii="Courier New" w:hAnsi="Courier New"/>
         <w:sz w:val="20"/>
       </w:rPr>
     </w:lvl>
@@ -7082,7 +7101,7 @@
         <w:ind w:left="2160" w:hanging="360"/>
       </w:pPr>
       <w:rPr>
-        <w:rFonts w:ascii="Wingdings" w:hAnsi="Wingdings" w:hint="default"/>
+        <w:rFonts w:hint="default" w:ascii="Wingdings" w:hAnsi="Wingdings"/>
         <w:sz w:val="20"/>
       </w:rPr>
     </w:lvl>
@@ -7098,7 +7117,7 @@
         <w:ind w:left="2880" w:hanging="360"/>
       </w:pPr>
       <w:rPr>
-        <w:rFonts w:ascii="Wingdings" w:hAnsi="Wingdings" w:hint="default"/>
+        <w:rFonts w:hint="default" w:ascii="Wingdings" w:hAnsi="Wingdings"/>
         <w:sz w:val="20"/>
       </w:rPr>
     </w:lvl>
@@ -7114,7 +7133,7 @@
         <w:ind w:left="3600" w:hanging="360"/>
       </w:pPr>
       <w:rPr>
-        <w:rFonts w:ascii="Wingdings" w:hAnsi="Wingdings" w:hint="default"/>
+        <w:rFonts w:hint="default" w:ascii="Wingdings" w:hAnsi="Wingdings"/>
         <w:sz w:val="20"/>
       </w:rPr>
     </w:lvl>
@@ -7130,7 +7149,7 @@
         <w:ind w:left="4320" w:hanging="360"/>
       </w:pPr>
       <w:rPr>
-        <w:rFonts w:ascii="Wingdings" w:hAnsi="Wingdings" w:hint="default"/>
+        <w:rFonts w:hint="default" w:ascii="Wingdings" w:hAnsi="Wingdings"/>
         <w:sz w:val="20"/>
       </w:rPr>
     </w:lvl>
@@ -7146,7 +7165,7 @@
         <w:ind w:left="5040" w:hanging="360"/>
       </w:pPr>
       <w:rPr>
-        <w:rFonts w:ascii="Wingdings" w:hAnsi="Wingdings" w:hint="default"/>
+        <w:rFonts w:hint="default" w:ascii="Wingdings" w:hAnsi="Wingdings"/>
         <w:sz w:val="20"/>
       </w:rPr>
     </w:lvl>
@@ -7162,7 +7181,7 @@
         <w:ind w:left="5760" w:hanging="360"/>
       </w:pPr>
       <w:rPr>
-        <w:rFonts w:ascii="Wingdings" w:hAnsi="Wingdings" w:hint="default"/>
+        <w:rFonts w:hint="default" w:ascii="Wingdings" w:hAnsi="Wingdings"/>
         <w:sz w:val="20"/>
       </w:rPr>
     </w:lvl>
@@ -7178,7 +7197,7 @@
         <w:ind w:left="6480" w:hanging="360"/>
       </w:pPr>
       <w:rPr>
-        <w:rFonts w:ascii="Wingdings" w:hAnsi="Wingdings" w:hint="default"/>
+        <w:rFonts w:hint="default" w:ascii="Wingdings" w:hAnsi="Wingdings"/>
         <w:sz w:val="20"/>
       </w:rPr>
     </w:lvl>
@@ -7196,7 +7215,7 @@
         <w:ind w:left="720" w:hanging="360"/>
       </w:pPr>
       <w:rPr>
-        <w:rFonts w:ascii="Wingdings" w:hAnsi="Wingdings" w:hint="default"/>
+        <w:rFonts w:hint="default" w:ascii="Wingdings" w:hAnsi="Wingdings"/>
       </w:rPr>
     </w:lvl>
     <w:lvl w:ilvl="1" w:tplc="240A0003" w:tentative="1">
@@ -7208,7 +7227,7 @@
         <w:ind w:left="1440" w:hanging="360"/>
       </w:pPr>
       <w:rPr>
-        <w:rFonts w:ascii="Courier New" w:hAnsi="Courier New" w:cs="Courier New" w:hint="default"/>
+        <w:rFonts w:hint="default" w:ascii="Courier New" w:hAnsi="Courier New" w:cs="Courier New"/>
       </w:rPr>
     </w:lvl>
     <w:lvl w:ilvl="2" w:tplc="240A0005" w:tentative="1">
@@ -7220,7 +7239,7 @@
         <w:ind w:left="2160" w:hanging="360"/>
       </w:pPr>
       <w:rPr>
-        <w:rFonts w:ascii="Wingdings" w:hAnsi="Wingdings" w:hint="default"/>
+        <w:rFonts w:hint="default" w:ascii="Wingdings" w:hAnsi="Wingdings"/>
       </w:rPr>
     </w:lvl>
     <w:lvl w:ilvl="3" w:tplc="240A0001" w:tentative="1">
@@ -7232,7 +7251,7 @@
         <w:ind w:left="2880" w:hanging="360"/>
       </w:pPr>
       <w:rPr>
-        <w:rFonts w:ascii="Symbol" w:hAnsi="Symbol" w:hint="default"/>
+        <w:rFonts w:hint="default" w:ascii="Symbol" w:hAnsi="Symbol"/>
       </w:rPr>
     </w:lvl>
     <w:lvl w:ilvl="4" w:tplc="240A0003" w:tentative="1">
@@ -7244,7 +7263,7 @@
         <w:ind w:left="3600" w:hanging="360"/>
       </w:pPr>
       <w:rPr>
-        <w:rFonts w:ascii="Courier New" w:hAnsi="Courier New" w:cs="Courier New" w:hint="default"/>
+        <w:rFonts w:hint="default" w:ascii="Courier New" w:hAnsi="Courier New" w:cs="Courier New"/>
       </w:rPr>
     </w:lvl>
     <w:lvl w:ilvl="5" w:tplc="240A0005" w:tentative="1">
@@ -7256,7 +7275,7 @@
         <w:ind w:left="4320" w:hanging="360"/>
       </w:pPr>
       <w:rPr>
-        <w:rFonts w:ascii="Wingdings" w:hAnsi="Wingdings" w:hint="default"/>
+        <w:rFonts w:hint="default" w:ascii="Wingdings" w:hAnsi="Wingdings"/>
       </w:rPr>
     </w:lvl>
     <w:lvl w:ilvl="6" w:tplc="240A0001" w:tentative="1">
@@ -7268,7 +7287,7 @@
         <w:ind w:left="5040" w:hanging="360"/>
       </w:pPr>
       <w:rPr>
-        <w:rFonts w:ascii="Symbol" w:hAnsi="Symbol" w:hint="default"/>
+        <w:rFonts w:hint="default" w:ascii="Symbol" w:hAnsi="Symbol"/>
       </w:rPr>
     </w:lvl>
     <w:lvl w:ilvl="7" w:tplc="240A0003" w:tentative="1">
@@ -7280,7 +7299,7 @@
         <w:ind w:left="5760" w:hanging="360"/>
       </w:pPr>
       <w:rPr>
-        <w:rFonts w:ascii="Courier New" w:hAnsi="Courier New" w:cs="Courier New" w:hint="default"/>
+        <w:rFonts w:hint="default" w:ascii="Courier New" w:hAnsi="Courier New" w:cs="Courier New"/>
       </w:rPr>
     </w:lvl>
     <w:lvl w:ilvl="8" w:tplc="240A0005" w:tentative="1">
@@ -7292,7 +7311,7 @@
         <w:ind w:left="6480" w:hanging="360"/>
       </w:pPr>
       <w:rPr>
-        <w:rFonts w:ascii="Wingdings" w:hAnsi="Wingdings" w:hint="default"/>
+        <w:rFonts w:hint="default" w:ascii="Wingdings" w:hAnsi="Wingdings"/>
       </w:rPr>
     </w:lvl>
   </w:abstractNum>
@@ -7312,7 +7331,7 @@
         <w:ind w:left="720" w:hanging="360"/>
       </w:pPr>
       <w:rPr>
-        <w:rFonts w:ascii="Symbol" w:hAnsi="Symbol" w:hint="default"/>
+        <w:rFonts w:hint="default" w:ascii="Symbol" w:hAnsi="Symbol"/>
         <w:sz w:val="20"/>
       </w:rPr>
     </w:lvl>
@@ -7328,7 +7347,7 @@
         <w:ind w:left="1440" w:hanging="360"/>
       </w:pPr>
       <w:rPr>
-        <w:rFonts w:ascii="Courier New" w:hAnsi="Courier New" w:hint="default"/>
+        <w:rFonts w:hint="default" w:ascii="Courier New" w:hAnsi="Courier New"/>
         <w:sz w:val="20"/>
       </w:rPr>
     </w:lvl>
@@ -7344,7 +7363,7 @@
         <w:ind w:left="2160" w:hanging="360"/>
       </w:pPr>
       <w:rPr>
-        <w:rFonts w:ascii="Wingdings" w:hAnsi="Wingdings" w:hint="default"/>
+        <w:rFonts w:hint="default" w:ascii="Wingdings" w:hAnsi="Wingdings"/>
         <w:sz w:val="20"/>
       </w:rPr>
     </w:lvl>
@@ -7360,7 +7379,7 @@
         <w:ind w:left="2880" w:hanging="360"/>
       </w:pPr>
       <w:rPr>
-        <w:rFonts w:ascii="Wingdings" w:hAnsi="Wingdings" w:hint="default"/>
+        <w:rFonts w:hint="default" w:ascii="Wingdings" w:hAnsi="Wingdings"/>
         <w:sz w:val="20"/>
       </w:rPr>
     </w:lvl>
@@ -7376,7 +7395,7 @@
         <w:ind w:left="3600" w:hanging="360"/>
       </w:pPr>
       <w:rPr>
-        <w:rFonts w:ascii="Wingdings" w:hAnsi="Wingdings" w:hint="default"/>
+        <w:rFonts w:hint="default" w:ascii="Wingdings" w:hAnsi="Wingdings"/>
         <w:sz w:val="20"/>
       </w:rPr>
     </w:lvl>
@@ -7392,7 +7411,7 @@
         <w:ind w:left="4320" w:hanging="360"/>
       </w:pPr>
       <w:rPr>
-        <w:rFonts w:ascii="Wingdings" w:hAnsi="Wingdings" w:hint="default"/>
+        <w:rFonts w:hint="default" w:ascii="Wingdings" w:hAnsi="Wingdings"/>
         <w:sz w:val="20"/>
       </w:rPr>
     </w:lvl>
@@ -7408,7 +7427,7 @@
         <w:ind w:left="5040" w:hanging="360"/>
       </w:pPr>
       <w:rPr>
-        <w:rFonts w:ascii="Wingdings" w:hAnsi="Wingdings" w:hint="default"/>
+        <w:rFonts w:hint="default" w:ascii="Wingdings" w:hAnsi="Wingdings"/>
         <w:sz w:val="20"/>
       </w:rPr>
     </w:lvl>
@@ -7424,7 +7443,7 @@
         <w:ind w:left="5760" w:hanging="360"/>
       </w:pPr>
       <w:rPr>
-        <w:rFonts w:ascii="Wingdings" w:hAnsi="Wingdings" w:hint="default"/>
+        <w:rFonts w:hint="default" w:ascii="Wingdings" w:hAnsi="Wingdings"/>
         <w:sz w:val="20"/>
       </w:rPr>
     </w:lvl>
@@ -7440,7 +7459,7 @@
         <w:ind w:left="6480" w:hanging="360"/>
       </w:pPr>
       <w:rPr>
-        <w:rFonts w:ascii="Wingdings" w:hAnsi="Wingdings" w:hint="default"/>
+        <w:rFonts w:hint="default" w:ascii="Wingdings" w:hAnsi="Wingdings"/>
         <w:sz w:val="20"/>
       </w:rPr>
     </w:lvl>
@@ -7461,7 +7480,7 @@
         <w:ind w:left="720" w:hanging="360"/>
       </w:pPr>
       <w:rPr>
-        <w:rFonts w:ascii="Symbol" w:hAnsi="Symbol" w:hint="default"/>
+        <w:rFonts w:hint="default" w:ascii="Symbol" w:hAnsi="Symbol"/>
         <w:sz w:val="20"/>
       </w:rPr>
     </w:lvl>
@@ -7477,7 +7496,7 @@
         <w:ind w:left="1440" w:hanging="360"/>
       </w:pPr>
       <w:rPr>
-        <w:rFonts w:ascii="Courier New" w:hAnsi="Courier New" w:hint="default"/>
+        <w:rFonts w:hint="default" w:ascii="Courier New" w:hAnsi="Courier New"/>
         <w:sz w:val="20"/>
       </w:rPr>
     </w:lvl>
@@ -7493,7 +7512,7 @@
         <w:ind w:left="2160" w:hanging="360"/>
       </w:pPr>
       <w:rPr>
-        <w:rFonts w:ascii="Wingdings" w:hAnsi="Wingdings" w:hint="default"/>
+        <w:rFonts w:hint="default" w:ascii="Wingdings" w:hAnsi="Wingdings"/>
         <w:sz w:val="20"/>
       </w:rPr>
     </w:lvl>
@@ -7509,7 +7528,7 @@
         <w:ind w:left="2880" w:hanging="360"/>
       </w:pPr>
       <w:rPr>
-        <w:rFonts w:ascii="Wingdings" w:hAnsi="Wingdings" w:hint="default"/>
+        <w:rFonts w:hint="default" w:ascii="Wingdings" w:hAnsi="Wingdings"/>
         <w:sz w:val="20"/>
       </w:rPr>
     </w:lvl>
@@ -7525,7 +7544,7 @@
         <w:ind w:left="3600" w:hanging="360"/>
       </w:pPr>
       <w:rPr>
-        <w:rFonts w:ascii="Wingdings" w:hAnsi="Wingdings" w:hint="default"/>
+        <w:rFonts w:hint="default" w:ascii="Wingdings" w:hAnsi="Wingdings"/>
         <w:sz w:val="20"/>
       </w:rPr>
     </w:lvl>
@@ -7541,7 +7560,7 @@
         <w:ind w:left="4320" w:hanging="360"/>
       </w:pPr>
       <w:rPr>
-        <w:rFonts w:ascii="Wingdings" w:hAnsi="Wingdings" w:hint="default"/>
+        <w:rFonts w:hint="default" w:ascii="Wingdings" w:hAnsi="Wingdings"/>
         <w:sz w:val="20"/>
       </w:rPr>
     </w:lvl>
@@ -7557,7 +7576,7 @@
         <w:ind w:left="5040" w:hanging="360"/>
       </w:pPr>
       <w:rPr>
-        <w:rFonts w:ascii="Wingdings" w:hAnsi="Wingdings" w:hint="default"/>
+        <w:rFonts w:hint="default" w:ascii="Wingdings" w:hAnsi="Wingdings"/>
         <w:sz w:val="20"/>
       </w:rPr>
     </w:lvl>
@@ -7573,7 +7592,7 @@
         <w:ind w:left="5760" w:hanging="360"/>
       </w:pPr>
       <w:rPr>
-        <w:rFonts w:ascii="Wingdings" w:hAnsi="Wingdings" w:hint="default"/>
+        <w:rFonts w:hint="default" w:ascii="Wingdings" w:hAnsi="Wingdings"/>
         <w:sz w:val="20"/>
       </w:rPr>
     </w:lvl>
@@ -7589,7 +7608,7 @@
         <w:ind w:left="6480" w:hanging="360"/>
       </w:pPr>
       <w:rPr>
-        <w:rFonts w:ascii="Wingdings" w:hAnsi="Wingdings" w:hint="default"/>
+        <w:rFonts w:hint="default" w:ascii="Wingdings" w:hAnsi="Wingdings"/>
         <w:sz w:val="20"/>
       </w:rPr>
     </w:lvl>
@@ -7610,7 +7629,7 @@
         <w:ind w:left="720" w:hanging="360"/>
       </w:pPr>
       <w:rPr>
-        <w:rFonts w:ascii="Symbol" w:hAnsi="Symbol" w:hint="default"/>
+        <w:rFonts w:hint="default" w:ascii="Symbol" w:hAnsi="Symbol"/>
         <w:sz w:val="20"/>
       </w:rPr>
     </w:lvl>
@@ -7626,7 +7645,7 @@
         <w:ind w:left="1440" w:hanging="360"/>
       </w:pPr>
       <w:rPr>
-        <w:rFonts w:ascii="Courier New" w:hAnsi="Courier New" w:hint="default"/>
+        <w:rFonts w:hint="default" w:ascii="Courier New" w:hAnsi="Courier New"/>
         <w:sz w:val="20"/>
       </w:rPr>
     </w:lvl>
@@ -7642,7 +7661,7 @@
         <w:ind w:left="2160" w:hanging="360"/>
       </w:pPr>
       <w:rPr>
-        <w:rFonts w:ascii="Wingdings" w:hAnsi="Wingdings" w:hint="default"/>
+        <w:rFonts w:hint="default" w:ascii="Wingdings" w:hAnsi="Wingdings"/>
         <w:sz w:val="20"/>
       </w:rPr>
     </w:lvl>
@@ -7658,7 +7677,7 @@
         <w:ind w:left="2880" w:hanging="360"/>
       </w:pPr>
       <w:rPr>
-        <w:rFonts w:ascii="Wingdings" w:hAnsi="Wingdings" w:hint="default"/>
+        <w:rFonts w:hint="default" w:ascii="Wingdings" w:hAnsi="Wingdings"/>
         <w:sz w:val="20"/>
       </w:rPr>
     </w:lvl>
@@ -7674,7 +7693,7 @@
         <w:ind w:left="3600" w:hanging="360"/>
       </w:pPr>
       <w:rPr>
-        <w:rFonts w:ascii="Wingdings" w:hAnsi="Wingdings" w:hint="default"/>
+        <w:rFonts w:hint="default" w:ascii="Wingdings" w:hAnsi="Wingdings"/>
         <w:sz w:val="20"/>
       </w:rPr>
     </w:lvl>
@@ -7690,7 +7709,7 @@
         <w:ind w:left="4320" w:hanging="360"/>
       </w:pPr>
       <w:rPr>
-        <w:rFonts w:ascii="Wingdings" w:hAnsi="Wingdings" w:hint="default"/>
+        <w:rFonts w:hint="default" w:ascii="Wingdings" w:hAnsi="Wingdings"/>
         <w:sz w:val="20"/>
       </w:rPr>
     </w:lvl>
@@ -7706,7 +7725,7 @@
         <w:ind w:left="5040" w:hanging="360"/>
       </w:pPr>
       <w:rPr>
-        <w:rFonts w:ascii="Wingdings" w:hAnsi="Wingdings" w:hint="default"/>
+        <w:rFonts w:hint="default" w:ascii="Wingdings" w:hAnsi="Wingdings"/>
         <w:sz w:val="20"/>
       </w:rPr>
     </w:lvl>
@@ -7722,7 +7741,7 @@
         <w:ind w:left="5760" w:hanging="360"/>
       </w:pPr>
       <w:rPr>
-        <w:rFonts w:ascii="Wingdings" w:hAnsi="Wingdings" w:hint="default"/>
+        <w:rFonts w:hint="default" w:ascii="Wingdings" w:hAnsi="Wingdings"/>
         <w:sz w:val="20"/>
       </w:rPr>
     </w:lvl>
@@ -7738,7 +7757,7 @@
         <w:ind w:left="6480" w:hanging="360"/>
       </w:pPr>
       <w:rPr>
-        <w:rFonts w:ascii="Wingdings" w:hAnsi="Wingdings" w:hint="default"/>
+        <w:rFonts w:hint="default" w:ascii="Wingdings" w:hAnsi="Wingdings"/>
         <w:sz w:val="20"/>
       </w:rPr>
     </w:lvl>
@@ -7787,7 +7806,7 @@
   <w:docDefaults>
     <w:rPrDefault>
       <w:rPr>
-        <w:rFonts w:asciiTheme="minorHAnsi" w:eastAsiaTheme="minorHAnsi" w:hAnsiTheme="minorHAnsi" w:cstheme="minorBidi"/>
+        <w:rFonts w:asciiTheme="minorHAnsi" w:hAnsiTheme="minorHAnsi" w:eastAsiaTheme="minorHAnsi" w:cstheme="minorBidi"/>
         <w:kern w:val="2"/>
         <w:sz w:val="22"/>
         <w:szCs w:val="22"/>
@@ -7804,14 +7823,14 @@
   <w:latentStyles w:defLockedState="0" w:defUIPriority="99" w:defSemiHidden="0" w:defUnhideWhenUsed="0" w:defQFormat="0" w:count="376">
     <w:lsdException w:name="Normal" w:uiPriority="0" w:qFormat="1"/>
     <w:lsdException w:name="heading 1" w:uiPriority="9" w:qFormat="1"/>
-    <w:lsdException w:name="heading 2" w:semiHidden="1" w:uiPriority="9" w:unhideWhenUsed="1" w:qFormat="1"/>
-    <w:lsdException w:name="heading 3" w:semiHidden="1" w:uiPriority="9" w:unhideWhenUsed="1" w:qFormat="1"/>
-    <w:lsdException w:name="heading 4" w:semiHidden="1" w:uiPriority="9" w:unhideWhenUsed="1" w:qFormat="1"/>
-    <w:lsdException w:name="heading 5" w:semiHidden="1" w:uiPriority="9" w:unhideWhenUsed="1" w:qFormat="1"/>
-    <w:lsdException w:name="heading 6" w:semiHidden="1" w:uiPriority="9" w:unhideWhenUsed="1" w:qFormat="1"/>
-    <w:lsdException w:name="heading 7" w:semiHidden="1" w:uiPriority="9" w:unhideWhenUsed="1" w:qFormat="1"/>
-    <w:lsdException w:name="heading 8" w:semiHidden="1" w:uiPriority="9" w:unhideWhenUsed="1" w:qFormat="1"/>
-    <w:lsdException w:name="heading 9" w:semiHidden="1" w:uiPriority="9" w:unhideWhenUsed="1" w:qFormat="1"/>
+    <w:lsdException w:name="heading 2" w:uiPriority="9" w:semiHidden="1" w:unhideWhenUsed="1" w:qFormat="1"/>
+    <w:lsdException w:name="heading 3" w:uiPriority="9" w:semiHidden="1" w:unhideWhenUsed="1" w:qFormat="1"/>
+    <w:lsdException w:name="heading 4" w:uiPriority="9" w:semiHidden="1" w:unhideWhenUsed="1" w:qFormat="1"/>
+    <w:lsdException w:name="heading 5" w:uiPriority="9" w:semiHidden="1" w:unhideWhenUsed="1" w:qFormat="1"/>
+    <w:lsdException w:name="heading 6" w:uiPriority="9" w:semiHidden="1" w:unhideWhenUsed="1" w:qFormat="1"/>
+    <w:lsdException w:name="heading 7" w:uiPriority="9" w:semiHidden="1" w:unhideWhenUsed="1" w:qFormat="1"/>
+    <w:lsdException w:name="heading 8" w:uiPriority="9" w:semiHidden="1" w:unhideWhenUsed="1" w:qFormat="1"/>
+    <w:lsdException w:name="heading 9" w:uiPriority="9" w:semiHidden="1" w:unhideWhenUsed="1" w:qFormat="1"/>
     <w:lsdException w:name="index 1" w:semiHidden="1" w:unhideWhenUsed="1"/>
     <w:lsdException w:name="index 2" w:semiHidden="1" w:unhideWhenUsed="1"/>
     <w:lsdException w:name="index 3" w:semiHidden="1" w:unhideWhenUsed="1"/>
@@ -7821,22 +7840,22 @@
     <w:lsdException w:name="index 7" w:semiHidden="1" w:unhideWhenUsed="1"/>
     <w:lsdException w:name="index 8" w:semiHidden="1" w:unhideWhenUsed="1"/>
     <w:lsdException w:name="index 9" w:semiHidden="1" w:unhideWhenUsed="1"/>
-    <w:lsdException w:name="toc 1" w:semiHidden="1" w:uiPriority="39" w:unhideWhenUsed="1"/>
-    <w:lsdException w:name="toc 2" w:semiHidden="1" w:uiPriority="39" w:unhideWhenUsed="1"/>
-    <w:lsdException w:name="toc 3" w:semiHidden="1" w:uiPriority="39" w:unhideWhenUsed="1"/>
-    <w:lsdException w:name="toc 4" w:semiHidden="1" w:uiPriority="39" w:unhideWhenUsed="1"/>
-    <w:lsdException w:name="toc 5" w:semiHidden="1" w:uiPriority="39" w:unhideWhenUsed="1"/>
-    <w:lsdException w:name="toc 6" w:semiHidden="1" w:uiPriority="39" w:unhideWhenUsed="1"/>
-    <w:lsdException w:name="toc 7" w:semiHidden="1" w:uiPriority="39" w:unhideWhenUsed="1"/>
-    <w:lsdException w:name="toc 8" w:semiHidden="1" w:uiPriority="39" w:unhideWhenUsed="1"/>
-    <w:lsdException w:name="toc 9" w:semiHidden="1" w:uiPriority="39" w:unhideWhenUsed="1"/>
+    <w:lsdException w:name="toc 1" w:uiPriority="39" w:semiHidden="1" w:unhideWhenUsed="1"/>
+    <w:lsdException w:name="toc 2" w:uiPriority="39" w:semiHidden="1" w:unhideWhenUsed="1"/>
+    <w:lsdException w:name="toc 3" w:uiPriority="39" w:semiHidden="1" w:unhideWhenUsed="1"/>
+    <w:lsdException w:name="toc 4" w:uiPriority="39" w:semiHidden="1" w:unhideWhenUsed="1"/>
+    <w:lsdException w:name="toc 5" w:uiPriority="39" w:semiHidden="1" w:unhideWhenUsed="1"/>
+    <w:lsdException w:name="toc 6" w:uiPriority="39" w:semiHidden="1" w:unhideWhenUsed="1"/>
+    <w:lsdException w:name="toc 7" w:uiPriority="39" w:semiHidden="1" w:unhideWhenUsed="1"/>
+    <w:lsdException w:name="toc 8" w:uiPriority="39" w:semiHidden="1" w:unhideWhenUsed="1"/>
+    <w:lsdException w:name="toc 9" w:uiPriority="39" w:semiHidden="1" w:unhideWhenUsed="1"/>
     <w:lsdException w:name="Normal Indent" w:semiHidden="1" w:unhideWhenUsed="1"/>
     <w:lsdException w:name="footnote text" w:semiHidden="1" w:unhideWhenUsed="1"/>
     <w:lsdException w:name="annotation text" w:semiHidden="1" w:unhideWhenUsed="1"/>
     <w:lsdException w:name="header" w:semiHidden="1" w:unhideWhenUsed="1"/>
     <w:lsdException w:name="footer" w:semiHidden="1" w:unhideWhenUsed="1"/>
     <w:lsdException w:name="index heading" w:semiHidden="1" w:unhideWhenUsed="1"/>
-    <w:lsdException w:name="caption" w:semiHidden="1" w:uiPriority="35" w:unhideWhenUsed="1" w:qFormat="1"/>
+    <w:lsdException w:name="caption" w:uiPriority="35" w:semiHidden="1" w:unhideWhenUsed="1" w:qFormat="1"/>
     <w:lsdException w:name="table of figures" w:semiHidden="1" w:unhideWhenUsed="1"/>
     <w:lsdException w:name="envelope address" w:semiHidden="1" w:unhideWhenUsed="1"/>
     <w:lsdException w:name="envelope return" w:semiHidden="1" w:unhideWhenUsed="1"/>
@@ -7867,7 +7886,7 @@
     <w:lsdException w:name="Title" w:uiPriority="10" w:qFormat="1"/>
     <w:lsdException w:name="Closing" w:semiHidden="1" w:unhideWhenUsed="1"/>
     <w:lsdException w:name="Signature" w:semiHidden="1" w:unhideWhenUsed="1"/>
-    <w:lsdException w:name="Default Paragraph Font" w:semiHidden="1" w:uiPriority="1" w:unhideWhenUsed="1"/>
+    <w:lsdException w:name="Default Paragraph Font" w:uiPriority="1" w:semiHidden="1" w:unhideWhenUsed="1"/>
     <w:lsdException w:name="Body Text" w:semiHidden="1" w:unhideWhenUsed="1"/>
     <w:lsdException w:name="Body Text Indent" w:semiHidden="1" w:unhideWhenUsed="1"/>
     <w:lsdException w:name="List Continue" w:semiHidden="1" w:unhideWhenUsed="1"/>
@@ -8067,8 +8086,8 @@
     <w:lsdException w:name="Subtle Reference" w:uiPriority="31" w:qFormat="1"/>
     <w:lsdException w:name="Intense Reference" w:uiPriority="32" w:qFormat="1"/>
     <w:lsdException w:name="Book Title" w:uiPriority="33" w:qFormat="1"/>
-    <w:lsdException w:name="Bibliography" w:semiHidden="1" w:uiPriority="37" w:unhideWhenUsed="1"/>
-    <w:lsdException w:name="TOC Heading" w:semiHidden="1" w:uiPriority="39" w:unhideWhenUsed="1" w:qFormat="1"/>
+    <w:lsdException w:name="Bibliography" w:uiPriority="37" w:semiHidden="1" w:unhideWhenUsed="1"/>
+    <w:lsdException w:name="TOC Heading" w:uiPriority="39" w:semiHidden="1" w:unhideWhenUsed="1" w:qFormat="1"/>
     <w:lsdException w:name="Plain Table 1" w:uiPriority="41"/>
     <w:lsdException w:name="Plain Table 2" w:uiPriority="42"/>
     <w:lsdException w:name="Plain Table 3" w:uiPriority="43"/>
@@ -8179,7 +8198,7 @@
     <w:lsdException w:name="Unresolved Mention" w:semiHidden="1" w:unhideWhenUsed="1"/>
     <w:lsdException w:name="Smart Link" w:semiHidden="1" w:unhideWhenUsed="1"/>
   </w:latentStyles>
-  <w:style w:type="paragraph" w:default="1" w:styleId="Normal">
+  <w:style w:type="paragraph" w:styleId="Normal" w:default="1">
     <w:name w:val="Normal"/>
     <w:qFormat/>
   </w:style>
@@ -8198,7 +8217,7 @@
       <w:outlineLvl w:val="0"/>
     </w:pPr>
     <w:rPr>
-      <w:rFonts w:asciiTheme="majorHAnsi" w:eastAsiaTheme="majorEastAsia" w:hAnsiTheme="majorHAnsi" w:cstheme="majorBidi"/>
+      <w:rFonts w:asciiTheme="majorHAnsi" w:hAnsiTheme="majorHAnsi" w:eastAsiaTheme="majorEastAsia" w:cstheme="majorBidi"/>
       <w:color w:val="0F4761" w:themeColor="accent1" w:themeShade="BF"/>
       <w:sz w:val="40"/>
       <w:szCs w:val="40"/>
@@ -8221,7 +8240,7 @@
       <w:outlineLvl w:val="1"/>
     </w:pPr>
     <w:rPr>
-      <w:rFonts w:asciiTheme="majorHAnsi" w:eastAsiaTheme="majorEastAsia" w:hAnsiTheme="majorHAnsi" w:cstheme="majorBidi"/>
+      <w:rFonts w:asciiTheme="majorHAnsi" w:hAnsiTheme="majorHAnsi" w:eastAsiaTheme="majorEastAsia" w:cstheme="majorBidi"/>
       <w:color w:val="0F4761" w:themeColor="accent1" w:themeShade="BF"/>
       <w:sz w:val="32"/>
       <w:szCs w:val="32"/>
@@ -8382,12 +8401,12 @@
       <w:color w:val="272727" w:themeColor="text1" w:themeTint="D8"/>
     </w:rPr>
   </w:style>
-  <w:style w:type="character" w:default="1" w:styleId="Fuentedeprrafopredeter">
+  <w:style w:type="character" w:styleId="Fuentedeprrafopredeter" w:default="1">
     <w:name w:val="Default Paragraph Font"/>
     <w:uiPriority w:val="1"/>
     <w:unhideWhenUsed/>
   </w:style>
-  <w:style w:type="table" w:default="1" w:styleId="Tablanormal">
+  <w:style w:type="table" w:styleId="Tablanormal" w:default="1">
     <w:name w:val="Normal Table"/>
     <w:uiPriority w:val="99"/>
     <w:semiHidden/>
@@ -8402,26 +8421,26 @@
       </w:tblCellMar>
     </w:tblPr>
   </w:style>
-  <w:style w:type="numbering" w:default="1" w:styleId="Sinlista">
+  <w:style w:type="numbering" w:styleId="Sinlista" w:default="1">
     <w:name w:val="No List"/>
     <w:uiPriority w:val="99"/>
     <w:semiHidden/>
     <w:unhideWhenUsed/>
   </w:style>
-  <w:style w:type="character" w:customStyle="1" w:styleId="Ttulo1Car">
+  <w:style w:type="character" w:styleId="Ttulo1Car" w:customStyle="1">
     <w:name w:val="Título 1 Car"/>
     <w:basedOn w:val="Fuentedeprrafopredeter"/>
     <w:link w:val="Ttulo1"/>
     <w:uiPriority w:val="9"/>
     <w:rsid w:val="00CC7361"/>
     <w:rPr>
-      <w:rFonts w:asciiTheme="majorHAnsi" w:eastAsiaTheme="majorEastAsia" w:hAnsiTheme="majorHAnsi" w:cstheme="majorBidi"/>
+      <w:rFonts w:asciiTheme="majorHAnsi" w:hAnsiTheme="majorHAnsi" w:eastAsiaTheme="majorEastAsia" w:cstheme="majorBidi"/>
       <w:color w:val="0F4761" w:themeColor="accent1" w:themeShade="BF"/>
       <w:sz w:val="40"/>
       <w:szCs w:val="40"/>
     </w:rPr>
   </w:style>
-  <w:style w:type="character" w:customStyle="1" w:styleId="Ttulo2Car">
+  <w:style w:type="character" w:styleId="Ttulo2Car" w:customStyle="1">
     <w:name w:val="Título 2 Car"/>
     <w:basedOn w:val="Fuentedeprrafopredeter"/>
     <w:link w:val="Ttulo2"/>
@@ -8429,13 +8448,13 @@
     <w:semiHidden/>
     <w:rsid w:val="00CC7361"/>
     <w:rPr>
-      <w:rFonts w:asciiTheme="majorHAnsi" w:eastAsiaTheme="majorEastAsia" w:hAnsiTheme="majorHAnsi" w:cstheme="majorBidi"/>
+      <w:rFonts w:asciiTheme="majorHAnsi" w:hAnsiTheme="majorHAnsi" w:eastAsiaTheme="majorEastAsia" w:cstheme="majorBidi"/>
       <w:color w:val="0F4761" w:themeColor="accent1" w:themeShade="BF"/>
       <w:sz w:val="32"/>
       <w:szCs w:val="32"/>
     </w:rPr>
   </w:style>
-  <w:style w:type="character" w:customStyle="1" w:styleId="Ttulo3Car">
+  <w:style w:type="character" w:styleId="Ttulo3Car" w:customStyle="1">
     <w:name w:val="Título 3 Car"/>
     <w:basedOn w:val="Fuentedeprrafopredeter"/>
     <w:link w:val="Ttulo3"/>
@@ -8449,7 +8468,7 @@
       <w:szCs w:val="28"/>
     </w:rPr>
   </w:style>
-  <w:style w:type="character" w:customStyle="1" w:styleId="Ttulo4Car">
+  <w:style w:type="character" w:styleId="Ttulo4Car" w:customStyle="1">
     <w:name w:val="Título 4 Car"/>
     <w:basedOn w:val="Fuentedeprrafopredeter"/>
     <w:link w:val="Ttulo4"/>
@@ -8463,7 +8482,7 @@
       <w:color w:val="0F4761" w:themeColor="accent1" w:themeShade="BF"/>
     </w:rPr>
   </w:style>
-  <w:style w:type="character" w:customStyle="1" w:styleId="Ttulo5Car">
+  <w:style w:type="character" w:styleId="Ttulo5Car" w:customStyle="1">
     <w:name w:val="Título 5 Car"/>
     <w:basedOn w:val="Fuentedeprrafopredeter"/>
     <w:link w:val="Ttulo5"/>
@@ -8475,7 +8494,7 @@
       <w:color w:val="0F4761" w:themeColor="accent1" w:themeShade="BF"/>
     </w:rPr>
   </w:style>
-  <w:style w:type="character" w:customStyle="1" w:styleId="Ttulo6Car">
+  <w:style w:type="character" w:styleId="Ttulo6Car" w:customStyle="1">
     <w:name w:val="Título 6 Car"/>
     <w:basedOn w:val="Fuentedeprrafopredeter"/>
     <w:link w:val="Ttulo6"/>
@@ -8489,7 +8508,7 @@
       <w:color w:val="595959" w:themeColor="text1" w:themeTint="A6"/>
     </w:rPr>
   </w:style>
-  <w:style w:type="character" w:customStyle="1" w:styleId="Ttulo7Car">
+  <w:style w:type="character" w:styleId="Ttulo7Car" w:customStyle="1">
     <w:name w:val="Título 7 Car"/>
     <w:basedOn w:val="Fuentedeprrafopredeter"/>
     <w:link w:val="Ttulo7"/>
@@ -8501,7 +8520,7 @@
       <w:color w:val="595959" w:themeColor="text1" w:themeTint="A6"/>
     </w:rPr>
   </w:style>
-  <w:style w:type="character" w:customStyle="1" w:styleId="Ttulo8Car">
+  <w:style w:type="character" w:styleId="Ttulo8Car" w:customStyle="1">
     <w:name w:val="Título 8 Car"/>
     <w:basedOn w:val="Fuentedeprrafopredeter"/>
     <w:link w:val="Ttulo8"/>
@@ -8515,7 +8534,7 @@
       <w:color w:val="272727" w:themeColor="text1" w:themeTint="D8"/>
     </w:rPr>
   </w:style>
-  <w:style w:type="character" w:customStyle="1" w:styleId="Ttulo9Car">
+  <w:style w:type="character" w:styleId="Ttulo9Car" w:customStyle="1">
     <w:name w:val="Título 9 Car"/>
     <w:basedOn w:val="Fuentedeprrafopredeter"/>
     <w:link w:val="Ttulo9"/>
@@ -8540,21 +8559,21 @@
       <w:contextualSpacing/>
     </w:pPr>
     <w:rPr>
-      <w:rFonts w:asciiTheme="majorHAnsi" w:eastAsiaTheme="majorEastAsia" w:hAnsiTheme="majorHAnsi" w:cstheme="majorBidi"/>
+      <w:rFonts w:asciiTheme="majorHAnsi" w:hAnsiTheme="majorHAnsi" w:eastAsiaTheme="majorEastAsia" w:cstheme="majorBidi"/>
       <w:spacing w:val="-10"/>
       <w:kern w:val="28"/>
       <w:sz w:val="56"/>
       <w:szCs w:val="56"/>
     </w:rPr>
   </w:style>
-  <w:style w:type="character" w:customStyle="1" w:styleId="TtuloCar">
+  <w:style w:type="character" w:styleId="TtuloCar" w:customStyle="1">
     <w:name w:val="Título Car"/>
     <w:basedOn w:val="Fuentedeprrafopredeter"/>
     <w:link w:val="Ttulo"/>
     <w:uiPriority w:val="10"/>
     <w:rsid w:val="00CC7361"/>
     <w:rPr>
-      <w:rFonts w:asciiTheme="majorHAnsi" w:eastAsiaTheme="majorEastAsia" w:hAnsiTheme="majorHAnsi" w:cstheme="majorBidi"/>
+      <w:rFonts w:asciiTheme="majorHAnsi" w:hAnsiTheme="majorHAnsi" w:eastAsiaTheme="majorEastAsia" w:cstheme="majorBidi"/>
       <w:spacing w:val="-10"/>
       <w:kern w:val="28"/>
       <w:sz w:val="56"/>
@@ -8582,7 +8601,7 @@
       <w:szCs w:val="28"/>
     </w:rPr>
   </w:style>
-  <w:style w:type="character" w:customStyle="1" w:styleId="SubttuloCar">
+  <w:style w:type="character" w:styleId="SubttuloCar" w:customStyle="1">
     <w:name w:val="Subtítulo Car"/>
     <w:basedOn w:val="Fuentedeprrafopredeter"/>
     <w:link w:val="Subttulo"/>
@@ -8614,7 +8633,7 @@
       <w:color w:val="404040" w:themeColor="text1" w:themeTint="BF"/>
     </w:rPr>
   </w:style>
-  <w:style w:type="character" w:customStyle="1" w:styleId="CitaCar">
+  <w:style w:type="character" w:styleId="CitaCar" w:customStyle="1">
     <w:name w:val="Cita Car"/>
     <w:basedOn w:val="Fuentedeprrafopredeter"/>
     <w:link w:val="Cita"/>
@@ -8659,8 +8678,8 @@
     <w:rsid w:val="00CC7361"/>
     <w:pPr>
       <w:pBdr>
-        <w:top w:val="single" w:sz="4" w:space="10" w:color="0F4761" w:themeColor="accent1" w:themeShade="BF"/>
-        <w:bottom w:val="single" w:sz="4" w:space="10" w:color="0F4761" w:themeColor="accent1" w:themeShade="BF"/>
+        <w:top w:val="single" w:color="0F4761" w:themeColor="accent1" w:themeShade="BF" w:sz="4" w:space="10"/>
+        <w:bottom w:val="single" w:color="0F4761" w:themeColor="accent1" w:themeShade="BF" w:sz="4" w:space="10"/>
       </w:pBdr>
       <w:spacing w:before="360" w:after="360"/>
       <w:ind w:left="864" w:right="864"/>
@@ -8672,7 +8691,7 @@
       <w:color w:val="0F4761" w:themeColor="accent1" w:themeShade="BF"/>
     </w:rPr>
   </w:style>
-  <w:style w:type="character" w:customStyle="1" w:styleId="CitadestacadaCar">
+  <w:style w:type="character" w:styleId="CitadestacadaCar" w:customStyle="1">
     <w:name w:val="Cita destacada Car"/>
     <w:basedOn w:val="Fuentedeprrafopredeter"/>
     <w:link w:val="Citadestacada"/>
@@ -8718,7 +8737,7 @@
       <w14:ligatures w14:val="none"/>
     </w:rPr>
   </w:style>
-  <w:style w:type="character" w:customStyle="1" w:styleId="TextonotapieCar">
+  <w:style w:type="character" w:styleId="TextonotapieCar" w:customStyle="1">
     <w:name w:val="Texto nota pie Car"/>
     <w:basedOn w:val="Fuentedeprrafopredeter"/>
     <w:link w:val="Textonotapie"/>
@@ -8754,7 +8773,7 @@
       <w:spacing w:before="100" w:beforeAutospacing="1" w:after="100" w:afterAutospacing="1" w:line="240" w:lineRule="auto"/>
     </w:pPr>
     <w:rPr>
-      <w:rFonts w:ascii="Times New Roman" w:eastAsia="Times New Roman" w:hAnsi="Times New Roman" w:cs="Times New Roman"/>
+      <w:rFonts w:ascii="Times New Roman" w:hAnsi="Times New Roman" w:eastAsia="Times New Roman" w:cs="Times New Roman"/>
       <w:kern w:val="0"/>
       <w:sz w:val="24"/>
       <w:szCs w:val="24"/>
@@ -8799,7 +8818,7 @@
       <w:spacing w:after="0" w:line="240" w:lineRule="auto"/>
     </w:pPr>
   </w:style>
-  <w:style w:type="character" w:customStyle="1" w:styleId="EncabezadoCar">
+  <w:style w:type="character" w:styleId="EncabezadoCar" w:customStyle="1">
     <w:name w:val="Encabezado Car"/>
     <w:basedOn w:val="Fuentedeprrafopredeter"/>
     <w:link w:val="Encabezado"/>
@@ -8823,7 +8842,7 @@
       <w:spacing w:after="0" w:line="240" w:lineRule="auto"/>
     </w:pPr>
   </w:style>
-  <w:style w:type="character" w:customStyle="1" w:styleId="PiedepginaCar">
+  <w:style w:type="character" w:styleId="PiedepginaCar" w:customStyle="1">
     <w:name w:val="Pie de página Car"/>
     <w:basedOn w:val="Fuentedeprrafopredeter"/>
     <w:link w:val="Piedepgina"/>

</xml_diff>

<commit_message>
Cambios Felipe 17 06 2025
</commit_message>
<xml_diff>
--- a/PHD Project - Metodología y resultados.docx
+++ b/PHD Project - Metodología y resultados.docx
@@ -1,6 +1,6 @@
 
 <file path=word/document.xml><?xml version="1.0" encoding="utf-8"?>
-<w:document xmlns:wpc="http://schemas.microsoft.com/office/word/2010/wordprocessingCanvas" xmlns:cx="http://schemas.microsoft.com/office/drawing/2014/chartex" xmlns:cx1="http://schemas.microsoft.com/office/drawing/2015/9/8/chartex" xmlns:cx2="http://schemas.microsoft.com/office/drawing/2015/10/21/chartex" xmlns:cx3="http://schemas.microsoft.com/office/drawing/2016/5/9/chartex" xmlns:cx4="http://schemas.microsoft.com/office/drawing/2016/5/10/chartex" xmlns:cx5="http://schemas.microsoft.com/office/drawing/2016/5/11/chartex" xmlns:cx6="http://schemas.microsoft.com/office/drawing/2016/5/12/chartex" xmlns:cx7="http://schemas.microsoft.com/office/drawing/2016/5/13/chartex" xmlns:cx8="http://schemas.microsoft.com/office/drawing/2016/5/14/chartex" xmlns:mc="http://schemas.openxmlformats.org/markup-compatibility/2006" xmlns:aink="http://schemas.microsoft.com/office/drawing/2016/ink" xmlns:am3d="http://schemas.microsoft.com/office/drawing/2017/model3d" xmlns:o="urn:schemas-microsoft-com:office:office" xmlns:oel="http://schemas.microsoft.com/office/2019/extlst" xmlns:r="http://schemas.openxmlformats.org/officeDocument/2006/relationships" xmlns:m="http://schemas.openxmlformats.org/officeDocument/2006/math" xmlns:v="urn:schemas-microsoft-com:vml" xmlns:wp14="http://schemas.microsoft.com/office/word/2010/wordprocessingDrawing" xmlns:wp="http://schemas.openxmlformats.org/drawingml/2006/wordprocessingDrawing" xmlns:w10="urn:schemas-microsoft-com:office:word" xmlns:w="http://schemas.openxmlformats.org/wordprocessingml/2006/main" xmlns:w14="http://schemas.microsoft.com/office/word/2010/wordml" xmlns:w15="http://schemas.microsoft.com/office/word/2012/wordml" xmlns:w16cex="http://schemas.microsoft.com/office/word/2018/wordml/cex" xmlns:w16cid="http://schemas.microsoft.com/office/word/2016/wordml/cid" xmlns:w16="http://schemas.microsoft.com/office/word/2018/wordml" xmlns:w16du="http://schemas.microsoft.com/office/word/2023/wordml/word16du" xmlns:w16sdtdh="http://schemas.microsoft.com/office/word/2020/wordml/sdtdatahash" xmlns:w16sdtfl="http://schemas.microsoft.com/office/word/2024/wordml/sdtformatlock" xmlns:w16se="http://schemas.microsoft.com/office/word/2015/wordml/symex" xmlns:wpg="http://schemas.microsoft.com/office/word/2010/wordprocessingGroup" xmlns:wpi="http://schemas.microsoft.com/office/word/2010/wordprocessingInk" xmlns:wne="http://schemas.microsoft.com/office/word/2006/wordml" xmlns:wps="http://schemas.microsoft.com/office/word/2010/wordprocessingShape" mc:Ignorable="w14 w15 w16se w16cid w16 w16cex w16sdtdh w16sdtfl w16du wp14">
+<w:document xmlns:wpc="http://schemas.microsoft.com/office/word/2010/wordprocessingCanvas" xmlns:cx="http://schemas.microsoft.com/office/drawing/2014/chartex" xmlns:cx1="http://schemas.microsoft.com/office/drawing/2015/9/8/chartex" xmlns:cx2="http://schemas.microsoft.com/office/drawing/2015/10/21/chartex" xmlns:cx3="http://schemas.microsoft.com/office/drawing/2016/5/9/chartex" xmlns:cx4="http://schemas.microsoft.com/office/drawing/2016/5/10/chartex" xmlns:cx5="http://schemas.microsoft.com/office/drawing/2016/5/11/chartex" xmlns:cx6="http://schemas.microsoft.com/office/drawing/2016/5/12/chartex" xmlns:cx7="http://schemas.microsoft.com/office/drawing/2016/5/13/chartex" xmlns:cx8="http://schemas.microsoft.com/office/drawing/2016/5/14/chartex" xmlns:mc="http://schemas.openxmlformats.org/markup-compatibility/2006" xmlns:aink="http://schemas.microsoft.com/office/drawing/2016/ink" xmlns:am3d="http://schemas.microsoft.com/office/drawing/2017/model3d" xmlns:o="urn:schemas-microsoft-com:office:office" xmlns:r="http://schemas.openxmlformats.org/officeDocument/2006/relationships" xmlns:m="http://schemas.openxmlformats.org/officeDocument/2006/math" xmlns:v="urn:schemas-microsoft-com:vml" xmlns:wp14="http://schemas.microsoft.com/office/word/2010/wordprocessingDrawing" xmlns:wp="http://schemas.openxmlformats.org/drawingml/2006/wordprocessingDrawing" xmlns:w10="urn:schemas-microsoft-com:office:word" xmlns:w="http://schemas.openxmlformats.org/wordprocessingml/2006/main" xmlns:w14="http://schemas.microsoft.com/office/word/2010/wordml" xmlns:w15="http://schemas.microsoft.com/office/word/2012/wordml" xmlns:w16cex="http://schemas.microsoft.com/office/word/2018/wordml/cex" xmlns:w16cid="http://schemas.microsoft.com/office/word/2016/wordml/cid" xmlns:w16="http://schemas.microsoft.com/office/word/2018/wordml" xmlns:w16sdtdh="http://schemas.microsoft.com/office/word/2020/wordml/sdtdatahash" xmlns:w16se="http://schemas.microsoft.com/office/word/2015/wordml/symex" xmlns:wpg="http://schemas.microsoft.com/office/word/2010/wordprocessingGroup" xmlns:wpi="http://schemas.microsoft.com/office/word/2010/wordprocessingInk" xmlns:wne="http://schemas.microsoft.com/office/word/2006/wordml" xmlns:wps="http://schemas.microsoft.com/office/word/2010/wordprocessingShape" mc:Ignorable="w14 w15 w16se w16cid w16 w16cex w16sdtdh wp14">
   <w:body>
     <w:p>
       <w:pPr>
@@ -1416,10 +1416,38 @@
           <w:rFonts w:ascii="Arial" w:hAnsi="Arial" w:cs="Arial"/>
         </w:rPr>
       </w:pPr>
-      <w:r>
-        <w:rPr>
-          <w:rFonts w:ascii="Arial" w:hAnsi="Arial" w:cs="Arial"/>
-        </w:rPr>
+    </w:p>
+    <w:p>
+      <w:pPr>
+        <w:spacing w:line="276" w:lineRule="auto"/>
+        <w:jc w:val="both"/>
+        <w:rPr>
+          <w:rFonts w:ascii="Arial" w:hAnsi="Arial" w:cs="Arial"/>
+        </w:rPr>
+      </w:pPr>
+    </w:p>
+    <w:p>
+      <w:pPr>
+        <w:spacing w:line="276" w:lineRule="auto"/>
+        <w:jc w:val="both"/>
+        <w:rPr>
+          <w:rFonts w:ascii="Arial" w:hAnsi="Arial" w:cs="Arial"/>
+        </w:rPr>
+      </w:pPr>
+    </w:p>
+    <w:p>
+      <w:pPr>
+        <w:spacing w:line="276" w:lineRule="auto"/>
+        <w:jc w:val="both"/>
+        <w:rPr>
+          <w:rFonts w:ascii="Arial" w:hAnsi="Arial" w:cs="Arial"/>
+        </w:rPr>
+      </w:pPr>
+      <w:r>
+        <w:rPr>
+          <w:rFonts w:ascii="Arial" w:hAnsi="Arial" w:cs="Arial"/>
+        </w:rPr>
+        <w:lastRenderedPageBreak/>
         <w:t>Considérese una encuesta aplicada a empresas que contiene las siguientes preguntas:</w:t>
       </w:r>
     </w:p>
@@ -1468,7 +1496,6 @@
           <w:b/>
           <w:bCs/>
         </w:rPr>
-        <w:lastRenderedPageBreak/>
         <w:t>Ítem B</w:t>
       </w:r>
       <w:r>
@@ -1741,14 +1768,8 @@
         <w:rPr>
           <w:rFonts w:ascii="Arial" w:eastAsia="Arial" w:hAnsi="Arial" w:cs="Arial"/>
         </w:rPr>
-        <w:t xml:space="preserve">No obstante, con el fin de mitigar y evaluar este posible efecto, se realizó un análisis complementario de los errores estándar asociados a las puntuaciones latentes obtenidas </w:t>
-      </w:r>
-      <w:r>
-        <w:rPr>
-          <w:rFonts w:ascii="Arial" w:eastAsia="Arial" w:hAnsi="Arial" w:cs="Arial"/>
-        </w:rPr>
         <w:lastRenderedPageBreak/>
-        <w:t>en cada una de las dimensiones estimadas por el GRM (</w:t>
+        <w:t>No obstante, con el fin de mitigar y evaluar este posible efecto, se realizó un análisis complementario de los errores estándar asociados a las puntuaciones latentes obtenidas en cada una de las dimensiones estimadas por el GRM (</w:t>
       </w:r>
       <w:proofErr w:type="spellStart"/>
       <w:r>
@@ -2166,7 +2187,14 @@
         <w:rPr>
           <w:rFonts w:ascii="Arial" w:hAnsi="Arial" w:cs="Arial"/>
         </w:rPr>
-        <w:t xml:space="preserve">reportan los resultados de la prueba de Shapiro-Wilk (SW) aplicada a cada grupo de empresas, con el objetivo de evaluar el cumplimiento del supuesto de normalidad en las variables latentes de </w:t>
+        <w:t xml:space="preserve">reportan los resultados de la prueba de Shapiro-Wilk (SW) aplicada a cada </w:t>
+      </w:r>
+      <w:r>
+        <w:rPr>
+          <w:rFonts w:ascii="Arial" w:hAnsi="Arial" w:cs="Arial"/>
+        </w:rPr>
+        <w:lastRenderedPageBreak/>
+        <w:t xml:space="preserve">grupo de empresas, con el objetivo de evaluar el cumplimiento del supuesto de normalidad en las variables latentes de </w:t>
       </w:r>
       <w:proofErr w:type="spellStart"/>
       <w:r>
@@ -2201,7 +2229,6 @@
           <w:b/>
           <w:bCs/>
         </w:rPr>
-        <w:lastRenderedPageBreak/>
         <w:t xml:space="preserve">Tabla 1. </w:t>
       </w:r>
       <w:r>
@@ -3672,7 +3699,7 @@
     <w:p>
       <w:pPr>
         <w:spacing w:before="240" w:after="240" w:line="276" w:lineRule="auto"/>
-        <w:jc w:val="both"/>
+        <w:jc w:val="center"/>
         <w:rPr>
           <w:rFonts w:ascii="Arial" w:hAnsi="Arial" w:cs="Arial"/>
           <w:sz w:val="18"/>
@@ -3749,7 +3776,14 @@
         <w:rPr>
           <w:rFonts w:ascii="Arial" w:hAnsi="Arial" w:cs="Arial"/>
         </w:rPr>
-        <w:t>, con el fin de evaluar si existen diferencias estadísticamente significativas entre los grupos de empresas según su tamaño:</w:t>
+        <w:t xml:space="preserve">, con el fin de evaluar si </w:t>
+      </w:r>
+      <w:r>
+        <w:rPr>
+          <w:rFonts w:ascii="Arial" w:hAnsi="Arial" w:cs="Arial"/>
+        </w:rPr>
+        <w:lastRenderedPageBreak/>
+        <w:t>existen diferencias estadísticamente significativas entre los grupos de empresas según su tamaño:</w:t>
       </w:r>
     </w:p>
     <w:p>
@@ -3768,7 +3802,6 @@
           <w:b/>
           <w:bCs/>
         </w:rPr>
-        <w:lastRenderedPageBreak/>
         <w:t xml:space="preserve">Tabla </w:t>
       </w:r>
       <w:r>
@@ -4364,9 +4397,9 @@
           <w:noProof/>
         </w:rPr>
         <w:drawing>
-          <wp:inline distT="0" distB="0" distL="0" distR="0" wp14:anchorId="06802086" wp14:editId="52DD822D">
-            <wp:extent cx="4140045" cy="4140045"/>
-            <wp:effectExtent l="0" t="0" r="0" b="0"/>
+          <wp:inline distT="0" distB="0" distL="0" distR="0" wp14:anchorId="06802086" wp14:editId="2A137D86">
+            <wp:extent cx="3686175" cy="3686175"/>
+            <wp:effectExtent l="0" t="0" r="9525" b="9525"/>
             <wp:docPr id="190683077" name="Imagen 2"/>
             <wp:cNvGraphicFramePr>
               <a:graphicFrameLocks xmlns:a="http://schemas.openxmlformats.org/drawingml/2006/main" noChangeAspect="1"/>
@@ -4393,7 +4426,7 @@
                   <pic:spPr>
                     <a:xfrm>
                       <a:off x="0" y="0"/>
-                      <a:ext cx="4146095" cy="4146095"/>
+                      <a:ext cx="3691991" cy="3691991"/>
                     </a:xfrm>
                     <a:prstGeom prst="rect">
                       <a:avLst/>
@@ -4615,6 +4648,7 @@
           <w:bCs/>
         </w:rPr>
       </w:pPr>
+      <w:bookmarkStart w:id="0" w:name="_Hlk201073800"/>
       <w:r>
         <w:rPr>
           <w:rFonts w:ascii="Arial" w:hAnsi="Arial" w:cs="Arial"/>
@@ -4797,7 +4831,7 @@
     <w:p>
       <w:pPr>
         <w:spacing w:before="240" w:after="240" w:line="276" w:lineRule="auto"/>
-        <w:jc w:val="both"/>
+        <w:jc w:val="center"/>
         <w:rPr>
           <w:rFonts w:ascii="Arial" w:hAnsi="Arial" w:cs="Arial"/>
         </w:rPr>
@@ -4807,11 +4841,10 @@
           <w:rFonts w:ascii="Arial" w:hAnsi="Arial" w:cs="Arial"/>
           <w:noProof/>
         </w:rPr>
-        <w:lastRenderedPageBreak/>
         <w:drawing>
-          <wp:inline distT="0" distB="0" distL="0" distR="0" wp14:anchorId="18398EEF" wp14:editId="3AAE9EFB">
-            <wp:extent cx="4768608" cy="3551906"/>
-            <wp:effectExtent l="0" t="0" r="0" b="0"/>
+          <wp:inline distT="0" distB="0" distL="0" distR="0" wp14:anchorId="18398EEF" wp14:editId="2C906689">
+            <wp:extent cx="3248092" cy="2419350"/>
+            <wp:effectExtent l="0" t="0" r="9525" b="0"/>
             <wp:docPr id="1988896338" name="Imagen 1" descr="Gráfico, Gráfico de dispersión&#10;&#10;El contenido generado por IA puede ser incorrecto."/>
             <wp:cNvGraphicFramePr>
               <a:graphicFrameLocks xmlns:a="http://schemas.openxmlformats.org/drawingml/2006/main" noChangeAspect="1"/>
@@ -4838,7 +4871,7 @@
                   <pic:spPr>
                     <a:xfrm>
                       <a:off x="0" y="0"/>
-                      <a:ext cx="4775708" cy="3557195"/>
+                      <a:ext cx="3265015" cy="2431955"/>
                     </a:xfrm>
                     <a:prstGeom prst="rect">
                       <a:avLst/>
@@ -4892,6 +4925,7 @@
         <w:rPr>
           <w:rFonts w:ascii="Arial" w:hAnsi="Arial" w:cs="Arial"/>
         </w:rPr>
+        <w:lastRenderedPageBreak/>
         <w:t>Como primera medida, encontramos que el coeficiente de correlación de Pearson es igual a 0,</w:t>
       </w:r>
       <w:r>
@@ -5047,7 +5081,6 @@
         <w:rPr>
           <w:noProof/>
         </w:rPr>
-        <w:lastRenderedPageBreak/>
         <w:drawing>
           <wp:inline distT="0" distB="0" distL="0" distR="0" wp14:anchorId="7EEF4D26" wp14:editId="28A80053">
             <wp:extent cx="3770415" cy="3754268"/>
@@ -5122,10 +5155,29 @@
           <w:rFonts w:ascii="Arial" w:hAnsi="Arial" w:cs="Arial"/>
         </w:rPr>
       </w:pPr>
-      <w:r>
-        <w:rPr>
-          <w:rFonts w:ascii="Arial" w:hAnsi="Arial" w:cs="Arial"/>
-        </w:rPr>
+    </w:p>
+    <w:p>
+      <w:pPr>
+        <w:spacing w:before="240" w:after="240" w:line="276" w:lineRule="auto"/>
+        <w:jc w:val="both"/>
+        <w:rPr>
+          <w:rFonts w:ascii="Arial" w:hAnsi="Arial" w:cs="Arial"/>
+        </w:rPr>
+      </w:pPr>
+    </w:p>
+    <w:p>
+      <w:pPr>
+        <w:spacing w:before="240" w:after="240" w:line="276" w:lineRule="auto"/>
+        <w:jc w:val="both"/>
+        <w:rPr>
+          <w:rFonts w:ascii="Arial" w:hAnsi="Arial" w:cs="Arial"/>
+        </w:rPr>
+      </w:pPr>
+      <w:r>
+        <w:rPr>
+          <w:rFonts w:ascii="Arial" w:hAnsi="Arial" w:cs="Arial"/>
+        </w:rPr>
+        <w:lastRenderedPageBreak/>
         <w:t>Antes de presentar los resultados del modelo, es pertinente señalar que la estimación se realizó utilizando errores estándar robustos, debido a la presencia de heterocedasticidad en los residuales. Asimismo, se aplicó una transformación logarítmica a la variable dependiente (ventas del último año), con el fin de mitigar los desvíos respecto al supuesto de normalidad de los errores.</w:t>
       </w:r>
     </w:p>
@@ -5462,7 +5514,14 @@
         <w:rPr>
           <w:rFonts w:ascii="Arial" w:hAnsi="Arial" w:cs="Arial"/>
         </w:rPr>
-        <w:t xml:space="preserve"> En todo caso, es claro que otras variables pudieron haber influenciado las ventas en el último año y un modelo que las contenga podría tener mayor </w:t>
+        <w:t xml:space="preserve"> En todo </w:t>
+      </w:r>
+      <w:r>
+        <w:rPr>
+          <w:rFonts w:ascii="Arial" w:hAnsi="Arial" w:cs="Arial"/>
+        </w:rPr>
+        <w:lastRenderedPageBreak/>
+        <w:t xml:space="preserve">caso, es claro que otras variables pudieron haber influenciado las ventas en el último año y un modelo que las contenga podría tener mayor </w:t>
       </w:r>
       <w:r>
         <w:rPr>
@@ -5471,6 +5530,7 @@
         <w:t>capacidad explicativa (mayor R cuadrado).</w:t>
       </w:r>
     </w:p>
+    <w:bookmarkEnd w:id="0"/>
     <w:p>
       <w:pPr>
         <w:spacing w:before="240" w:after="240" w:line="276" w:lineRule="auto"/>
@@ -5693,7 +5753,6 @@
         <w:rPr>
           <w:rFonts w:ascii="Arial" w:hAnsi="Arial" w:cs="Arial"/>
         </w:rPr>
-        <w:lastRenderedPageBreak/>
         <w:t>Para la verificación del supuesto de normalidad se emplea la prueba de Shapiro-Wilk</w:t>
       </w:r>
       <w:r>
@@ -6604,7 +6663,14 @@
         <w:rPr>
           <w:rFonts w:ascii="Arial" w:hAnsi="Arial" w:cs="Arial"/>
         </w:rPr>
-        <w:t>. Esta prueba permite determinar si existen diferencias significativas en las medianas (o distribuciones de rangos) entre los grupos. A continuación, se presentan los resultados obtenidos tras su aplicación</w:t>
+        <w:t xml:space="preserve">. Esta prueba permite determinar </w:t>
+      </w:r>
+      <w:r>
+        <w:rPr>
+          <w:rFonts w:ascii="Arial" w:hAnsi="Arial" w:cs="Arial"/>
+        </w:rPr>
+        <w:lastRenderedPageBreak/>
+        <w:t>si existen diferencias significativas en las medianas (o distribuciones de rangos) entre los grupos. A continuación, se presentan los resultados obtenidos tras su aplicación</w:t>
       </w:r>
       <w:r>
         <w:rPr>
@@ -6612,15 +6678,6 @@
         </w:rPr>
         <w:t>:</w:t>
       </w:r>
-    </w:p>
-    <w:p>
-      <w:pPr>
-        <w:spacing w:before="240" w:after="240" w:line="276" w:lineRule="auto"/>
-        <w:jc w:val="both"/>
-        <w:rPr>
-          <w:rFonts w:ascii="Arial" w:hAnsi="Arial" w:cs="Arial"/>
-        </w:rPr>
-      </w:pPr>
     </w:p>
     <w:p>
       <w:pPr>
@@ -7145,14 +7202,7 @@
         <w:rPr>
           <w:rFonts w:ascii="Arial" w:hAnsi="Arial" w:cs="Arial"/>
         </w:rPr>
-        <w:t xml:space="preserve">, como la prueba de Dunn, ya que estas solo se </w:t>
-      </w:r>
-      <w:r>
-        <w:rPr>
-          <w:rFonts w:ascii="Arial" w:hAnsi="Arial" w:cs="Arial"/>
-        </w:rPr>
-        <w:lastRenderedPageBreak/>
-        <w:t>implementan cuando se detectan diferencias globales significativas que requieran identificar los pares de grupos responsables de dichas diferencias.</w:t>
+        <w:t>, como la prueba de Dunn, ya que estas solo se implementan cuando se detectan diferencias globales significativas que requieran identificar los pares de grupos responsables de dichas diferencias.</w:t>
       </w:r>
       <w:r>
         <w:rPr>
@@ -7237,6 +7287,15 @@
         </w:rPr>
         <w:t>industria</w:t>
       </w:r>
+    </w:p>
+    <w:p>
+      <w:pPr>
+        <w:spacing w:before="240" w:after="240" w:line="276" w:lineRule="auto"/>
+        <w:jc w:val="center"/>
+        <w:rPr>
+          <w:rFonts w:ascii="Arial" w:hAnsi="Arial" w:cs="Arial"/>
+        </w:rPr>
+      </w:pPr>
       <w:r>
         <w:rPr>
           <w:rFonts w:ascii="Arial" w:hAnsi="Arial" w:cs="Arial"/>
@@ -7245,9 +7304,9 @@
           <w:noProof/>
         </w:rPr>
         <w:drawing>
-          <wp:inline distT="0" distB="0" distL="0" distR="0" wp14:anchorId="7DC10995" wp14:editId="5B78BDB3">
-            <wp:extent cx="5611855" cy="4375834"/>
-            <wp:effectExtent l="0" t="0" r="8255" b="5715"/>
+          <wp:inline distT="0" distB="0" distL="0" distR="0" wp14:anchorId="7DC10995" wp14:editId="2DF69AC4">
+            <wp:extent cx="3305175" cy="2576830"/>
+            <wp:effectExtent l="0" t="0" r="9525" b="0"/>
             <wp:docPr id="2137229538" name="Imagen 2" descr="Gráfico, Gráfico de cajas y bigotes&#10;&#10;El contenido generado por IA puede ser incorrecto."/>
             <wp:cNvGraphicFramePr>
               <a:graphicFrameLocks xmlns:a="http://schemas.openxmlformats.org/drawingml/2006/main" noChangeAspect="1"/>
@@ -7260,7 +7319,7 @@
                     <pic:cNvPicPr/>
                   </pic:nvPicPr>
                   <pic:blipFill rotWithShape="1">
-                    <a:blip r:embed="rId11">
+                    <a:blip r:embed="rId11" cstate="print">
                       <a:extLst>
                         <a:ext uri="{28A0092B-C50C-407E-A947-70E740481C1C}">
                           <a14:useLocalDpi xmlns:a14="http://schemas.microsoft.com/office/drawing/2010/main" val="0"/>
@@ -7275,7 +7334,7 @@
                   <pic:spPr bwMode="auto">
                     <a:xfrm>
                       <a:off x="0" y="0"/>
-                      <a:ext cx="5612130" cy="4376048"/>
+                      <a:ext cx="3305175" cy="2576830"/>
                     </a:xfrm>
                     <a:prstGeom prst="rect">
                       <a:avLst/>
@@ -7295,6 +7354,15 @@
           </wp:inline>
         </w:drawing>
       </w:r>
+    </w:p>
+    <w:p>
+      <w:pPr>
+        <w:spacing w:before="240" w:after="240" w:line="276" w:lineRule="auto"/>
+        <w:jc w:val="center"/>
+        <w:rPr>
+          <w:rFonts w:ascii="Arial" w:hAnsi="Arial" w:cs="Arial"/>
+        </w:rPr>
+      </w:pPr>
       <w:r>
         <w:rPr>
           <w:rFonts w:ascii="Arial" w:hAnsi="Arial" w:cs="Arial"/>
@@ -7311,8 +7379,44 @@
           <w:sz w:val="18"/>
           <w:szCs w:val="18"/>
         </w:rPr>
-        <w:t xml:space="preserve"> Elaboración propia.</w:t>
-      </w:r>
+        <w:t xml:space="preserve"> Elaboración propia</w:t>
+      </w:r>
+    </w:p>
+    <w:p>
+      <w:pPr>
+        <w:spacing w:before="240" w:after="240" w:line="276" w:lineRule="auto"/>
+        <w:jc w:val="both"/>
+        <w:rPr>
+          <w:rFonts w:ascii="Arial" w:hAnsi="Arial" w:cs="Arial"/>
+        </w:rPr>
+      </w:pPr>
+    </w:p>
+    <w:p>
+      <w:pPr>
+        <w:spacing w:before="240" w:after="240" w:line="276" w:lineRule="auto"/>
+        <w:jc w:val="both"/>
+        <w:rPr>
+          <w:rFonts w:ascii="Arial" w:hAnsi="Arial" w:cs="Arial"/>
+        </w:rPr>
+      </w:pPr>
+    </w:p>
+    <w:p>
+      <w:pPr>
+        <w:spacing w:before="240" w:after="240" w:line="276" w:lineRule="auto"/>
+        <w:jc w:val="both"/>
+        <w:rPr>
+          <w:rFonts w:ascii="Arial" w:hAnsi="Arial" w:cs="Arial"/>
+        </w:rPr>
+      </w:pPr>
+    </w:p>
+    <w:p>
+      <w:pPr>
+        <w:spacing w:before="240" w:after="240" w:line="276" w:lineRule="auto"/>
+        <w:jc w:val="both"/>
+        <w:rPr>
+          <w:rFonts w:ascii="Arial" w:hAnsi="Arial" w:cs="Arial"/>
+        </w:rPr>
+      </w:pPr>
     </w:p>
     <w:p>
       <w:pPr>
@@ -7388,14 +7492,7 @@
         <w:rPr>
           <w:rFonts w:ascii="Arial" w:hAnsi="Arial" w:cs="Arial"/>
         </w:rPr>
-        <w:t xml:space="preserve">Esta precaución se fundamenta en los resultados de la prueba no paramétrica de Kruskal-Wallis, la cual indicó que no existen diferencias estadísticamente significativas entre los </w:t>
-      </w:r>
-      <w:r>
-        <w:rPr>
-          <w:rFonts w:ascii="Arial" w:hAnsi="Arial" w:cs="Arial"/>
-        </w:rPr>
-        <w:lastRenderedPageBreak/>
-        <w:t>grupos, lo que implica que las diferencias observadas podrían deberse al azar muestral y no reflejan patrones poblacionales consistentes.</w:t>
+        <w:t>Esta precaución se fundamenta en los resultados de la prueba no paramétrica de Kruskal-Wallis, la cual indicó que no existen diferencias estadísticamente significativas entre los grupos, lo que implica que las diferencias observadas podrían deberse al azar muestral y no reflejan patrones poblacionales consistentes.</w:t>
       </w:r>
     </w:p>
     <w:p>
@@ -7678,6 +7775,7 @@
           <w:b/>
           <w:bCs/>
         </w:rPr>
+        <w:lastRenderedPageBreak/>
         <w:t xml:space="preserve">Tabla </w:t>
       </w:r>
       <w:r>
@@ -7783,7 +7881,7 @@
                 <w14:ligatures w14:val="none"/>
               </w:rPr>
             </w:pPr>
-            <w:bookmarkStart w:id="0" w:name="_Hlk200893571"/>
+            <w:bookmarkStart w:id="1" w:name="_Hlk200893571"/>
             <w:r>
               <w:rPr>
                 <w:rFonts w:ascii="Aptos Narrow" w:eastAsia="Times New Roman" w:hAnsi="Aptos Narrow" w:cs="Times New Roman"/>
@@ -8471,7 +8569,7 @@
         </w:tc>
       </w:tr>
     </w:tbl>
-    <w:bookmarkEnd w:id="0"/>
+    <w:bookmarkEnd w:id="1"/>
     <w:p>
       <w:pPr>
         <w:spacing w:before="240" w:after="240" w:line="276" w:lineRule="auto"/>
@@ -8513,14 +8611,7 @@
         <w:rPr>
           <w:rFonts w:ascii="Arial" w:hAnsi="Arial" w:cs="Arial"/>
         </w:rPr>
-        <w:t xml:space="preserve">A partir de los resultados reportados en la tabla anterior, es posible observar que, en cada uno de los grupos, el valor p asociado a la prueba de Shapiro-Wilk supera el umbral de </w:t>
-      </w:r>
-      <w:r>
-        <w:rPr>
-          <w:rFonts w:ascii="Arial" w:hAnsi="Arial" w:cs="Arial"/>
-        </w:rPr>
-        <w:lastRenderedPageBreak/>
-        <w:t xml:space="preserve">significancia convencional (p &gt; 0.05), por lo que no se rechaza la hipótesis nula. Esto indica que los datos de las variables latentes de </w:t>
+        <w:t xml:space="preserve">A partir de los resultados reportados en la tabla anterior, es posible observar que, en cada uno de los grupos, el valor p asociado a la prueba de Shapiro-Wilk supera el umbral de significancia convencional (p &gt; 0.05), por lo que no se rechaza la hipótesis nula. Esto indica que los datos de las variables latentes de </w:t>
       </w:r>
       <w:proofErr w:type="spellStart"/>
       <w:r>
@@ -9101,6 +9192,7 @@
           <w:b/>
           <w:bCs/>
         </w:rPr>
+        <w:lastRenderedPageBreak/>
         <w:t xml:space="preserve">Tabla </w:t>
       </w:r>
       <w:r>
@@ -9656,7 +9748,6 @@
           <w:b/>
           <w:bCs/>
         </w:rPr>
-        <w:lastRenderedPageBreak/>
         <w:t xml:space="preserve">Gráfico. Resultados prueba </w:t>
       </w:r>
       <w:proofErr w:type="spellStart"/>
@@ -9765,6 +9856,7 @@
     <w:p>
       <w:pPr>
         <w:spacing w:before="240" w:after="240" w:line="276" w:lineRule="auto"/>
+        <w:jc w:val="center"/>
         <w:rPr>
           <w:rFonts w:ascii="Arial" w:hAnsi="Arial" w:cs="Arial"/>
           <w:b/>
@@ -9787,7 +9879,7 @@
           <w:sz w:val="18"/>
           <w:szCs w:val="18"/>
         </w:rPr>
-        <w:t xml:space="preserve"> Elaboración propia.</w:t>
+        <w:t xml:space="preserve"> Elaboración propia</w:t>
       </w:r>
     </w:p>
     <w:p>
@@ -9875,6 +9967,7 @@
         <w:rPr>
           <w:rFonts w:ascii="Arial" w:hAnsi="Arial" w:cs="Arial"/>
         </w:rPr>
+        <w:lastRenderedPageBreak/>
         <w:t xml:space="preserve">No obstante, es importante aclarar que estas diferencias corresponden únicamente a la muestra analizada y no pueden generalizarse a la población. Por tanto, no es válido concluir que, en promedio, todas las empresas </w:t>
       </w:r>
       <w:r>
@@ -10087,7 +10180,6 @@
         <w:rPr>
           <w:rFonts w:ascii="Arial" w:hAnsi="Arial" w:cs="Arial"/>
         </w:rPr>
-        <w:lastRenderedPageBreak/>
         <w:t xml:space="preserve">Inicialmente podemos revisar la correlación existente entre las variables latentes calculadas para </w:t>
       </w:r>
       <w:proofErr w:type="spellStart"/>
@@ -10229,6 +10321,7 @@
     <w:p>
       <w:pPr>
         <w:spacing w:before="240" w:after="240" w:line="276" w:lineRule="auto"/>
+        <w:jc w:val="center"/>
         <w:rPr>
           <w:rFonts w:ascii="Arial" w:hAnsi="Arial" w:cs="Arial"/>
           <w:sz w:val="18"/>
@@ -10262,10 +10355,20 @@
           <w:rFonts w:ascii="Arial" w:hAnsi="Arial" w:cs="Arial"/>
         </w:rPr>
       </w:pPr>
-      <w:r>
-        <w:rPr>
-          <w:rFonts w:ascii="Arial" w:hAnsi="Arial" w:cs="Arial"/>
-        </w:rPr>
+    </w:p>
+    <w:p>
+      <w:pPr>
+        <w:spacing w:before="240" w:after="240" w:line="276" w:lineRule="auto"/>
+        <w:jc w:val="both"/>
+        <w:rPr>
+          <w:rFonts w:ascii="Arial" w:hAnsi="Arial" w:cs="Arial"/>
+        </w:rPr>
+      </w:pPr>
+      <w:r>
+        <w:rPr>
+          <w:rFonts w:ascii="Arial" w:hAnsi="Arial" w:cs="Arial"/>
+        </w:rPr>
+        <w:lastRenderedPageBreak/>
         <w:t xml:space="preserve">Como primer resultado, se obtuvo un coeficiente de correlación de Pearson de 0,04 (r = 0,04), lo cual indica una relación positiva extremadamente débil (prácticamente nula) entre la edad de las empresas incluidas en la muestra y la variable latente de </w:t>
       </w:r>
       <w:proofErr w:type="spellStart"/>
@@ -10360,7 +10463,6 @@
         <w:rPr>
           <w:rFonts w:ascii="Arial" w:hAnsi="Arial" w:cs="Arial"/>
         </w:rPr>
-        <w:lastRenderedPageBreak/>
         <w:t xml:space="preserve">Dado que no se evidencia una relación lineal estadísticamente significativa entre las variables edad de la empresa y la variable latente </w:t>
       </w:r>
       <w:proofErr w:type="spellStart"/>
@@ -10686,7 +10788,6 @@
           <w:rFonts w:ascii="Arial" w:hAnsi="Arial" w:cs="Arial"/>
           <w:noProof/>
         </w:rPr>
-        <w:lastRenderedPageBreak/>
         <w:drawing>
           <wp:inline distT="0" distB="0" distL="0" distR="0" wp14:anchorId="00A5F134" wp14:editId="6A161F81">
             <wp:extent cx="4418719" cy="3291291"/>
@@ -10967,14 +11068,8 @@
         <w:rPr>
           <w:rFonts w:ascii="Arial" w:hAnsi="Arial" w:cs="Arial"/>
         </w:rPr>
-        <w:t xml:space="preserve">En este contexto, es posible que exista una relación no lineal, la cual podría estar distorsionando la pendiente negativa observada en la línea de regresión (línea roja). Por </w:t>
-      </w:r>
-      <w:r>
-        <w:rPr>
-          <w:rFonts w:ascii="Arial" w:hAnsi="Arial" w:cs="Arial"/>
-        </w:rPr>
         <w:lastRenderedPageBreak/>
-        <w:t>tanto, no es válido concluir que existe una relación lineal negativa real entre las dos variables.</w:t>
+        <w:t>En este contexto, es posible que exista una relación no lineal, la cual podría estar distorsionando la pendiente negativa observada en la línea de regresión (línea roja). Por tanto, no es válido concluir que existe una relación lineal negativa real entre las dos variables.</w:t>
       </w:r>
     </w:p>
     <w:p>
@@ -11391,7 +11486,6 @@
           <w:b/>
           <w:bCs/>
         </w:rPr>
-        <w:lastRenderedPageBreak/>
         <w:t xml:space="preserve">Gráfico </w:t>
       </w:r>
       <w:r>
@@ -11498,6 +11592,7 @@
     <w:p>
       <w:pPr>
         <w:spacing w:before="240" w:after="240" w:line="276" w:lineRule="auto"/>
+        <w:jc w:val="center"/>
         <w:rPr>
           <w:rFonts w:ascii="Arial" w:hAnsi="Arial" w:cs="Arial"/>
           <w:sz w:val="18"/>
@@ -11713,6 +11808,7 @@
         <w:rPr>
           <w:rFonts w:ascii="Arial" w:hAnsi="Arial" w:cs="Arial"/>
         </w:rPr>
+        <w:lastRenderedPageBreak/>
         <w:t xml:space="preserve">Dado que no se evidencia una relación lineal estadísticamente significativa entre la variable </w:t>
       </w:r>
       <w:r>
@@ -11741,14 +11837,7 @@
         <w:rPr>
           <w:rFonts w:ascii="Arial" w:hAnsi="Arial" w:cs="Arial"/>
         </w:rPr>
-        <w:t xml:space="preserve">, no se considera necesario avanzar hacia un modelo de regresión lineal simple. Esta decisión se fundamenta en que </w:t>
-      </w:r>
-      <w:r>
-        <w:rPr>
-          <w:rFonts w:ascii="Arial" w:hAnsi="Arial" w:cs="Arial"/>
-        </w:rPr>
-        <w:lastRenderedPageBreak/>
-        <w:t>la regresión lineal busca precisamente modelar la relación lineal entre dos variables, bajo el supuesto de que la variable independiente explica, al menos en parte, la variabilidad de la dependiente. Sin embargo, los resultados obtenidos a través de la prueba de correlación de Pearson indican que no existe evidencia suficiente para afirmar la existencia de dicha relación lineal, lo cual hace inapropiado continuar con un análisis basado en ese supuesto.</w:t>
+        <w:t>, no se considera necesario avanzar hacia un modelo de regresión lineal simple. Esta decisión se fundamenta en que la regresión lineal busca precisamente modelar la relación lineal entre dos variables, bajo el supuesto de que la variable independiente explica, al menos en parte, la variabilidad de la dependiente. Sin embargo, los resultados obtenidos a través de la prueba de correlación de Pearson indican que no existe evidencia suficiente para afirmar la existencia de dicha relación lineal, lo cual hace inapropiado continuar con un análisis basado en ese supuesto.</w:t>
       </w:r>
     </w:p>
     <w:p>
@@ -12040,6 +12129,7 @@
     <w:p>
       <w:pPr>
         <w:spacing w:before="240" w:after="240" w:line="276" w:lineRule="auto"/>
+        <w:jc w:val="center"/>
         <w:rPr>
           <w:rFonts w:ascii="Arial" w:hAnsi="Arial" w:cs="Arial"/>
           <w:sz w:val="18"/>
@@ -12068,6 +12158,7 @@
     <w:p>
       <w:pPr>
         <w:spacing w:before="240" w:after="240" w:line="276" w:lineRule="auto"/>
+        <w:jc w:val="both"/>
         <w:rPr>
           <w:rFonts w:ascii="Arial" w:hAnsi="Arial" w:cs="Arial"/>
           <w:sz w:val="18"/>
@@ -12078,6 +12169,7 @@
         <w:rPr>
           <w:rFonts w:ascii="Arial" w:hAnsi="Arial" w:cs="Arial"/>
         </w:rPr>
+        <w:lastRenderedPageBreak/>
         <w:t>Como primer resultado, se obtuvo un coeficiente de correlación de Pearson de 0</w:t>
       </w:r>
       <w:r>
@@ -12184,14 +12276,7 @@
         <w:rPr>
           <w:rFonts w:ascii="Arial" w:hAnsi="Arial" w:cs="Arial"/>
         </w:rPr>
-        <w:t xml:space="preserve"> indica que dicha correlación </w:t>
-      </w:r>
-      <w:r>
-        <w:rPr>
-          <w:rFonts w:ascii="Arial" w:hAnsi="Arial" w:cs="Arial"/>
-        </w:rPr>
-        <w:lastRenderedPageBreak/>
-        <w:t>no es estadísticamente significativa, por lo que no puede generalizarse a la población.</w:t>
+        <w:t xml:space="preserve"> indica que dicha correlación no es estadísticamente significativa, por lo que no puede generalizarse a la población.</w:t>
       </w:r>
       <w:r>
         <w:rPr>
@@ -12585,7 +12670,6 @@
           <w:b/>
           <w:bCs/>
         </w:rPr>
-        <w:lastRenderedPageBreak/>
         <w:t xml:space="preserve">Gráfico </w:t>
       </w:r>
       <w:r>
@@ -12720,6 +12804,7 @@
     <w:p>
       <w:pPr>
         <w:spacing w:before="240" w:after="240" w:line="276" w:lineRule="auto"/>
+        <w:jc w:val="both"/>
         <w:rPr>
           <w:rFonts w:ascii="Arial" w:hAnsi="Arial" w:cs="Arial"/>
           <w:sz w:val="18"/>
@@ -12938,6 +13023,7 @@
         <w:rPr>
           <w:rFonts w:ascii="Arial" w:hAnsi="Arial" w:cs="Arial"/>
         </w:rPr>
+        <w:lastRenderedPageBreak/>
         <w:t xml:space="preserve">Dado que no se evidencia una relación lineal estadísticamente significativa entre la variable </w:t>
       </w:r>
       <w:r>
@@ -12966,14 +13052,7 @@
         <w:rPr>
           <w:rFonts w:ascii="Arial" w:hAnsi="Arial" w:cs="Arial"/>
         </w:rPr>
-        <w:t xml:space="preserve">, no se considera necesario avanzar hacia un modelo de regresión lineal simple. Esta decisión se fundamenta en que la regresión lineal busca precisamente modelar la relación lineal entre dos variables, bajo </w:t>
-      </w:r>
-      <w:r>
-        <w:rPr>
-          <w:rFonts w:ascii="Arial" w:hAnsi="Arial" w:cs="Arial"/>
-        </w:rPr>
-        <w:lastRenderedPageBreak/>
-        <w:t>el supuesto de que la variable independiente explica, al menos en parte, la variabilidad de la dependiente. Sin embargo, los resultados obtenidos a través de la prueba de correlación de Pearson indican que no existe evidencia suficiente para afirmar la existencia de dicha relación lineal, lo cual hace inapropiado continuar con un análisis basado en ese supuesto</w:t>
+        <w:t>, no se considera necesario avanzar hacia un modelo de regresión lineal simple. Esta decisión se fundamenta en que la regresión lineal busca precisamente modelar la relación lineal entre dos variables, bajo el supuesto de que la variable independiente explica, al menos en parte, la variabilidad de la dependiente. Sin embargo, los resultados obtenidos a través de la prueba de correlación de Pearson indican que no existe evidencia suficiente para afirmar la existencia de dicha relación lineal, lo cual hace inapropiado continuar con un análisis basado en ese supuesto</w:t>
       </w:r>
       <w:r>
         <w:rPr>
@@ -13186,21 +13265,7 @@
         <w:rPr>
           <w:rFonts w:ascii="Arial" w:hAnsi="Arial" w:cs="Arial"/>
         </w:rPr>
-        <w:t xml:space="preserve">Dicho eso se evidenció que los datos asociados a la dimensión analizada presentaron una distribución consistente con la normalidad según los resultados arrojados por la prueba de Shapiro-Wilk. Por su parte, a través </w:t>
-      </w:r>
-      <w:proofErr w:type="gramStart"/>
-      <w:r>
-        <w:rPr>
-          <w:rFonts w:ascii="Arial" w:hAnsi="Arial" w:cs="Arial"/>
-        </w:rPr>
-        <w:t>del test</w:t>
-      </w:r>
-      <w:proofErr w:type="gramEnd"/>
-      <w:r>
-        <w:rPr>
-          <w:rFonts w:ascii="Arial" w:hAnsi="Arial" w:cs="Arial"/>
-        </w:rPr>
-        <w:t xml:space="preserve"> de Levene se encontró que no hay suficiente evidencia para rechazar la hipótesis de igualdad de </w:t>
+        <w:t xml:space="preserve">Dicho eso se evidenció que los datos asociados a la dimensión analizada presentaron una distribución consistente con la normalidad según los resultados arrojados por la prueba de Shapiro-Wilk. Por su parte, a través del test de Levene se encontró que no hay suficiente evidencia para rechazar la hipótesis de igualdad de </w:t>
       </w:r>
       <w:proofErr w:type="spellStart"/>
       <w:r>
@@ -13220,6 +13285,51 @@
     <w:p>
       <w:pPr>
         <w:spacing w:before="240" w:after="240" w:line="276" w:lineRule="auto"/>
+        <w:jc w:val="both"/>
+        <w:rPr>
+          <w:rFonts w:ascii="Arial" w:hAnsi="Arial" w:cs="Arial"/>
+        </w:rPr>
+      </w:pPr>
+    </w:p>
+    <w:p>
+      <w:pPr>
+        <w:spacing w:before="240" w:after="240" w:line="276" w:lineRule="auto"/>
+        <w:jc w:val="both"/>
+        <w:rPr>
+          <w:rFonts w:ascii="Arial" w:hAnsi="Arial" w:cs="Arial"/>
+        </w:rPr>
+      </w:pPr>
+    </w:p>
+    <w:p>
+      <w:pPr>
+        <w:spacing w:before="240" w:after="240" w:line="276" w:lineRule="auto"/>
+        <w:jc w:val="both"/>
+        <w:rPr>
+          <w:rFonts w:ascii="Arial" w:hAnsi="Arial" w:cs="Arial"/>
+        </w:rPr>
+      </w:pPr>
+    </w:p>
+    <w:p>
+      <w:pPr>
+        <w:spacing w:before="240" w:after="240" w:line="276" w:lineRule="auto"/>
+        <w:jc w:val="both"/>
+        <w:rPr>
+          <w:rFonts w:ascii="Arial" w:hAnsi="Arial" w:cs="Arial"/>
+        </w:rPr>
+      </w:pPr>
+    </w:p>
+    <w:p>
+      <w:pPr>
+        <w:spacing w:before="240" w:after="240" w:line="276" w:lineRule="auto"/>
+        <w:jc w:val="both"/>
+        <w:rPr>
+          <w:rFonts w:ascii="Arial" w:hAnsi="Arial" w:cs="Arial"/>
+        </w:rPr>
+      </w:pPr>
+    </w:p>
+    <w:p>
+      <w:pPr>
+        <w:spacing w:before="240" w:after="240" w:line="276" w:lineRule="auto"/>
         <w:jc w:val="center"/>
         <w:rPr>
           <w:rFonts w:ascii="Arial" w:hAnsi="Arial" w:cs="Arial"/>
@@ -13249,7 +13359,15 @@
           <w:b/>
           <w:bCs/>
         </w:rPr>
-        <w:t xml:space="preserve">. Prueba de Normalidad y Levene para </w:t>
+        <w:t xml:space="preserve">. </w:t>
+      </w:r>
+      <w:r>
+        <w:rPr>
+          <w:rFonts w:ascii="Arial" w:hAnsi="Arial" w:cs="Arial"/>
+          <w:b/>
+          <w:bCs/>
+        </w:rPr>
+        <w:t xml:space="preserve">Resultados de prueba de normalidad para análisis bivariado entre variable latente </w:t>
       </w:r>
       <w:proofErr w:type="spellStart"/>
       <w:r>
@@ -13258,9 +13376,17 @@
           <w:b/>
           <w:bCs/>
         </w:rPr>
-        <w:t>Seizing</w:t>
+        <w:t>seizing</w:t>
       </w:r>
       <w:proofErr w:type="spellEnd"/>
+      <w:r>
+        <w:rPr>
+          <w:rFonts w:ascii="Arial" w:hAnsi="Arial" w:cs="Arial"/>
+          <w:b/>
+          <w:bCs/>
+        </w:rPr>
+        <w:t xml:space="preserve"> y tamaño de la compañía</w:t>
+      </w:r>
     </w:p>
     <w:tbl>
       <w:tblPr>
@@ -13281,7 +13407,7 @@
       </w:tblPr>
       <w:tblGrid>
         <w:gridCol w:w="1348"/>
-        <w:gridCol w:w="1411"/>
+        <w:gridCol w:w="1133"/>
         <w:gridCol w:w="986"/>
         <w:gridCol w:w="5903"/>
       </w:tblGrid>
@@ -13294,6 +13420,7 @@
             <w:tcW w:w="1348" w:type="dxa"/>
             <w:shd w:val="clear" w:color="000000" w:fill="153D64"/>
             <w:noWrap/>
+            <w:vAlign w:val="center"/>
             <w:hideMark/>
           </w:tcPr>
           <w:p>
@@ -13313,6 +13440,10 @@
               </w:rPr>
             </w:pPr>
             <w:r>
+              <w:rPr>
+                <w:sz w:val="18"/>
+                <w:szCs w:val="18"/>
+              </w:rPr>
               <w:t>GRUPO</w:t>
             </w:r>
           </w:p>
@@ -13322,6 +13453,7 @@
             <w:tcW w:w="1133" w:type="dxa"/>
             <w:shd w:val="clear" w:color="000000" w:fill="153D64"/>
             <w:noWrap/>
+            <w:vAlign w:val="center"/>
             <w:hideMark/>
           </w:tcPr>
           <w:p>
@@ -13341,6 +13473,10 @@
               </w:rPr>
             </w:pPr>
             <w:r>
+              <w:rPr>
+                <w:sz w:val="18"/>
+                <w:szCs w:val="18"/>
+              </w:rPr>
               <w:t>ESTADÍSTICO SW</w:t>
             </w:r>
           </w:p>
@@ -13350,6 +13486,7 @@
             <w:tcW w:w="986" w:type="dxa"/>
             <w:shd w:val="clear" w:color="000000" w:fill="153D64"/>
             <w:noWrap/>
+            <w:vAlign w:val="center"/>
             <w:hideMark/>
           </w:tcPr>
           <w:p>
@@ -13369,6 +13506,10 @@
               </w:rPr>
             </w:pPr>
             <w:r>
+              <w:rPr>
+                <w:sz w:val="18"/>
+                <w:szCs w:val="18"/>
+              </w:rPr>
               <w:t>P-VALOR</w:t>
             </w:r>
           </w:p>
@@ -13378,6 +13519,7 @@
             <w:tcW w:w="5903" w:type="dxa"/>
             <w:shd w:val="clear" w:color="000000" w:fill="153D64"/>
             <w:noWrap/>
+            <w:vAlign w:val="center"/>
             <w:hideMark/>
           </w:tcPr>
           <w:p>
@@ -13397,6 +13539,10 @@
               </w:rPr>
             </w:pPr>
             <w:r>
+              <w:rPr>
+                <w:sz w:val="18"/>
+                <w:szCs w:val="18"/>
+              </w:rPr>
               <w:t>DECISIÓN</w:t>
             </w:r>
           </w:p>
@@ -13411,6 +13557,7 @@
             <w:tcW w:w="1348" w:type="dxa"/>
             <w:shd w:val="clear" w:color="000000" w:fill="D9D9D9"/>
             <w:noWrap/>
+            <w:vAlign w:val="center"/>
             <w:hideMark/>
           </w:tcPr>
           <w:p>
@@ -13430,6 +13577,10 @@
               </w:rPr>
             </w:pPr>
             <w:r>
+              <w:rPr>
+                <w:sz w:val="18"/>
+                <w:szCs w:val="18"/>
+              </w:rPr>
               <w:t>Grande</w:t>
             </w:r>
           </w:p>
@@ -13439,6 +13590,7 @@
             <w:tcW w:w="1133" w:type="dxa"/>
             <w:shd w:val="clear" w:color="auto" w:fill="auto"/>
             <w:noWrap/>
+            <w:vAlign w:val="center"/>
           </w:tcPr>
           <w:p>
             <w:pPr>
@@ -13455,6 +13607,10 @@
               </w:rPr>
             </w:pPr>
             <w:r>
+              <w:rPr>
+                <w:sz w:val="18"/>
+                <w:szCs w:val="18"/>
+              </w:rPr>
               <w:t>0,9963</w:t>
             </w:r>
           </w:p>
@@ -13464,6 +13620,7 @@
             <w:tcW w:w="986" w:type="dxa"/>
             <w:shd w:val="clear" w:color="auto" w:fill="auto"/>
             <w:noWrap/>
+            <w:vAlign w:val="center"/>
           </w:tcPr>
           <w:p>
             <w:pPr>
@@ -13480,6 +13637,10 @@
               </w:rPr>
             </w:pPr>
             <w:r>
+              <w:rPr>
+                <w:sz w:val="18"/>
+                <w:szCs w:val="18"/>
+              </w:rPr>
               <w:t>0,9872</w:t>
             </w:r>
           </w:p>
@@ -13489,6 +13650,7 @@
             <w:tcW w:w="5903" w:type="dxa"/>
             <w:shd w:val="clear" w:color="auto" w:fill="auto"/>
             <w:noWrap/>
+            <w:vAlign w:val="center"/>
             <w:hideMark/>
           </w:tcPr>
           <w:p>
@@ -13506,6 +13668,10 @@
               </w:rPr>
             </w:pPr>
             <w:r>
+              <w:rPr>
+                <w:sz w:val="18"/>
+                <w:szCs w:val="18"/>
+              </w:rPr>
               <w:t>No se rechaza la hipótesis nula. Los datos siguen una distribución normal.</w:t>
             </w:r>
           </w:p>
@@ -13520,6 +13686,7 @@
             <w:tcW w:w="1348" w:type="dxa"/>
             <w:shd w:val="clear" w:color="000000" w:fill="D9D9D9"/>
             <w:noWrap/>
+            <w:vAlign w:val="center"/>
             <w:hideMark/>
           </w:tcPr>
           <w:p>
@@ -13539,6 +13706,10 @@
               </w:rPr>
             </w:pPr>
             <w:r>
+              <w:rPr>
+                <w:sz w:val="18"/>
+                <w:szCs w:val="18"/>
+              </w:rPr>
               <w:t>Mediana</w:t>
             </w:r>
           </w:p>
@@ -13548,6 +13719,7 @@
             <w:tcW w:w="1133" w:type="dxa"/>
             <w:shd w:val="clear" w:color="auto" w:fill="auto"/>
             <w:noWrap/>
+            <w:vAlign w:val="center"/>
           </w:tcPr>
           <w:p>
             <w:pPr>
@@ -13564,6 +13736,10 @@
               </w:rPr>
             </w:pPr>
             <w:r>
+              <w:rPr>
+                <w:sz w:val="18"/>
+                <w:szCs w:val="18"/>
+              </w:rPr>
               <w:t>0,9396</w:t>
             </w:r>
           </w:p>
@@ -13573,6 +13749,7 @@
             <w:tcW w:w="986" w:type="dxa"/>
             <w:shd w:val="clear" w:color="auto" w:fill="auto"/>
             <w:noWrap/>
+            <w:vAlign w:val="center"/>
           </w:tcPr>
           <w:p>
             <w:pPr>
@@ -13589,6 +13766,10 @@
               </w:rPr>
             </w:pPr>
             <w:r>
+              <w:rPr>
+                <w:sz w:val="18"/>
+                <w:szCs w:val="18"/>
+              </w:rPr>
               <w:t>0,3776</w:t>
             </w:r>
           </w:p>
@@ -13598,6 +13779,7 @@
             <w:tcW w:w="5903" w:type="dxa"/>
             <w:shd w:val="clear" w:color="auto" w:fill="auto"/>
             <w:noWrap/>
+            <w:vAlign w:val="center"/>
             <w:hideMark/>
           </w:tcPr>
           <w:p>
@@ -13615,6 +13797,10 @@
               </w:rPr>
             </w:pPr>
             <w:r>
+              <w:rPr>
+                <w:sz w:val="18"/>
+                <w:szCs w:val="18"/>
+              </w:rPr>
               <w:t>No se rechaza la hipótesis nula. Los datos siguen una distribución normal.</w:t>
             </w:r>
           </w:p>
@@ -13629,6 +13815,7 @@
             <w:tcW w:w="1348" w:type="dxa"/>
             <w:shd w:val="clear" w:color="000000" w:fill="D9D9D9"/>
             <w:noWrap/>
+            <w:vAlign w:val="center"/>
             <w:hideMark/>
           </w:tcPr>
           <w:p>
@@ -13648,6 +13835,10 @@
               </w:rPr>
             </w:pPr>
             <w:r>
+              <w:rPr>
+                <w:sz w:val="18"/>
+                <w:szCs w:val="18"/>
+              </w:rPr>
               <w:t>Pequeña</w:t>
             </w:r>
           </w:p>
@@ -13657,6 +13848,7 @@
             <w:tcW w:w="1133" w:type="dxa"/>
             <w:shd w:val="clear" w:color="auto" w:fill="auto"/>
             <w:noWrap/>
+            <w:vAlign w:val="center"/>
           </w:tcPr>
           <w:p>
             <w:pPr>
@@ -13673,6 +13865,10 @@
               </w:rPr>
             </w:pPr>
             <w:r>
+              <w:rPr>
+                <w:sz w:val="18"/>
+                <w:szCs w:val="18"/>
+              </w:rPr>
               <w:t>0,9577</w:t>
             </w:r>
           </w:p>
@@ -13682,6 +13878,7 @@
             <w:tcW w:w="986" w:type="dxa"/>
             <w:shd w:val="clear" w:color="auto" w:fill="auto"/>
             <w:noWrap/>
+            <w:vAlign w:val="center"/>
           </w:tcPr>
           <w:p>
             <w:pPr>
@@ -13698,6 +13895,10 @@
               </w:rPr>
             </w:pPr>
             <w:r>
+              <w:rPr>
+                <w:sz w:val="18"/>
+                <w:szCs w:val="18"/>
+              </w:rPr>
               <w:t>0,7922</w:t>
             </w:r>
           </w:p>
@@ -13707,6 +13908,7 @@
             <w:tcW w:w="5903" w:type="dxa"/>
             <w:shd w:val="clear" w:color="auto" w:fill="auto"/>
             <w:noWrap/>
+            <w:vAlign w:val="center"/>
             <w:hideMark/>
           </w:tcPr>
           <w:p>
@@ -13724,6 +13926,10 @@
               </w:rPr>
             </w:pPr>
             <w:r>
+              <w:rPr>
+                <w:sz w:val="18"/>
+                <w:szCs w:val="18"/>
+              </w:rPr>
               <w:t>No se rechaza la hipótesis nula. Los datos siguen una distribución normal.</w:t>
             </w:r>
           </w:p>
@@ -13731,13 +13937,14 @@
       </w:tr>
       <w:tr>
         <w:trPr>
-          <w:trHeight w:val="248"/>
+          <w:trHeight w:val="70"/>
         </w:trPr>
         <w:tc>
           <w:tcPr>
             <w:tcW w:w="1348" w:type="dxa"/>
             <w:shd w:val="clear" w:color="000000" w:fill="D9D9D9"/>
             <w:noWrap/>
+            <w:vAlign w:val="center"/>
           </w:tcPr>
           <w:p>
             <w:pPr>
@@ -13756,7 +13963,10 @@
               </w:rPr>
             </w:pPr>
             <w:r>
-              <w:lastRenderedPageBreak/>
+              <w:rPr>
+                <w:sz w:val="18"/>
+                <w:szCs w:val="18"/>
+              </w:rPr>
               <w:t>Micro</w:t>
             </w:r>
           </w:p>
@@ -13766,6 +13976,7 @@
             <w:tcW w:w="1133" w:type="dxa"/>
             <w:shd w:val="clear" w:color="auto" w:fill="auto"/>
             <w:noWrap/>
+            <w:vAlign w:val="center"/>
           </w:tcPr>
           <w:p>
             <w:pPr>
@@ -13782,6 +13993,10 @@
               </w:rPr>
             </w:pPr>
             <w:r>
+              <w:rPr>
+                <w:sz w:val="18"/>
+                <w:szCs w:val="18"/>
+              </w:rPr>
               <w:t>0,8819</w:t>
             </w:r>
           </w:p>
@@ -13791,6 +14006,7 @@
             <w:tcW w:w="986" w:type="dxa"/>
             <w:shd w:val="clear" w:color="auto" w:fill="auto"/>
             <w:noWrap/>
+            <w:vAlign w:val="center"/>
           </w:tcPr>
           <w:p>
             <w:pPr>
@@ -13807,6 +14023,10 @@
               </w:rPr>
             </w:pPr>
             <w:r>
+              <w:rPr>
+                <w:sz w:val="18"/>
+                <w:szCs w:val="18"/>
+              </w:rPr>
               <w:t>0,3469</w:t>
             </w:r>
           </w:p>
@@ -13816,6 +14036,7 @@
             <w:tcW w:w="5903" w:type="dxa"/>
             <w:shd w:val="clear" w:color="auto" w:fill="auto"/>
             <w:noWrap/>
+            <w:vAlign w:val="center"/>
           </w:tcPr>
           <w:p>
             <w:pPr>
@@ -13832,6 +14053,10 @@
               </w:rPr>
             </w:pPr>
             <w:r>
+              <w:rPr>
+                <w:sz w:val="18"/>
+                <w:szCs w:val="18"/>
+              </w:rPr>
               <w:t>No se rechaza la hipótesis nula. Los datos siguen una distribución normal.</w:t>
             </w:r>
           </w:p>
@@ -13877,24 +14102,6 @@
           <w:rFonts w:ascii="Arial" w:hAnsi="Arial" w:cs="Arial"/>
         </w:rPr>
       </w:pPr>
-    </w:p>
-    <w:p>
-      <w:pPr>
-        <w:spacing w:before="240" w:after="240" w:line="276" w:lineRule="auto"/>
-        <w:jc w:val="both"/>
-        <w:rPr>
-          <w:rFonts w:ascii="Arial" w:hAnsi="Arial" w:cs="Arial"/>
-        </w:rPr>
-      </w:pPr>
-    </w:p>
-    <w:p>
-      <w:pPr>
-        <w:spacing w:before="240" w:after="240" w:line="276" w:lineRule="auto"/>
-        <w:jc w:val="both"/>
-        <w:rPr>
-          <w:rFonts w:ascii="Arial" w:hAnsi="Arial" w:cs="Arial"/>
-        </w:rPr>
-      </w:pPr>
       <w:r>
         <w:rPr>
           <w:rFonts w:ascii="Arial" w:hAnsi="Arial" w:cs="Arial"/>
@@ -13955,63 +14162,69 @@
         <w:jc w:val="center"/>
         <w:rPr>
           <w:rFonts w:ascii="Arial" w:hAnsi="Arial" w:cs="Arial"/>
-          <w:b/>
-          <w:bCs/>
-        </w:rPr>
-      </w:pPr>
-      <w:r>
-        <w:rPr>
-          <w:rFonts w:ascii="Arial" w:hAnsi="Arial" w:cs="Arial"/>
-          <w:b/>
-          <w:bCs/>
-        </w:rPr>
-        <w:t xml:space="preserve">Gráfico </w:t>
-      </w:r>
-      <w:r>
-        <w:rPr>
-          <w:rFonts w:ascii="Arial" w:hAnsi="Arial" w:cs="Arial"/>
-          <w:b/>
-          <w:bCs/>
-        </w:rPr>
-        <w:t>6</w:t>
-      </w:r>
-      <w:r>
-        <w:rPr>
-          <w:rFonts w:ascii="Arial" w:hAnsi="Arial" w:cs="Arial"/>
-          <w:b/>
-          <w:bCs/>
-        </w:rPr>
-        <w:t xml:space="preserve">. Índice </w:t>
-      </w:r>
-      <w:proofErr w:type="spellStart"/>
-      <w:r>
-        <w:rPr>
-          <w:rFonts w:ascii="Arial" w:hAnsi="Arial" w:cs="Arial"/>
-          <w:b/>
-          <w:bCs/>
-        </w:rPr>
-        <w:t>Seizing</w:t>
-      </w:r>
-      <w:proofErr w:type="spellEnd"/>
-      <w:r>
-        <w:rPr>
-          <w:rFonts w:ascii="Arial" w:hAnsi="Arial" w:cs="Arial"/>
-          <w:b/>
-          <w:bCs/>
-        </w:rPr>
-        <w:t xml:space="preserve"> según tamaño de la compañía</w:t>
-      </w:r>
-    </w:p>
-    <w:p>
-      <w:pPr>
-        <w:spacing w:before="240" w:after="240" w:line="276" w:lineRule="auto"/>
-        <w:jc w:val="center"/>
-        <w:rPr>
-          <w:rFonts w:ascii="Arial" w:hAnsi="Arial" w:cs="Arial"/>
           <w:sz w:val="18"/>
           <w:szCs w:val="18"/>
         </w:rPr>
       </w:pPr>
+      <w:r>
+        <w:rPr>
+          <w:rFonts w:ascii="Arial" w:hAnsi="Arial" w:cs="Arial"/>
+          <w:b/>
+          <w:bCs/>
+        </w:rPr>
+        <w:lastRenderedPageBreak/>
+        <w:t xml:space="preserve">Gráfico </w:t>
+      </w:r>
+      <w:r>
+        <w:rPr>
+          <w:rFonts w:ascii="Arial" w:hAnsi="Arial" w:cs="Arial"/>
+          <w:b/>
+          <w:bCs/>
+        </w:rPr>
+        <w:t>6</w:t>
+      </w:r>
+      <w:r>
+        <w:rPr>
+          <w:rFonts w:ascii="Arial" w:hAnsi="Arial" w:cs="Arial"/>
+          <w:b/>
+          <w:bCs/>
+        </w:rPr>
+        <w:t xml:space="preserve">. </w:t>
+      </w:r>
+      <w:r>
+        <w:rPr>
+          <w:rFonts w:ascii="Arial" w:hAnsi="Arial" w:cs="Arial"/>
+          <w:b/>
+          <w:bCs/>
+        </w:rPr>
+        <w:t xml:space="preserve">Resultados prueba </w:t>
+      </w:r>
+      <w:proofErr w:type="spellStart"/>
+      <w:r>
+        <w:rPr>
+          <w:rFonts w:ascii="Arial" w:hAnsi="Arial" w:cs="Arial"/>
+          <w:b/>
+          <w:bCs/>
+        </w:rPr>
+        <w:t>post-hoc</w:t>
+      </w:r>
+      <w:proofErr w:type="spellEnd"/>
+      <w:r>
+        <w:rPr>
+          <w:rFonts w:ascii="Arial" w:hAnsi="Arial" w:cs="Arial"/>
+          <w:b/>
+          <w:bCs/>
+        </w:rPr>
+        <w:t xml:space="preserve"> de Tukey HSD y visualización de distribución de índices por tamaño de compañía</w:t>
+      </w:r>
+      <w:r>
+        <w:rPr>
+          <w:rFonts w:ascii="Arial" w:hAnsi="Arial" w:cs="Arial"/>
+          <w:b/>
+          <w:bCs/>
+        </w:rPr>
+        <w:t xml:space="preserve"> </w:t>
+      </w:r>
       <w:r>
         <w:rPr>
           <w:rFonts w:ascii="Arial" w:hAnsi="Arial" w:cs="Arial"/>
@@ -14020,8 +14233,8 @@
           <w:szCs w:val="18"/>
         </w:rPr>
         <w:drawing>
-          <wp:inline distT="0" distB="0" distL="0" distR="0" wp14:anchorId="322D4168" wp14:editId="4A4300D9">
-            <wp:extent cx="3638550" cy="3505200"/>
+          <wp:inline distT="0" distB="0" distL="0" distR="0" wp14:anchorId="322D4168" wp14:editId="205CAED5">
+            <wp:extent cx="3361702" cy="3238500"/>
             <wp:effectExtent l="0" t="0" r="0" b="0"/>
             <wp:docPr id="997880143" name="Imagen 10"/>
             <wp:cNvGraphicFramePr>
@@ -14052,7 +14265,7 @@
                   <pic:spPr bwMode="auto">
                     <a:xfrm>
                       <a:off x="0" y="0"/>
-                      <a:ext cx="3638550" cy="3505200"/>
+                      <a:ext cx="3369456" cy="3245970"/>
                     </a:xfrm>
                     <a:prstGeom prst="rect">
                       <a:avLst/>
@@ -14104,8 +14317,19 @@
         <w:rPr>
           <w:rFonts w:ascii="Arial" w:hAnsi="Arial" w:cs="Arial"/>
         </w:rPr>
-        <w:lastRenderedPageBreak/>
-        <w:t xml:space="preserve">Ahora bien, enfocando el análisis en el gráfico número 4, es posible observar diferencias claras en los niveles de </w:t>
+        <w:t xml:space="preserve">Ahora bien, enfocando el análisis en el gráfico </w:t>
+      </w:r>
+      <w:r>
+        <w:rPr>
+          <w:rFonts w:ascii="Arial" w:hAnsi="Arial" w:cs="Arial"/>
+        </w:rPr>
+        <w:t>anterior</w:t>
+      </w:r>
+      <w:r>
+        <w:rPr>
+          <w:rFonts w:ascii="Arial" w:hAnsi="Arial" w:cs="Arial"/>
+        </w:rPr>
+        <w:t xml:space="preserve">, es posible observar diferencias claras en los niveles de </w:t>
       </w:r>
       <w:proofErr w:type="spellStart"/>
       <w:r>
@@ -14209,7 +14433,14 @@
         <w:rPr>
           <w:rFonts w:ascii="Arial" w:hAnsi="Arial" w:cs="Arial"/>
         </w:rPr>
-        <w:t xml:space="preserve"> se relaciona con la capacidad de una organización para movilizar recursos, tomar decisiones y ejecutar acciones estratégicas, resulta pertinente explorar si esta capacidad guarda alguna relación con los resultados del volumen de ventas de las compañías registradas en el último año. Para ello, como en la dimensión anterior, se calculó el coeficiente de correlación de Pearson entre la variable latente de </w:t>
+        <w:t xml:space="preserve"> se relaciona con la capacidad de una organización para movilizar recursos, tomar decisiones y ejecutar acciones estratégicas, resulta pertinente explorar si esta capacidad guarda alguna relación con los resultados del volumen de ventas </w:t>
+      </w:r>
+      <w:r>
+        <w:rPr>
+          <w:rFonts w:ascii="Arial" w:hAnsi="Arial" w:cs="Arial"/>
+        </w:rPr>
+        <w:lastRenderedPageBreak/>
+        <w:t xml:space="preserve">de las compañías registradas en el último año. Para ello, como en la dimensión anterior, se calculó el coeficiente de correlación de Pearson entre la variable latente de </w:t>
       </w:r>
       <w:proofErr w:type="spellStart"/>
       <w:r>
@@ -14337,14 +14568,12 @@
       <w:r>
         <w:rPr>
           <w:rFonts w:ascii="Arial" w:hAnsi="Arial" w:cs="Arial"/>
-          <w:noProof/>
-        </w:rPr>
-        <w:lastRenderedPageBreak/>
+        </w:rPr>
         <w:drawing>
-          <wp:inline distT="0" distB="0" distL="0" distR="0" wp14:anchorId="0D330701" wp14:editId="7A143614">
-            <wp:extent cx="4714875" cy="2667000"/>
-            <wp:effectExtent l="0" t="0" r="9525" b="0"/>
-            <wp:docPr id="54172405" name="Imagen 9" descr="Gráfico, Gráfico de dispersión&#10;&#10;El contenido generado por IA puede ser incorrecto."/>
+          <wp:inline distT="0" distB="0" distL="0" distR="0" wp14:anchorId="171F3AFF" wp14:editId="51840794">
+            <wp:extent cx="4284975" cy="3200400"/>
+            <wp:effectExtent l="0" t="0" r="1905" b="0"/>
+            <wp:docPr id="1" name="Imagen 1"/>
             <wp:cNvGraphicFramePr>
               <a:graphicFrameLocks xmlns:a="http://schemas.openxmlformats.org/drawingml/2006/main" noChangeAspect="1"/>
             </wp:cNvGraphicFramePr>
@@ -14352,36 +14581,23 @@
               <a:graphicData uri="http://schemas.openxmlformats.org/drawingml/2006/picture">
                 <pic:pic xmlns:pic="http://schemas.openxmlformats.org/drawingml/2006/picture">
                   <pic:nvPicPr>
-                    <pic:cNvPr id="54172405" name="Imagen 9" descr="Gráfico, Gráfico de dispersión&#10;&#10;El contenido generado por IA puede ser incorrecto."/>
-                    <pic:cNvPicPr>
-                      <a:picLocks noChangeAspect="1" noChangeArrowheads="1"/>
-                    </pic:cNvPicPr>
+                    <pic:cNvPr id="1" name=""/>
+                    <pic:cNvPicPr/>
                   </pic:nvPicPr>
                   <pic:blipFill>
-                    <a:blip r:embed="rId19">
-                      <a:extLst>
-                        <a:ext uri="{28A0092B-C50C-407E-A947-70E740481C1C}">
-                          <a14:useLocalDpi xmlns:a14="http://schemas.microsoft.com/office/drawing/2010/main" val="0"/>
-                        </a:ext>
-                      </a:extLst>
-                    </a:blip>
-                    <a:srcRect t="4988"/>
+                    <a:blip r:embed="rId19"/>
                     <a:stretch>
                       <a:fillRect/>
                     </a:stretch>
                   </pic:blipFill>
-                  <pic:spPr bwMode="auto">
+                  <pic:spPr>
                     <a:xfrm>
                       <a:off x="0" y="0"/>
-                      <a:ext cx="4714875" cy="2667000"/>
+                      <a:ext cx="4302217" cy="3213278"/>
                     </a:xfrm>
                     <a:prstGeom prst="rect">
                       <a:avLst/>
                     </a:prstGeom>
-                    <a:noFill/>
-                    <a:ln>
-                      <a:noFill/>
-                    </a:ln>
                   </pic:spPr>
                 </pic:pic>
               </a:graphicData>
@@ -14419,21 +14635,212 @@
         <w:jc w:val="both"/>
         <w:rPr>
           <w:rFonts w:ascii="Arial" w:hAnsi="Arial" w:cs="Arial"/>
-          <w:b/>
-          <w:bCs/>
-        </w:rPr>
-      </w:pPr>
-    </w:p>
-    <w:p>
-      <w:pPr>
-        <w:spacing w:before="240" w:after="240" w:line="276" w:lineRule="auto"/>
-        <w:jc w:val="both"/>
-        <w:rPr>
-          <w:rFonts w:ascii="Arial" w:hAnsi="Arial" w:cs="Arial"/>
-          <w:b/>
-          <w:bCs/>
-        </w:rPr>
-      </w:pPr>
+        </w:rPr>
+      </w:pPr>
+      <w:r>
+        <w:rPr>
+          <w:rFonts w:ascii="Arial" w:hAnsi="Arial" w:cs="Arial"/>
+        </w:rPr>
+        <w:t xml:space="preserve">Posteriormente, se exploró la posibilidad de estimar un modelo de regresión lineal simple para analizar de forma más robusta la relación entre la capacidad de ejecución </w:t>
+      </w:r>
+      <w:proofErr w:type="gramStart"/>
+      <w:r>
+        <w:rPr>
+          <w:rFonts w:ascii="Arial" w:hAnsi="Arial" w:cs="Arial"/>
+        </w:rPr>
+        <w:t>estratégica  y</w:t>
+      </w:r>
+      <w:proofErr w:type="gramEnd"/>
+      <w:r>
+        <w:rPr>
+          <w:rFonts w:ascii="Arial" w:hAnsi="Arial" w:cs="Arial"/>
+        </w:rPr>
+        <w:t xml:space="preserve"> los resultados comerciales, medidos a través de las ventas del último año. En este modelo, la variable dependiente correspondía al monto de ventas reportado por cada empresa, mientras que la variable independiente era la puntuación latente obtenida en la dimensión </w:t>
+      </w:r>
+      <w:proofErr w:type="spellStart"/>
+      <w:r>
+        <w:rPr>
+          <w:rFonts w:ascii="Arial" w:hAnsi="Arial" w:cs="Arial"/>
+          <w:i/>
+          <w:iCs/>
+        </w:rPr>
+        <w:t>Seizing</w:t>
+      </w:r>
+      <w:proofErr w:type="spellEnd"/>
+      <w:r>
+        <w:rPr>
+          <w:rFonts w:ascii="Arial" w:hAnsi="Arial" w:cs="Arial"/>
+        </w:rPr>
+        <w:t>.</w:t>
+      </w:r>
+    </w:p>
+    <w:p>
+      <w:pPr>
+        <w:spacing w:before="240" w:after="240" w:line="276" w:lineRule="auto"/>
+        <w:jc w:val="both"/>
+        <w:rPr>
+          <w:rFonts w:ascii="Arial" w:hAnsi="Arial" w:cs="Arial"/>
+        </w:rPr>
+      </w:pPr>
+      <w:r>
+        <w:rPr>
+          <w:rFonts w:ascii="Arial" w:hAnsi="Arial" w:cs="Arial"/>
+        </w:rPr>
+        <w:t>Antes de interpretar los resultados del modelo, se procedió a verificar el cumplimiento de los supuestos clásicos de la regresión. En primer lugar, se evaluó la existencia de una relación lineal significativa mediante el coeficiente de correlación de Pearson, obteniéndose un valor de r = 0.54 con un p-valor inferior a 0</w:t>
+      </w:r>
+      <w:r>
+        <w:rPr>
+          <w:rFonts w:ascii="Arial" w:hAnsi="Arial" w:cs="Arial"/>
+        </w:rPr>
+        <w:t>,</w:t>
+      </w:r>
+      <w:r>
+        <w:rPr>
+          <w:rFonts w:ascii="Arial" w:hAnsi="Arial" w:cs="Arial"/>
+        </w:rPr>
+        <w:t xml:space="preserve">05, lo que indica que el supuesto de linealidad puede asumirse con un nivel de confianza estadístico razonable. Asimismo, se analizó la independencia de los errores sin encontrarse evidencia de autocorrelación y se comprobó </w:t>
+      </w:r>
+      <w:r>
+        <w:rPr>
+          <w:rFonts w:ascii="Arial" w:hAnsi="Arial" w:cs="Arial"/>
+        </w:rPr>
+        <w:lastRenderedPageBreak/>
+        <w:t xml:space="preserve">la homocedasticidad de los residuos mediante la prueba de </w:t>
+      </w:r>
+      <w:proofErr w:type="spellStart"/>
+      <w:r>
+        <w:rPr>
+          <w:rFonts w:ascii="Arial" w:hAnsi="Arial" w:cs="Arial"/>
+          <w:i/>
+          <w:iCs/>
+        </w:rPr>
+        <w:t>Breusch</w:t>
+      </w:r>
+      <w:proofErr w:type="spellEnd"/>
+      <w:r>
+        <w:rPr>
+          <w:rFonts w:ascii="Arial" w:hAnsi="Arial" w:cs="Arial"/>
+          <w:i/>
+          <w:iCs/>
+        </w:rPr>
+        <w:t>-Pagan</w:t>
+      </w:r>
+      <w:r>
+        <w:rPr>
+          <w:rFonts w:ascii="Arial" w:hAnsi="Arial" w:cs="Arial"/>
+        </w:rPr>
+        <w:t xml:space="preserve">, cuyo valor p elevado permitió no rechazar la hipótesis de igualdad de varianza. Sin embargo, el modelo no cumplió con el supuesto de normalidad de los errores, como se evidenció a través de la prueba de </w:t>
+      </w:r>
+      <w:r>
+        <w:rPr>
+          <w:rFonts w:ascii="Arial" w:hAnsi="Arial" w:cs="Arial"/>
+          <w:i/>
+          <w:iCs/>
+        </w:rPr>
+        <w:t>Shapiro-Wilk</w:t>
+      </w:r>
+      <w:r>
+        <w:rPr>
+          <w:rFonts w:ascii="Arial" w:hAnsi="Arial" w:cs="Arial"/>
+        </w:rPr>
+        <w:t>, la cual arrojó un valor p menor al umbral convencional de 0</w:t>
+      </w:r>
+      <w:r>
+        <w:rPr>
+          <w:rFonts w:ascii="Arial" w:hAnsi="Arial" w:cs="Arial"/>
+        </w:rPr>
+        <w:t>,</w:t>
+      </w:r>
+      <w:r>
+        <w:rPr>
+          <w:rFonts w:ascii="Arial" w:hAnsi="Arial" w:cs="Arial"/>
+        </w:rPr>
+        <w:t>05.</w:t>
+      </w:r>
+    </w:p>
+    <w:p>
+      <w:pPr>
+        <w:spacing w:before="240" w:after="240" w:line="276" w:lineRule="auto"/>
+        <w:jc w:val="both"/>
+        <w:rPr>
+          <w:rFonts w:ascii="Arial" w:hAnsi="Arial" w:cs="Arial"/>
+        </w:rPr>
+      </w:pPr>
+      <w:r>
+        <w:rPr>
+          <w:rFonts w:ascii="Arial" w:hAnsi="Arial" w:cs="Arial"/>
+        </w:rPr>
+        <w:t xml:space="preserve">Con el fin de abordar este incumplimiento, se estimó un segundo modelo aplicando una transformación logarítmica a la variable dependiente (ventas), tal como se implementó en la dimensión </w:t>
+      </w:r>
+      <w:proofErr w:type="spellStart"/>
+      <w:r>
+        <w:rPr>
+          <w:rFonts w:ascii="Arial" w:hAnsi="Arial" w:cs="Arial"/>
+          <w:i/>
+          <w:iCs/>
+        </w:rPr>
+        <w:t>Sensing</w:t>
+      </w:r>
+      <w:proofErr w:type="spellEnd"/>
+      <w:r>
+        <w:rPr>
+          <w:rFonts w:ascii="Arial" w:hAnsi="Arial" w:cs="Arial"/>
+        </w:rPr>
+        <w:t xml:space="preserve">. No obstante, esta especificación no resultó adecuada para la dimensión </w:t>
+      </w:r>
+      <w:proofErr w:type="spellStart"/>
+      <w:r>
+        <w:rPr>
+          <w:rFonts w:ascii="Arial" w:hAnsi="Arial" w:cs="Arial"/>
+          <w:i/>
+          <w:iCs/>
+        </w:rPr>
+        <w:t>Seizing</w:t>
+      </w:r>
+      <w:proofErr w:type="spellEnd"/>
+      <w:r>
+        <w:rPr>
+          <w:rFonts w:ascii="Arial" w:hAnsi="Arial" w:cs="Arial"/>
+        </w:rPr>
+        <w:t>. En este caso, al aplicar nuevamente la prueba de correlación de Pearson, se encontró que no existía evidencia de una relación lineal significativa entre la variable latente y las ventas transformadas, lo que invalida el uso de la regresión lineal bajo esta forma funcional. Es decir, la transformación introdujo una pérdida de linealidad, lo cual compromete directamente la validez del modelo ajustado.</w:t>
+      </w:r>
+    </w:p>
+    <w:p>
+      <w:pPr>
+        <w:spacing w:before="240" w:after="240" w:line="276" w:lineRule="auto"/>
+        <w:jc w:val="both"/>
+        <w:rPr>
+          <w:rFonts w:ascii="Arial" w:hAnsi="Arial" w:cs="Arial"/>
+        </w:rPr>
+      </w:pPr>
+      <w:r>
+        <w:rPr>
+          <w:rFonts w:ascii="Arial" w:hAnsi="Arial" w:cs="Arial"/>
+        </w:rPr>
+        <w:t xml:space="preserve">En conjunto, si bien la dimensión </w:t>
+      </w:r>
+      <w:proofErr w:type="spellStart"/>
+      <w:r>
+        <w:rPr>
+          <w:rFonts w:ascii="Arial" w:hAnsi="Arial" w:cs="Arial"/>
+          <w:i/>
+          <w:iCs/>
+        </w:rPr>
+        <w:t>Seizing</w:t>
+      </w:r>
+      <w:proofErr w:type="spellEnd"/>
+      <w:r>
+        <w:rPr>
+          <w:rFonts w:ascii="Arial" w:hAnsi="Arial" w:cs="Arial"/>
+        </w:rPr>
+        <w:t xml:space="preserve"> mostró inicialmente una correlación positiva moderada con las ventas del último año, los intentos de modelar esta relación mediante regresión lineal enfrentaron limitaciones importantes. Aunque algunos supuestos estadísticos se cumplían, la violación de la normalidad de los errores en el modelo original, y la pérdida de linealidad en la versión transformada, limitaron la validez y utilidad del enfoque. Por tanto, se concluye que, en este caso, el uso de un modelo de regresión lineal simple no constituye una herramienta adecuada para modelar ni cuantificar esta relación</w:t>
+      </w:r>
+      <w:r>
+        <w:rPr>
+          <w:rFonts w:ascii="Arial" w:hAnsi="Arial" w:cs="Arial"/>
+        </w:rPr>
+        <w:t>.</w:t>
+      </w:r>
     </w:p>
     <w:p>
       <w:pPr>
@@ -15587,15 +15994,6 @@
     <w:p>
       <w:pPr>
         <w:spacing w:before="240" w:after="240" w:line="276" w:lineRule="auto"/>
-        <w:jc w:val="both"/>
-        <w:rPr>
-          <w:rFonts w:ascii="Arial" w:hAnsi="Arial" w:cs="Arial"/>
-        </w:rPr>
-      </w:pPr>
-    </w:p>
-    <w:p>
-      <w:pPr>
-        <w:spacing w:before="240" w:after="240" w:line="276" w:lineRule="auto"/>
         <w:jc w:val="center"/>
         <w:rPr>
           <w:rFonts w:ascii="Arial" w:hAnsi="Arial" w:cs="Arial"/>
@@ -15744,19 +16142,64 @@
     <w:p>
       <w:pPr>
         <w:spacing w:before="240" w:after="240" w:line="276" w:lineRule="auto"/>
-        <w:jc w:val="both"/>
-        <w:rPr>
-          <w:rFonts w:ascii="Arial" w:hAnsi="Arial" w:cs="Arial"/>
-          <w:b/>
-          <w:bCs/>
-        </w:rPr>
-      </w:pPr>
-      <w:r>
-        <w:rPr>
-          <w:rFonts w:ascii="Arial" w:hAnsi="Arial" w:cs="Arial"/>
-          <w:b/>
-          <w:bCs/>
-        </w:rPr>
+        <w:jc w:val="center"/>
+        <w:rPr>
+          <w:rFonts w:ascii="Arial" w:hAnsi="Arial" w:cs="Arial"/>
+          <w:sz w:val="18"/>
+          <w:szCs w:val="18"/>
+        </w:rPr>
+      </w:pPr>
+    </w:p>
+    <w:p>
+      <w:pPr>
+        <w:spacing w:before="240" w:after="240" w:line="276" w:lineRule="auto"/>
+        <w:jc w:val="center"/>
+        <w:rPr>
+          <w:rFonts w:ascii="Arial" w:hAnsi="Arial" w:cs="Arial"/>
+          <w:sz w:val="18"/>
+          <w:szCs w:val="18"/>
+        </w:rPr>
+      </w:pPr>
+    </w:p>
+    <w:p>
+      <w:pPr>
+        <w:spacing w:before="240" w:after="240" w:line="276" w:lineRule="auto"/>
+        <w:jc w:val="center"/>
+        <w:rPr>
+          <w:rFonts w:ascii="Arial" w:hAnsi="Arial" w:cs="Arial"/>
+          <w:sz w:val="18"/>
+          <w:szCs w:val="18"/>
+        </w:rPr>
+      </w:pPr>
+    </w:p>
+    <w:p>
+      <w:pPr>
+        <w:spacing w:before="240" w:after="240" w:line="276" w:lineRule="auto"/>
+        <w:jc w:val="center"/>
+        <w:rPr>
+          <w:rFonts w:ascii="Arial" w:hAnsi="Arial" w:cs="Arial"/>
+          <w:sz w:val="18"/>
+          <w:szCs w:val="18"/>
+        </w:rPr>
+      </w:pPr>
+    </w:p>
+    <w:p>
+      <w:pPr>
+        <w:spacing w:before="240" w:after="240" w:line="276" w:lineRule="auto"/>
+        <w:jc w:val="both"/>
+        <w:rPr>
+          <w:rFonts w:ascii="Arial" w:hAnsi="Arial" w:cs="Arial"/>
+          <w:b/>
+          <w:bCs/>
+        </w:rPr>
+      </w:pPr>
+      <w:r>
+        <w:rPr>
+          <w:rFonts w:ascii="Arial" w:hAnsi="Arial" w:cs="Arial"/>
+          <w:b/>
+          <w:bCs/>
+        </w:rPr>
+        <w:lastRenderedPageBreak/>
         <w:t xml:space="preserve">4.3.4 </w:t>
       </w:r>
       <w:r>
@@ -15788,14 +16231,7 @@
         <w:rPr>
           <w:rFonts w:ascii="Arial" w:hAnsi="Arial" w:cs="Arial"/>
         </w:rPr>
-        <w:t xml:space="preserve">Uno de los factores contextuales que podría incidir en el desarrollo de las capacidades dinámicas es el alcance territorial de la operación empresarial. En este caso, se busca </w:t>
-      </w:r>
-      <w:r>
-        <w:rPr>
-          <w:rFonts w:ascii="Arial" w:hAnsi="Arial" w:cs="Arial"/>
-        </w:rPr>
-        <w:lastRenderedPageBreak/>
-        <w:t xml:space="preserve">analizar si los niveles de </w:t>
+        <w:t xml:space="preserve">Uno de los factores contextuales que podría incidir en el desarrollo de las capacidades dinámicas es el alcance territorial de la operación empresarial. En este caso, se busca analizar si los niveles de </w:t>
       </w:r>
       <w:proofErr w:type="spellStart"/>
       <w:r>
@@ -15937,24 +16373,6 @@
           <w:rFonts w:ascii="Arial" w:hAnsi="Arial" w:cs="Arial"/>
         </w:rPr>
       </w:pPr>
-    </w:p>
-    <w:p>
-      <w:pPr>
-        <w:spacing w:before="240" w:after="240" w:line="276" w:lineRule="auto"/>
-        <w:jc w:val="both"/>
-        <w:rPr>
-          <w:rFonts w:ascii="Arial" w:hAnsi="Arial" w:cs="Arial"/>
-        </w:rPr>
-      </w:pPr>
-    </w:p>
-    <w:p>
-      <w:pPr>
-        <w:spacing w:before="240" w:after="240" w:line="276" w:lineRule="auto"/>
-        <w:jc w:val="both"/>
-        <w:rPr>
-          <w:rFonts w:ascii="Arial" w:hAnsi="Arial" w:cs="Arial"/>
-        </w:rPr>
-      </w:pPr>
       <w:r>
         <w:rPr>
           <w:rFonts w:ascii="Arial" w:hAnsi="Arial" w:cs="Arial"/>
@@ -16113,6 +16531,60 @@
     <w:p>
       <w:pPr>
         <w:spacing w:before="240" w:after="240" w:line="276" w:lineRule="auto"/>
+        <w:jc w:val="both"/>
+        <w:rPr>
+          <w:rFonts w:ascii="Arial" w:hAnsi="Arial" w:cs="Arial"/>
+        </w:rPr>
+      </w:pPr>
+    </w:p>
+    <w:p>
+      <w:pPr>
+        <w:spacing w:before="240" w:after="240" w:line="276" w:lineRule="auto"/>
+        <w:jc w:val="both"/>
+        <w:rPr>
+          <w:rFonts w:ascii="Arial" w:hAnsi="Arial" w:cs="Arial"/>
+        </w:rPr>
+      </w:pPr>
+    </w:p>
+    <w:p>
+      <w:pPr>
+        <w:spacing w:before="240" w:after="240" w:line="276" w:lineRule="auto"/>
+        <w:jc w:val="both"/>
+        <w:rPr>
+          <w:rFonts w:ascii="Arial" w:hAnsi="Arial" w:cs="Arial"/>
+        </w:rPr>
+      </w:pPr>
+    </w:p>
+    <w:p>
+      <w:pPr>
+        <w:spacing w:before="240" w:after="240" w:line="276" w:lineRule="auto"/>
+        <w:jc w:val="both"/>
+        <w:rPr>
+          <w:rFonts w:ascii="Arial" w:hAnsi="Arial" w:cs="Arial"/>
+        </w:rPr>
+      </w:pPr>
+    </w:p>
+    <w:p>
+      <w:pPr>
+        <w:spacing w:before="240" w:after="240" w:line="276" w:lineRule="auto"/>
+        <w:jc w:val="both"/>
+        <w:rPr>
+          <w:rFonts w:ascii="Arial" w:hAnsi="Arial" w:cs="Arial"/>
+        </w:rPr>
+      </w:pPr>
+    </w:p>
+    <w:p>
+      <w:pPr>
+        <w:spacing w:before="240" w:after="240" w:line="276" w:lineRule="auto"/>
+        <w:jc w:val="both"/>
+        <w:rPr>
+          <w:rFonts w:ascii="Arial" w:hAnsi="Arial" w:cs="Arial"/>
+        </w:rPr>
+      </w:pPr>
+    </w:p>
+    <w:p>
+      <w:pPr>
+        <w:spacing w:before="240" w:after="240" w:line="276" w:lineRule="auto"/>
         <w:jc w:val="center"/>
         <w:rPr>
           <w:rFonts w:ascii="Arial" w:hAnsi="Arial" w:cs="Arial"/>
@@ -16126,6 +16598,7 @@
           <w:b/>
           <w:bCs/>
         </w:rPr>
+        <w:lastRenderedPageBreak/>
         <w:t>Gráfico</w:t>
       </w:r>
       <w:r>
@@ -16192,7 +16665,6 @@
           <w:rFonts w:ascii="Arial" w:hAnsi="Arial" w:cs="Arial"/>
           <w:noProof/>
         </w:rPr>
-        <w:lastRenderedPageBreak/>
         <w:drawing>
           <wp:inline distT="0" distB="0" distL="0" distR="0" wp14:anchorId="4BBCCD94" wp14:editId="115D46FE">
             <wp:extent cx="3567513" cy="2784297"/>
@@ -16571,14 +17043,14 @@
         <w:rPr>
           <w:rFonts w:ascii="Arial" w:hAnsi="Arial" w:cs="Arial"/>
         </w:rPr>
-        <w:t xml:space="preserve">, no se considera pertinente avanzar hacia la estimación de un modelo de regresión lineal simple, ya que no se cuenta con evidencia empírica suficiente para sustentar una relación explicativa entre la edad de </w:t>
+        <w:t xml:space="preserve">, no se considera pertinente </w:t>
       </w:r>
       <w:r>
         <w:rPr>
           <w:rFonts w:ascii="Arial" w:hAnsi="Arial" w:cs="Arial"/>
         </w:rPr>
         <w:lastRenderedPageBreak/>
-        <w:t xml:space="preserve">la empresa y su nivel de </w:t>
+        <w:t xml:space="preserve">avanzar hacia la estimación de un modelo de regresión lineal simple, ya que no se cuenta con evidencia empírica suficiente para sustentar una relación explicativa entre la edad de la empresa y su nivel de </w:t>
       </w:r>
       <w:proofErr w:type="spellStart"/>
       <w:r>
@@ -16832,27 +17304,13 @@
         <w:rPr>
           <w:rFonts w:ascii="Arial" w:hAnsi="Arial" w:cs="Arial"/>
         </w:rPr>
-        <w:t xml:space="preserve"> obtenidos en </w:t>
-      </w:r>
-      <w:proofErr w:type="gramStart"/>
-      <w:r>
-        <w:rPr>
-          <w:rFonts w:ascii="Arial" w:hAnsi="Arial" w:cs="Arial"/>
-        </w:rPr>
-        <w:t>est</w:t>
-      </w:r>
-      <w:r>
-        <w:rPr>
-          <w:rFonts w:ascii="Arial" w:hAnsi="Arial" w:cs="Arial"/>
-        </w:rPr>
-        <w:t>as sección</w:t>
-      </w:r>
-      <w:proofErr w:type="gramEnd"/>
-      <w:r>
-        <w:rPr>
-          <w:rFonts w:ascii="Arial" w:hAnsi="Arial" w:cs="Arial"/>
-        </w:rPr>
-        <w:t xml:space="preserve"> </w:t>
+        <w:t xml:space="preserve"> obtenidos en est</w:t>
+      </w:r>
+      <w:r>
+        <w:rPr>
+          <w:rFonts w:ascii="Arial" w:hAnsi="Arial" w:cs="Arial"/>
+        </w:rPr>
+        <w:t xml:space="preserve">a sección </w:t>
       </w:r>
       <w:r>
         <w:rPr>
@@ -16925,14 +17383,14 @@
         <w:rPr>
           <w:rFonts w:ascii="Arial" w:hAnsi="Arial" w:cs="Arial"/>
         </w:rPr>
-        <w:t xml:space="preserve">4876, lo que indica que no existe evidencia estadísticamente significativa de una relación lineal entre ambas variables. Si bien la dirección del coeficiente es negativa, su magnitud es muy baja y no permite concluir que exista un patrón consistente entre el nivel de inversión en I+D y el desarrollo de la capacidad de ejecución estratégica. Para complementar este análisis, se calcularon también las correlaciones no paramétricas de Spearman y Kendall, con el objetivo de identificar </w:t>
+        <w:t xml:space="preserve">4876, lo que indica que no existe evidencia estadísticamente significativa de una relación lineal entre ambas variables. Si bien la dirección del coeficiente es negativa, su magnitud es muy baja y no permite concluir que exista un patrón consistente entre el nivel de inversión en I+D y el desarrollo de la capacidad </w:t>
       </w:r>
       <w:r>
         <w:rPr>
           <w:rFonts w:ascii="Arial" w:hAnsi="Arial" w:cs="Arial"/>
         </w:rPr>
         <w:lastRenderedPageBreak/>
-        <w:t xml:space="preserve">asociaciones monótonas no lineales. En ambos casos, los resultados fueron igualmente no </w:t>
+        <w:t xml:space="preserve">de ejecución estratégica. Para complementar este análisis, se calcularon también las correlaciones no paramétricas de Spearman y Kendall, con el objetivo de identificar asociaciones monótonas no lineales. En ambos casos, los resultados fueron igualmente no </w:t>
       </w:r>
       <w:r>
         <w:rPr>
@@ -17017,105 +17475,6 @@
     <w:p>
       <w:pPr>
         <w:spacing w:before="240" w:after="240" w:line="276" w:lineRule="auto"/>
-        <w:jc w:val="both"/>
-        <w:rPr>
-          <w:rFonts w:ascii="Arial" w:hAnsi="Arial" w:cs="Arial"/>
-        </w:rPr>
-      </w:pPr>
-    </w:p>
-    <w:p>
-      <w:pPr>
-        <w:spacing w:before="240" w:after="240" w:line="276" w:lineRule="auto"/>
-        <w:jc w:val="both"/>
-        <w:rPr>
-          <w:rFonts w:ascii="Arial" w:hAnsi="Arial" w:cs="Arial"/>
-        </w:rPr>
-      </w:pPr>
-    </w:p>
-    <w:p>
-      <w:pPr>
-        <w:spacing w:before="240" w:after="240" w:line="276" w:lineRule="auto"/>
-        <w:jc w:val="both"/>
-        <w:rPr>
-          <w:rFonts w:ascii="Arial" w:hAnsi="Arial" w:cs="Arial"/>
-        </w:rPr>
-      </w:pPr>
-    </w:p>
-    <w:p>
-      <w:pPr>
-        <w:spacing w:before="240" w:after="240" w:line="276" w:lineRule="auto"/>
-        <w:jc w:val="both"/>
-        <w:rPr>
-          <w:rFonts w:ascii="Arial" w:hAnsi="Arial" w:cs="Arial"/>
-        </w:rPr>
-      </w:pPr>
-    </w:p>
-    <w:p>
-      <w:pPr>
-        <w:spacing w:before="240" w:after="240" w:line="276" w:lineRule="auto"/>
-        <w:jc w:val="both"/>
-        <w:rPr>
-          <w:rFonts w:ascii="Arial" w:hAnsi="Arial" w:cs="Arial"/>
-        </w:rPr>
-      </w:pPr>
-    </w:p>
-    <w:p>
-      <w:pPr>
-        <w:spacing w:before="240" w:after="240" w:line="276" w:lineRule="auto"/>
-        <w:jc w:val="both"/>
-        <w:rPr>
-          <w:rFonts w:ascii="Arial" w:hAnsi="Arial" w:cs="Arial"/>
-        </w:rPr>
-      </w:pPr>
-    </w:p>
-    <w:p>
-      <w:pPr>
-        <w:spacing w:before="240" w:after="240" w:line="276" w:lineRule="auto"/>
-        <w:jc w:val="both"/>
-        <w:rPr>
-          <w:rFonts w:ascii="Arial" w:hAnsi="Arial" w:cs="Arial"/>
-        </w:rPr>
-      </w:pPr>
-    </w:p>
-    <w:p>
-      <w:pPr>
-        <w:spacing w:before="240" w:after="240" w:line="276" w:lineRule="auto"/>
-        <w:jc w:val="both"/>
-        <w:rPr>
-          <w:rFonts w:ascii="Arial" w:hAnsi="Arial" w:cs="Arial"/>
-        </w:rPr>
-      </w:pPr>
-    </w:p>
-    <w:p>
-      <w:pPr>
-        <w:spacing w:before="240" w:after="240" w:line="276" w:lineRule="auto"/>
-        <w:jc w:val="both"/>
-        <w:rPr>
-          <w:rFonts w:ascii="Arial" w:hAnsi="Arial" w:cs="Arial"/>
-        </w:rPr>
-      </w:pPr>
-    </w:p>
-    <w:p>
-      <w:pPr>
-        <w:spacing w:before="240" w:after="240" w:line="276" w:lineRule="auto"/>
-        <w:jc w:val="both"/>
-        <w:rPr>
-          <w:rFonts w:ascii="Arial" w:hAnsi="Arial" w:cs="Arial"/>
-        </w:rPr>
-      </w:pPr>
-    </w:p>
-    <w:p>
-      <w:pPr>
-        <w:spacing w:before="240" w:after="240" w:line="276" w:lineRule="auto"/>
-        <w:jc w:val="both"/>
-        <w:rPr>
-          <w:rFonts w:ascii="Arial" w:hAnsi="Arial" w:cs="Arial"/>
-        </w:rPr>
-      </w:pPr>
-    </w:p>
-    <w:p>
-      <w:pPr>
-        <w:spacing w:before="240" w:after="240" w:line="276" w:lineRule="auto"/>
         <w:jc w:val="center"/>
         <w:rPr>
           <w:rFonts w:ascii="Arial" w:hAnsi="Arial" w:cs="Arial"/>
@@ -17156,7 +17515,7 @@
           <w:i/>
           <w:iCs/>
         </w:rPr>
-        <w:t>sensing</w:t>
+        <w:t>seizing</w:t>
       </w:r>
       <w:proofErr w:type="spellEnd"/>
       <w:r>
@@ -17189,7 +17548,6 @@
           <w:rFonts w:ascii="Arial" w:hAnsi="Arial" w:cs="Arial"/>
           <w:noProof/>
         </w:rPr>
-        <w:lastRenderedPageBreak/>
         <w:drawing>
           <wp:inline distT="0" distB="0" distL="0" distR="0" wp14:anchorId="73AC660A" wp14:editId="42FAB19F">
             <wp:extent cx="4664467" cy="3483836"/>
@@ -17259,19 +17617,64 @@
     <w:p>
       <w:pPr>
         <w:spacing w:before="240" w:after="240" w:line="276" w:lineRule="auto"/>
-        <w:jc w:val="both"/>
-        <w:rPr>
-          <w:rFonts w:ascii="Arial" w:hAnsi="Arial" w:cs="Arial"/>
-          <w:b/>
-          <w:bCs/>
-        </w:rPr>
-      </w:pPr>
-      <w:r>
-        <w:rPr>
-          <w:rFonts w:ascii="Arial" w:hAnsi="Arial" w:cs="Arial"/>
-          <w:b/>
-          <w:bCs/>
-        </w:rPr>
+        <w:jc w:val="center"/>
+        <w:rPr>
+          <w:rFonts w:ascii="Arial" w:hAnsi="Arial" w:cs="Arial"/>
+          <w:sz w:val="18"/>
+          <w:szCs w:val="18"/>
+        </w:rPr>
+      </w:pPr>
+    </w:p>
+    <w:p>
+      <w:pPr>
+        <w:spacing w:before="240" w:after="240" w:line="276" w:lineRule="auto"/>
+        <w:jc w:val="center"/>
+        <w:rPr>
+          <w:rFonts w:ascii="Arial" w:hAnsi="Arial" w:cs="Arial"/>
+          <w:sz w:val="18"/>
+          <w:szCs w:val="18"/>
+        </w:rPr>
+      </w:pPr>
+    </w:p>
+    <w:p>
+      <w:pPr>
+        <w:spacing w:before="240" w:after="240" w:line="276" w:lineRule="auto"/>
+        <w:jc w:val="center"/>
+        <w:rPr>
+          <w:rFonts w:ascii="Arial" w:hAnsi="Arial" w:cs="Arial"/>
+          <w:sz w:val="18"/>
+          <w:szCs w:val="18"/>
+        </w:rPr>
+      </w:pPr>
+    </w:p>
+    <w:p>
+      <w:pPr>
+        <w:spacing w:before="240" w:after="240" w:line="276" w:lineRule="auto"/>
+        <w:jc w:val="center"/>
+        <w:rPr>
+          <w:rFonts w:ascii="Arial" w:hAnsi="Arial" w:cs="Arial"/>
+          <w:sz w:val="18"/>
+          <w:szCs w:val="18"/>
+        </w:rPr>
+      </w:pPr>
+    </w:p>
+    <w:p>
+      <w:pPr>
+        <w:spacing w:before="240" w:after="240" w:line="276" w:lineRule="auto"/>
+        <w:jc w:val="both"/>
+        <w:rPr>
+          <w:rFonts w:ascii="Arial" w:hAnsi="Arial" w:cs="Arial"/>
+          <w:b/>
+          <w:bCs/>
+        </w:rPr>
+      </w:pPr>
+      <w:r>
+        <w:rPr>
+          <w:rFonts w:ascii="Arial" w:hAnsi="Arial" w:cs="Arial"/>
+          <w:b/>
+          <w:bCs/>
+        </w:rPr>
+        <w:lastRenderedPageBreak/>
         <w:t xml:space="preserve">4.3.7 </w:t>
       </w:r>
       <w:r>
@@ -17280,34 +17683,22 @@
           <w:b/>
           <w:bCs/>
         </w:rPr>
-        <w:t>Número de Patentes</w:t>
-      </w:r>
-    </w:p>
-    <w:p>
-      <w:pPr>
-        <w:spacing w:before="240" w:after="240" w:line="276" w:lineRule="auto"/>
-        <w:jc w:val="both"/>
-        <w:rPr>
-          <w:rFonts w:ascii="Arial" w:hAnsi="Arial" w:cs="Arial"/>
-        </w:rPr>
-      </w:pPr>
-      <w:r>
-        <w:rPr>
-          <w:rFonts w:ascii="Arial" w:hAnsi="Arial" w:cs="Arial"/>
-        </w:rPr>
-        <w:t xml:space="preserve">El número de </w:t>
-      </w:r>
-      <w:r>
-        <w:rPr>
-          <w:rFonts w:ascii="Arial" w:hAnsi="Arial" w:cs="Arial"/>
-        </w:rPr>
-        <w:t>patentes</w:t>
-      </w:r>
-      <w:r>
-        <w:rPr>
-          <w:rFonts w:ascii="Arial" w:hAnsi="Arial" w:cs="Arial"/>
-        </w:rPr>
-        <w:t xml:space="preserve"> constituye un indicador relevante del grado de formalización de la innovación dentro de una organización. Su análisis resulta pertinente para explorar si existe una relación entre esta variable y los niveles de </w:t>
+        <w:t>Crecimiento anual</w:t>
+      </w:r>
+    </w:p>
+    <w:p>
+      <w:pPr>
+        <w:spacing w:before="240" w:after="240" w:line="276" w:lineRule="auto"/>
+        <w:jc w:val="both"/>
+        <w:rPr>
+          <w:rFonts w:ascii="Arial" w:hAnsi="Arial" w:cs="Arial"/>
+        </w:rPr>
+      </w:pPr>
+      <w:r>
+        <w:rPr>
+          <w:rFonts w:ascii="Arial" w:hAnsi="Arial" w:cs="Arial"/>
+        </w:rPr>
+        <w:t xml:space="preserve">Siguiendo el enfoque aplicado en la dimensión </w:t>
       </w:r>
       <w:proofErr w:type="spellStart"/>
       <w:r>
@@ -17316,6 +17707,22 @@
           <w:i/>
           <w:iCs/>
         </w:rPr>
+        <w:t>Sensing</w:t>
+      </w:r>
+      <w:proofErr w:type="spellEnd"/>
+      <w:r>
+        <w:rPr>
+          <w:rFonts w:ascii="Arial" w:hAnsi="Arial" w:cs="Arial"/>
+        </w:rPr>
+        <w:t xml:space="preserve">, se examinó si el crecimiento anual de las empresas presenta alguna relación con los niveles de </w:t>
+      </w:r>
+      <w:proofErr w:type="spellStart"/>
+      <w:r>
+        <w:rPr>
+          <w:rFonts w:ascii="Arial" w:hAnsi="Arial" w:cs="Arial"/>
+          <w:i/>
+          <w:iCs/>
+        </w:rPr>
         <w:t>Seizing</w:t>
       </w:r>
       <w:proofErr w:type="spellEnd"/>
@@ -17323,94 +17730,154 @@
         <w:rPr>
           <w:rFonts w:ascii="Arial" w:hAnsi="Arial" w:cs="Arial"/>
         </w:rPr>
-        <w:t xml:space="preserve">. </w:t>
-      </w:r>
-      <w:r>
-        <w:rPr>
-          <w:rFonts w:ascii="Arial" w:hAnsi="Arial" w:cs="Arial"/>
-        </w:rPr>
-        <w:t>Lo que se intuye es que un mayor número de patentes podría reflejar una mayor estructuración de los procesos innovadores, lo cual podría estar relacionado de manera directa o indirecta con una mayor capacidad de ejecución estratégica de las empresas.</w:t>
-      </w:r>
-    </w:p>
-    <w:p>
-      <w:pPr>
-        <w:spacing w:before="240" w:after="240" w:line="276" w:lineRule="auto"/>
-        <w:jc w:val="both"/>
-        <w:rPr>
-          <w:rFonts w:ascii="Arial" w:hAnsi="Arial" w:cs="Arial"/>
-        </w:rPr>
-      </w:pPr>
-      <w:r>
-        <w:rPr>
-          <w:rFonts w:ascii="Arial" w:hAnsi="Arial" w:cs="Arial"/>
-        </w:rPr>
-        <w:t xml:space="preserve">Para evaluar esta relación, </w:t>
-      </w:r>
-      <w:r>
-        <w:rPr>
-          <w:rFonts w:ascii="Arial" w:hAnsi="Arial" w:cs="Arial"/>
-        </w:rPr>
-        <w:t>se calculó</w:t>
-      </w:r>
-      <w:r>
-        <w:rPr>
-          <w:rFonts w:ascii="Arial" w:hAnsi="Arial" w:cs="Arial"/>
-        </w:rPr>
-        <w:t xml:space="preserve"> el coeficiente de correlación de Pearson entre el número de patentes y los puntajes latentes de </w:t>
+        <w:t>. La motivación de este análisis radica en la posibilidad de que una mayor capacidad para ejecutar decisiones estratégicas</w:t>
+      </w:r>
+      <w:r>
+        <w:rPr>
+          <w:rFonts w:ascii="Arial" w:hAnsi="Arial" w:cs="Arial"/>
+        </w:rPr>
+        <w:t xml:space="preserve"> </w:t>
+      </w:r>
+      <w:r>
+        <w:rPr>
+          <w:rFonts w:ascii="Arial" w:hAnsi="Arial" w:cs="Arial"/>
+        </w:rPr>
+        <w:t>pueda estar vinculada con mejores resultados en términos de expansión organizacional.</w:t>
+      </w:r>
+    </w:p>
+    <w:p>
+      <w:pPr>
+        <w:spacing w:before="240" w:after="240" w:line="276" w:lineRule="auto"/>
+        <w:jc w:val="both"/>
+        <w:rPr>
+          <w:rFonts w:ascii="Arial" w:hAnsi="Arial" w:cs="Arial"/>
+        </w:rPr>
+      </w:pPr>
+      <w:r>
+        <w:rPr>
+          <w:rFonts w:ascii="Arial" w:hAnsi="Arial" w:cs="Arial"/>
+        </w:rPr>
+        <w:t>Para evaluar esta relación, se calculó el coeficiente de correlación de Pearson entre ambas variables. El resultado fue r = 0</w:t>
+      </w:r>
+      <w:r>
+        <w:rPr>
+          <w:rFonts w:ascii="Arial" w:hAnsi="Arial" w:cs="Arial"/>
+        </w:rPr>
+        <w:t>,</w:t>
+      </w:r>
+      <w:r>
+        <w:rPr>
+          <w:rFonts w:ascii="Arial" w:hAnsi="Arial" w:cs="Arial"/>
+        </w:rPr>
+        <w:t>17</w:t>
+      </w:r>
+      <w:r>
+        <w:rPr>
+          <w:rFonts w:ascii="Arial" w:hAnsi="Arial" w:cs="Arial"/>
+        </w:rPr>
+        <w:t xml:space="preserve"> </w:t>
+      </w:r>
+      <w:r>
+        <w:rPr>
+          <w:rFonts w:ascii="Arial" w:hAnsi="Arial" w:cs="Arial"/>
+        </w:rPr>
+        <w:t>con un valor p de 0.3819, lo cual indica una asociación positiva débil y no significativa. Esta interpretación se ve respaldada por el gráfico</w:t>
+      </w:r>
+      <w:r>
+        <w:rPr>
+          <w:rFonts w:ascii="Arial" w:hAnsi="Arial" w:cs="Arial"/>
+        </w:rPr>
+        <w:t xml:space="preserve"> que se presenta a continuación</w:t>
+      </w:r>
+      <w:r>
+        <w:rPr>
+          <w:rFonts w:ascii="Arial" w:hAnsi="Arial" w:cs="Arial"/>
+        </w:rPr>
+        <w:t>, donde se observa una alta dispersión de los datos y una línea de tendencia con pendiente leve</w:t>
+      </w:r>
+      <w:r>
+        <w:rPr>
+          <w:rFonts w:ascii="Arial" w:hAnsi="Arial" w:cs="Arial"/>
+        </w:rPr>
+        <w:t xml:space="preserve"> que no presenta un </w:t>
+      </w:r>
+      <w:r>
+        <w:rPr>
+          <w:rFonts w:ascii="Arial" w:hAnsi="Arial" w:cs="Arial"/>
+        </w:rPr>
+        <w:t>patrón claro que sugiera una relación consistente entre crecimiento y capacidad de ejecución estratégica.</w:t>
+      </w:r>
+    </w:p>
+    <w:p>
+      <w:pPr>
+        <w:spacing w:before="240" w:after="240" w:line="276" w:lineRule="auto"/>
+        <w:jc w:val="center"/>
+        <w:rPr>
+          <w:rFonts w:ascii="Arial" w:hAnsi="Arial" w:cs="Arial"/>
+          <w:b/>
+          <w:bCs/>
+        </w:rPr>
+      </w:pPr>
+      <w:r>
+        <w:rPr>
+          <w:rFonts w:ascii="Arial" w:hAnsi="Arial" w:cs="Arial"/>
+          <w:b/>
+          <w:bCs/>
+        </w:rPr>
+        <w:t xml:space="preserve">Gráfico </w:t>
+      </w:r>
+      <w:r>
+        <w:rPr>
+          <w:rFonts w:ascii="Arial" w:hAnsi="Arial" w:cs="Arial"/>
+          <w:b/>
+          <w:bCs/>
+        </w:rPr>
+        <w:t>1</w:t>
+      </w:r>
+      <w:r>
+        <w:rPr>
+          <w:rFonts w:ascii="Arial" w:hAnsi="Arial" w:cs="Arial"/>
+          <w:b/>
+          <w:bCs/>
+        </w:rPr>
+        <w:t>2</w:t>
+      </w:r>
+      <w:r>
+        <w:rPr>
+          <w:rFonts w:ascii="Arial" w:hAnsi="Arial" w:cs="Arial"/>
+          <w:b/>
+          <w:bCs/>
+        </w:rPr>
+        <w:t xml:space="preserve">: Correlación entre variable latente </w:t>
       </w:r>
       <w:proofErr w:type="spellStart"/>
       <w:r>
         <w:rPr>
           <w:rFonts w:ascii="Arial" w:hAnsi="Arial" w:cs="Arial"/>
-        </w:rPr>
-        <w:t>Seizing</w:t>
+          <w:b/>
+          <w:bCs/>
+          <w:i/>
+          <w:iCs/>
+        </w:rPr>
+        <w:t>seizing</w:t>
       </w:r>
       <w:proofErr w:type="spellEnd"/>
       <w:r>
         <w:rPr>
           <w:rFonts w:ascii="Arial" w:hAnsi="Arial" w:cs="Arial"/>
-        </w:rPr>
-        <w:t xml:space="preserve">. El resultado obtenido fue r = 0.17, con un valor p de 0.38, lo que indica una asociación positiva muy débil y no significativa desde el punto de vista estadístico. La nube de puntos en el gráfico </w:t>
-      </w:r>
-      <w:r>
-        <w:rPr>
-          <w:rFonts w:ascii="Arial" w:hAnsi="Arial" w:cs="Arial"/>
-        </w:rPr>
-        <w:t>12</w:t>
-      </w:r>
-      <w:r>
-        <w:rPr>
-          <w:rFonts w:ascii="Arial" w:hAnsi="Arial" w:cs="Arial"/>
-        </w:rPr>
-        <w:t xml:space="preserve"> refuerza esta interpretación, ya que la dispersión es alta y no se identifica una tendencia clara entre ambas variables.</w:t>
-      </w:r>
-    </w:p>
-    <w:p>
-      <w:pPr>
-        <w:spacing w:before="240" w:after="240" w:line="276" w:lineRule="auto"/>
-        <w:jc w:val="both"/>
-        <w:rPr>
-          <w:rFonts w:ascii="Arial" w:hAnsi="Arial" w:cs="Arial"/>
-        </w:rPr>
-      </w:pPr>
-    </w:p>
-    <w:p>
-      <w:pPr>
-        <w:spacing w:before="240" w:after="240" w:line="276" w:lineRule="auto"/>
-        <w:jc w:val="both"/>
-        <w:rPr>
-          <w:rFonts w:ascii="Arial" w:hAnsi="Arial" w:cs="Arial"/>
-        </w:rPr>
-      </w:pPr>
-    </w:p>
-    <w:p>
-      <w:pPr>
-        <w:spacing w:before="240" w:after="240" w:line="276" w:lineRule="auto"/>
-        <w:jc w:val="both"/>
-        <w:rPr>
-          <w:rFonts w:ascii="Arial" w:hAnsi="Arial" w:cs="Arial"/>
-        </w:rPr>
-      </w:pPr>
+          <w:b/>
+          <w:bCs/>
+        </w:rPr>
+        <w:t xml:space="preserve"> y </w:t>
+      </w:r>
+      <w:r>
+        <w:rPr>
+          <w:rFonts w:ascii="Arial" w:hAnsi="Arial" w:cs="Arial"/>
+          <w:b/>
+          <w:bCs/>
+        </w:rPr>
+        <w:t>crecimiento anual</w:t>
+      </w:r>
     </w:p>
     <w:p>
       <w:pPr>
@@ -17418,74 +17885,17 @@
         <w:jc w:val="center"/>
         <w:rPr>
           <w:rFonts w:ascii="Arial" w:hAnsi="Arial" w:cs="Arial"/>
-          <w:b/>
-          <w:bCs/>
-        </w:rPr>
-      </w:pPr>
-      <w:bookmarkStart w:id="1" w:name="_Hlk200891140"/>
-      <w:r>
-        <w:rPr>
-          <w:rFonts w:ascii="Arial" w:hAnsi="Arial" w:cs="Arial"/>
-          <w:b/>
-          <w:bCs/>
-        </w:rPr>
-        <w:t xml:space="preserve">Gráfico </w:t>
-      </w:r>
-      <w:r>
-        <w:rPr>
-          <w:rFonts w:ascii="Arial" w:hAnsi="Arial" w:cs="Arial"/>
-          <w:b/>
-          <w:bCs/>
-        </w:rPr>
-        <w:t>12</w:t>
-      </w:r>
-      <w:r>
-        <w:rPr>
-          <w:rFonts w:ascii="Arial" w:hAnsi="Arial" w:cs="Arial"/>
-          <w:b/>
-          <w:bCs/>
-        </w:rPr>
-        <w:t xml:space="preserve">: Relación entre </w:t>
-      </w:r>
-      <w:proofErr w:type="spellStart"/>
-      <w:r>
-        <w:rPr>
-          <w:rFonts w:ascii="Arial" w:hAnsi="Arial" w:cs="Arial"/>
-          <w:b/>
-          <w:bCs/>
-        </w:rPr>
-        <w:t>seizing</w:t>
-      </w:r>
-      <w:proofErr w:type="spellEnd"/>
-      <w:r>
-        <w:rPr>
-          <w:rFonts w:ascii="Arial" w:hAnsi="Arial" w:cs="Arial"/>
-          <w:b/>
-          <w:bCs/>
-        </w:rPr>
-        <w:t xml:space="preserve"> y número de patentes</w:t>
-      </w:r>
-      <w:bookmarkEnd w:id="1"/>
-    </w:p>
-    <w:p>
-      <w:pPr>
-        <w:spacing w:before="240" w:after="240" w:line="276" w:lineRule="auto"/>
-        <w:jc w:val="center"/>
-        <w:rPr>
-          <w:rFonts w:ascii="Arial" w:hAnsi="Arial" w:cs="Arial"/>
-        </w:rPr>
-      </w:pPr>
-      <w:r>
-        <w:rPr>
-          <w:rFonts w:ascii="Arial" w:hAnsi="Arial" w:cs="Arial"/>
-          <w:noProof/>
-        </w:rPr>
-        <w:lastRenderedPageBreak/>
+        </w:rPr>
+      </w:pPr>
+      <w:r>
+        <w:rPr>
+          <w:rFonts w:ascii="Arial" w:hAnsi="Arial" w:cs="Arial"/>
+        </w:rPr>
         <w:drawing>
-          <wp:inline distT="0" distB="0" distL="0" distR="0" wp14:anchorId="16465C67" wp14:editId="24F893E1">
-            <wp:extent cx="5115420" cy="3051425"/>
-            <wp:effectExtent l="0" t="0" r="9525" b="0"/>
-            <wp:docPr id="914484185" name="Imagen 1"/>
+          <wp:inline distT="0" distB="0" distL="0" distR="0" wp14:anchorId="75FA3F87" wp14:editId="1A8C71B9">
+            <wp:extent cx="4476271" cy="3343275"/>
+            <wp:effectExtent l="0" t="0" r="635" b="0"/>
+            <wp:docPr id="3" name="Imagen 3"/>
             <wp:cNvGraphicFramePr>
               <a:graphicFrameLocks xmlns:a="http://schemas.openxmlformats.org/drawingml/2006/main" noChangeAspect="1"/>
             </wp:cNvGraphicFramePr>
@@ -17493,7 +17903,7 @@
               <a:graphicData uri="http://schemas.openxmlformats.org/drawingml/2006/picture">
                 <pic:pic xmlns:pic="http://schemas.openxmlformats.org/drawingml/2006/picture">
                   <pic:nvPicPr>
-                    <pic:cNvPr id="914484185" name=""/>
+                    <pic:cNvPr id="1" name=""/>
                     <pic:cNvPicPr/>
                   </pic:nvPicPr>
                   <pic:blipFill>
@@ -17505,7 +17915,7 @@
                   <pic:spPr>
                     <a:xfrm>
                       <a:off x="0" y="0"/>
-                      <a:ext cx="5140924" cy="3066639"/>
+                      <a:ext cx="4480061" cy="3346106"/>
                     </a:xfrm>
                     <a:prstGeom prst="rect">
                       <a:avLst/>
@@ -17528,7 +17938,6 @@
           <w:szCs w:val="18"/>
         </w:rPr>
       </w:pPr>
-      <w:bookmarkStart w:id="2" w:name="_Hlk200891159"/>
       <w:r>
         <w:rPr>
           <w:rFonts w:ascii="Arial" w:hAnsi="Arial" w:cs="Arial"/>
@@ -17547,59 +17956,81 @@
         </w:rPr>
         <w:t xml:space="preserve"> Elaboración propia</w:t>
       </w:r>
-      <w:bookmarkEnd w:id="2"/>
-    </w:p>
-    <w:p>
-      <w:pPr>
-        <w:spacing w:before="240" w:after="240" w:line="276" w:lineRule="auto"/>
-        <w:jc w:val="both"/>
-        <w:rPr>
-          <w:rFonts w:ascii="Arial" w:hAnsi="Arial" w:cs="Arial"/>
-        </w:rPr>
-      </w:pPr>
-      <w:r>
-        <w:rPr>
-          <w:rFonts w:ascii="Arial" w:hAnsi="Arial" w:cs="Arial"/>
-        </w:rPr>
-        <w:t xml:space="preserve">Como complemento, se calcularon también las correlaciones no paramétricas de Spearman y Kendall, obteniéndose coeficientes de </w:t>
-      </w:r>
-      <w:r>
-        <w:rPr>
-          <w:rFonts w:ascii="Arial" w:hAnsi="Arial" w:cs="Arial"/>
-        </w:rPr>
-        <w:t>24%</w:t>
-      </w:r>
-      <w:r>
-        <w:rPr>
-          <w:rFonts w:ascii="Arial" w:hAnsi="Arial" w:cs="Arial"/>
-        </w:rPr>
-        <w:t xml:space="preserve"> y </w:t>
-      </w:r>
-      <w:r>
-        <w:rPr>
-          <w:rFonts w:ascii="Arial" w:hAnsi="Arial" w:cs="Arial"/>
-        </w:rPr>
-        <w:t xml:space="preserve">17%, </w:t>
-      </w:r>
-      <w:r>
-        <w:rPr>
-          <w:rFonts w:ascii="Arial" w:hAnsi="Arial" w:cs="Arial"/>
-        </w:rPr>
-        <w:t xml:space="preserve">respectivamente. Ambos resultados confirman la ausencia de una relación estadísticamente significativa, incluso si se relaja el supuesto de linealidad. Ante la debilidad de las correlaciones </w:t>
-      </w:r>
-      <w:proofErr w:type="spellStart"/>
-      <w:r>
-        <w:rPr>
-          <w:rFonts w:ascii="Arial" w:hAnsi="Arial" w:cs="Arial"/>
-        </w:rPr>
-        <w:t>bivariadas</w:t>
-      </w:r>
-      <w:proofErr w:type="spellEnd"/>
-      <w:r>
-        <w:rPr>
-          <w:rFonts w:ascii="Arial" w:hAnsi="Arial" w:cs="Arial"/>
-        </w:rPr>
-        <w:t xml:space="preserve">, se decidió avanzar hacia un modelo de regresión lineal simple, con el objetivo de evaluar si el número de patentes permite explicar alguna porción de la variabilidad observada en </w:t>
+    </w:p>
+    <w:p>
+      <w:pPr>
+        <w:spacing w:before="240" w:after="240" w:line="276" w:lineRule="auto"/>
+        <w:jc w:val="both"/>
+        <w:rPr>
+          <w:rFonts w:ascii="Arial" w:hAnsi="Arial" w:cs="Arial"/>
+        </w:rPr>
+      </w:pPr>
+    </w:p>
+    <w:p>
+      <w:pPr>
+        <w:spacing w:before="240" w:after="240" w:line="276" w:lineRule="auto"/>
+        <w:jc w:val="both"/>
+        <w:rPr>
+          <w:rFonts w:ascii="Arial" w:hAnsi="Arial" w:cs="Arial"/>
+        </w:rPr>
+      </w:pPr>
+    </w:p>
+    <w:p>
+      <w:pPr>
+        <w:spacing w:before="240" w:after="240" w:line="276" w:lineRule="auto"/>
+        <w:jc w:val="both"/>
+        <w:rPr>
+          <w:rFonts w:ascii="Arial" w:hAnsi="Arial" w:cs="Arial"/>
+        </w:rPr>
+      </w:pPr>
+    </w:p>
+    <w:p>
+      <w:pPr>
+        <w:spacing w:before="240" w:after="240" w:line="276" w:lineRule="auto"/>
+        <w:jc w:val="both"/>
+        <w:rPr>
+          <w:rFonts w:ascii="Arial" w:hAnsi="Arial" w:cs="Arial"/>
+        </w:rPr>
+      </w:pPr>
+    </w:p>
+    <w:p>
+      <w:pPr>
+        <w:spacing w:before="240" w:after="240" w:line="276" w:lineRule="auto"/>
+        <w:jc w:val="both"/>
+        <w:rPr>
+          <w:rFonts w:ascii="Arial" w:hAnsi="Arial" w:cs="Arial"/>
+        </w:rPr>
+      </w:pPr>
+      <w:r>
+        <w:rPr>
+          <w:rFonts w:ascii="Arial" w:hAnsi="Arial" w:cs="Arial"/>
+        </w:rPr>
+        <w:lastRenderedPageBreak/>
+        <w:t>Adicionalmente, se calcularon las correlaciones no paramétricas de Spearman y Kendall con el objetivo de identificar posibles relaciones monótonas. Sin embargo, los resultados obtenidos en ambos casos fueron también no significativos, lo que refuerza la conclusión de que no existe una asociación estadísticamente relevante entre las variables analizadas.</w:t>
+      </w:r>
+      <w:r>
+        <w:rPr>
+          <w:rFonts w:ascii="Arial" w:hAnsi="Arial" w:cs="Arial"/>
+        </w:rPr>
+        <w:t xml:space="preserve"> Dicho esto, a</w:t>
+      </w:r>
+      <w:r>
+        <w:rPr>
+          <w:rFonts w:ascii="Arial" w:hAnsi="Arial" w:cs="Arial"/>
+        </w:rPr>
+        <w:t xml:space="preserve"> partir de estos resultados</w:t>
+      </w:r>
+      <w:r>
+        <w:rPr>
+          <w:rFonts w:ascii="Arial" w:hAnsi="Arial" w:cs="Arial"/>
+        </w:rPr>
+        <w:t xml:space="preserve"> observados</w:t>
+      </w:r>
+      <w:r>
+        <w:rPr>
+          <w:rFonts w:ascii="Arial" w:hAnsi="Arial" w:cs="Arial"/>
+        </w:rPr>
+        <w:t xml:space="preserve"> no se consideró pertinente avanzar hacia la estimación de un modelo de regresión lineal simple. Dado que no se cumple el supuesto de una relación lineal significativa, y en coherencia con los criterios metodológicos aplicados a lo largo del estudio, se concluye que el crecimiento anual no puede ser considerado, en este contexto, como un factor explicativo relevante del comportamiento de la dimensión </w:t>
       </w:r>
       <w:proofErr w:type="spellStart"/>
       <w:r>
@@ -17617,47 +18048,75 @@
         </w:rPr>
         <w:t>.</w:t>
       </w:r>
-      <w:r>
-        <w:rPr>
-          <w:rFonts w:ascii="Arial" w:hAnsi="Arial" w:cs="Arial"/>
-        </w:rPr>
-        <w:t xml:space="preserve"> En dicho modelo, </w:t>
-      </w:r>
-      <w:r>
-        <w:rPr>
-          <w:rFonts w:ascii="Arial" w:hAnsi="Arial" w:cs="Arial"/>
-        </w:rPr>
-        <w:t>e</w:t>
-      </w:r>
-      <w:r>
-        <w:rPr>
-          <w:rFonts w:ascii="Arial" w:hAnsi="Arial" w:cs="Arial"/>
-        </w:rPr>
-        <w:t xml:space="preserve">l coeficiente estimado para el número de patentes fue de </w:t>
-      </w:r>
-      <w:r>
-        <w:rPr>
-          <w:rFonts w:ascii="Arial" w:hAnsi="Arial" w:cs="Arial"/>
-        </w:rPr>
-        <w:t>5,44%</w:t>
-      </w:r>
-      <w:r>
-        <w:rPr>
-          <w:rFonts w:ascii="Arial" w:hAnsi="Arial" w:cs="Arial"/>
-        </w:rPr>
-        <w:t>, con un valor p de 0</w:t>
-      </w:r>
-      <w:r>
-        <w:rPr>
-          <w:rFonts w:ascii="Arial" w:hAnsi="Arial" w:cs="Arial"/>
-        </w:rPr>
-        <w:t>,</w:t>
-      </w:r>
-      <w:r>
-        <w:rPr>
-          <w:rFonts w:ascii="Arial" w:hAnsi="Arial" w:cs="Arial"/>
-        </w:rPr>
-        <w:t xml:space="preserve">383, lo que indica que la variable no es estadísticamente significativa como predictor de </w:t>
+    </w:p>
+    <w:p>
+      <w:pPr>
+        <w:spacing w:before="240" w:after="240" w:line="276" w:lineRule="auto"/>
+        <w:jc w:val="both"/>
+        <w:rPr>
+          <w:rFonts w:ascii="Arial" w:hAnsi="Arial" w:cs="Arial"/>
+          <w:b/>
+          <w:bCs/>
+        </w:rPr>
+      </w:pPr>
+      <w:r>
+        <w:rPr>
+          <w:rFonts w:ascii="Arial" w:hAnsi="Arial" w:cs="Arial"/>
+          <w:b/>
+          <w:bCs/>
+        </w:rPr>
+        <w:t>4.3.</w:t>
+      </w:r>
+      <w:r>
+        <w:rPr>
+          <w:rFonts w:ascii="Arial" w:hAnsi="Arial" w:cs="Arial"/>
+          <w:b/>
+          <w:bCs/>
+        </w:rPr>
+        <w:t>8</w:t>
+      </w:r>
+      <w:r>
+        <w:rPr>
+          <w:rFonts w:ascii="Arial" w:hAnsi="Arial" w:cs="Arial"/>
+          <w:b/>
+          <w:bCs/>
+        </w:rPr>
+        <w:t xml:space="preserve"> </w:t>
+      </w:r>
+      <w:r>
+        <w:rPr>
+          <w:rFonts w:ascii="Arial" w:hAnsi="Arial" w:cs="Arial"/>
+          <w:b/>
+          <w:bCs/>
+        </w:rPr>
+        <w:t>Ventas de nuevos productos</w:t>
+      </w:r>
+    </w:p>
+    <w:p>
+      <w:pPr>
+        <w:spacing w:before="240" w:after="240" w:line="276" w:lineRule="auto"/>
+        <w:jc w:val="both"/>
+        <w:rPr>
+          <w:rFonts w:ascii="Arial" w:hAnsi="Arial" w:cs="Arial"/>
+        </w:rPr>
+      </w:pPr>
+      <w:r>
+        <w:rPr>
+          <w:rFonts w:ascii="Arial" w:hAnsi="Arial" w:cs="Arial"/>
+        </w:rPr>
+        <w:t xml:space="preserve">De igual manera </w:t>
+      </w:r>
+      <w:r>
+        <w:rPr>
+          <w:rFonts w:ascii="Arial" w:hAnsi="Arial" w:cs="Arial"/>
+        </w:rPr>
+        <w:t>en</w:t>
+      </w:r>
+      <w:r>
+        <w:rPr>
+          <w:rFonts w:ascii="Arial" w:hAnsi="Arial" w:cs="Arial"/>
+        </w:rPr>
+        <w:t xml:space="preserve"> como se abordaron las variables previas, se exploró si existía alguna relación entre los niveles de </w:t>
       </w:r>
       <w:proofErr w:type="spellStart"/>
       <w:r>
@@ -17673,7 +18132,13 @@
         <w:rPr>
           <w:rFonts w:ascii="Arial" w:hAnsi="Arial" w:cs="Arial"/>
         </w:rPr>
-        <w:t>. Además, el modelo muestra un R² ajustado de –0</w:t>
+        <w:t xml:space="preserve"> y el porcentaje de ventas provenientes de nuevos productos. </w:t>
+      </w:r>
+      <w:r>
+        <w:rPr>
+          <w:rFonts w:ascii="Arial" w:hAnsi="Arial" w:cs="Arial"/>
+        </w:rPr>
+        <w:t>Sin embargo</w:t>
       </w:r>
       <w:r>
         <w:rPr>
@@ -17685,77 +18150,98 @@
         <w:rPr>
           <w:rFonts w:ascii="Arial" w:hAnsi="Arial" w:cs="Arial"/>
         </w:rPr>
-        <w:t>008, lo que sugiere que prácticamente no explica la variabilidad de la variable dependiente</w:t>
-      </w:r>
-      <w:r>
-        <w:rPr>
-          <w:rFonts w:ascii="Arial" w:hAnsi="Arial" w:cs="Arial"/>
-        </w:rPr>
-        <w:t>.</w:t>
-      </w:r>
-    </w:p>
-    <w:p>
-      <w:pPr>
-        <w:spacing w:before="240" w:after="240" w:line="276" w:lineRule="auto"/>
-        <w:jc w:val="both"/>
-        <w:rPr>
-          <w:rFonts w:ascii="Arial" w:hAnsi="Arial" w:cs="Arial"/>
-        </w:rPr>
-      </w:pPr>
-    </w:p>
-    <w:p>
-      <w:pPr>
-        <w:spacing w:before="240" w:after="240" w:line="276" w:lineRule="auto"/>
-        <w:jc w:val="both"/>
-        <w:rPr>
-          <w:rFonts w:ascii="Arial" w:hAnsi="Arial" w:cs="Arial"/>
-        </w:rPr>
-      </w:pPr>
-    </w:p>
-    <w:p>
-      <w:pPr>
-        <w:spacing w:before="240" w:after="240" w:line="276" w:lineRule="auto"/>
-        <w:jc w:val="both"/>
-        <w:rPr>
-          <w:rFonts w:ascii="Arial" w:hAnsi="Arial" w:cs="Arial"/>
-        </w:rPr>
-      </w:pPr>
-    </w:p>
-    <w:p>
-      <w:pPr>
-        <w:spacing w:before="240" w:after="240" w:line="276" w:lineRule="auto"/>
-        <w:jc w:val="both"/>
-        <w:rPr>
-          <w:rFonts w:ascii="Arial" w:hAnsi="Arial" w:cs="Arial"/>
-        </w:rPr>
-      </w:pPr>
-    </w:p>
-    <w:p>
-      <w:pPr>
-        <w:spacing w:before="240" w:after="240" w:line="276" w:lineRule="auto"/>
-        <w:jc w:val="both"/>
-        <w:rPr>
-          <w:rFonts w:ascii="Arial" w:hAnsi="Arial" w:cs="Arial"/>
-        </w:rPr>
-      </w:pPr>
-    </w:p>
-    <w:p>
-      <w:pPr>
-        <w:spacing w:before="240" w:after="240" w:line="276" w:lineRule="auto"/>
-        <w:jc w:val="both"/>
-        <w:rPr>
-          <w:rFonts w:ascii="Arial" w:hAnsi="Arial" w:cs="Arial"/>
-        </w:rPr>
-      </w:pPr>
-    </w:p>
-    <w:p>
-      <w:pPr>
-        <w:spacing w:before="240" w:after="240" w:line="276" w:lineRule="auto"/>
-        <w:jc w:val="both"/>
-        <w:rPr>
-          <w:rFonts w:ascii="Arial" w:hAnsi="Arial" w:cs="Arial"/>
-        </w:rPr>
-      </w:pPr>
+        <w:t xml:space="preserve"> los resultados</w:t>
+      </w:r>
+      <w:r>
+        <w:rPr>
+          <w:rFonts w:ascii="Arial" w:hAnsi="Arial" w:cs="Arial"/>
+        </w:rPr>
+        <w:t xml:space="preserve"> fueron consistentes con los hallazgos anteriores</w:t>
+      </w:r>
+      <w:r>
+        <w:rPr>
+          <w:rFonts w:ascii="Arial" w:hAnsi="Arial" w:cs="Arial"/>
+        </w:rPr>
+        <w:t>, debido a que</w:t>
+      </w:r>
+      <w:r>
+        <w:rPr>
+          <w:rFonts w:ascii="Arial" w:hAnsi="Arial" w:cs="Arial"/>
+        </w:rPr>
+        <w:t xml:space="preserve"> tanto el coeficiente de </w:t>
+      </w:r>
+      <w:r>
+        <w:rPr>
+          <w:rFonts w:ascii="Arial" w:hAnsi="Arial" w:cs="Arial"/>
+          <w:i/>
+          <w:iCs/>
+        </w:rPr>
+        <w:t>Pearson</w:t>
+      </w:r>
+      <w:r>
+        <w:rPr>
+          <w:rFonts w:ascii="Arial" w:hAnsi="Arial" w:cs="Arial"/>
+        </w:rPr>
+        <w:t xml:space="preserve"> como las correlaciones no paramétricas de </w:t>
+      </w:r>
+      <w:r>
+        <w:rPr>
+          <w:rFonts w:ascii="Arial" w:hAnsi="Arial" w:cs="Arial"/>
+          <w:i/>
+          <w:iCs/>
+        </w:rPr>
+        <w:t>Spearman</w:t>
+      </w:r>
+      <w:r>
+        <w:rPr>
+          <w:rFonts w:ascii="Arial" w:hAnsi="Arial" w:cs="Arial"/>
+        </w:rPr>
+        <w:t xml:space="preserve"> (ρ = 0.3049, p = 0.1146) y </w:t>
+      </w:r>
+      <w:r>
+        <w:rPr>
+          <w:rFonts w:ascii="Arial" w:hAnsi="Arial" w:cs="Arial"/>
+          <w:i/>
+          <w:iCs/>
+        </w:rPr>
+        <w:t>Kendall</w:t>
+      </w:r>
+      <w:r>
+        <w:rPr>
+          <w:rFonts w:ascii="Arial" w:hAnsi="Arial" w:cs="Arial"/>
+        </w:rPr>
+        <w:t xml:space="preserve"> (τ = 0.2223, p = 0.1036) no fueron estadísticamente significativos. Aunque los coeficientes sugieren una posible relación positiva, la evidencia no es suficiente para sostener dicha asociación. Por tanto, no se avanzó hacia modelos de regresión, y se concluye </w:t>
+      </w:r>
+      <w:proofErr w:type="gramStart"/>
+      <w:r>
+        <w:rPr>
+          <w:rFonts w:ascii="Arial" w:hAnsi="Arial" w:cs="Arial"/>
+        </w:rPr>
+        <w:t>que</w:t>
+      </w:r>
+      <w:proofErr w:type="gramEnd"/>
+      <w:r>
+        <w:rPr>
+          <w:rFonts w:ascii="Arial" w:hAnsi="Arial" w:cs="Arial"/>
+        </w:rPr>
+        <w:t xml:space="preserve"> en esta muestra, no hay respaldo empírico para afirmar que los niveles de </w:t>
+      </w:r>
+      <w:proofErr w:type="spellStart"/>
+      <w:r>
+        <w:rPr>
+          <w:rFonts w:ascii="Arial" w:hAnsi="Arial" w:cs="Arial"/>
+          <w:i/>
+          <w:iCs/>
+        </w:rPr>
+        <w:t>Seizing</w:t>
+      </w:r>
+      <w:proofErr w:type="spellEnd"/>
+      <w:r>
+        <w:rPr>
+          <w:rFonts w:ascii="Arial" w:hAnsi="Arial" w:cs="Arial"/>
+        </w:rPr>
+        <w:t xml:space="preserve"> estén relacionados con el desempeño comercial vinculado a nuevos desarrollos de producto.</w:t>
+      </w:r>
     </w:p>
     <w:p>
       <w:pPr>
@@ -17773,39 +18259,31 @@
           <w:b/>
           <w:bCs/>
         </w:rPr>
-        <w:t xml:space="preserve">Tabla </w:t>
-      </w:r>
-      <w:r>
-        <w:rPr>
-          <w:rFonts w:ascii="Arial" w:hAnsi="Arial" w:cs="Arial"/>
-          <w:b/>
-          <w:bCs/>
-        </w:rPr>
-        <w:t>12.</w:t>
-      </w:r>
-      <w:r>
-        <w:rPr>
-          <w:rFonts w:ascii="Arial" w:hAnsi="Arial" w:cs="Arial"/>
-          <w:b/>
-          <w:bCs/>
-        </w:rPr>
-        <w:t xml:space="preserve"> Resultados de modelo de regresión lineal simple con variable dependiente de </w:t>
-      </w:r>
-      <w:r>
-        <w:rPr>
-          <w:rFonts w:ascii="Arial" w:hAnsi="Arial" w:cs="Arial"/>
-          <w:b/>
-          <w:bCs/>
-        </w:rPr>
-        <w:t>número de patentes</w:t>
-      </w:r>
-      <w:r>
-        <w:rPr>
-          <w:rFonts w:ascii="Arial" w:hAnsi="Arial" w:cs="Arial"/>
-          <w:b/>
-          <w:bCs/>
-        </w:rPr>
-        <w:t xml:space="preserve"> y variable independiente de variable latente de </w:t>
+        <w:t xml:space="preserve">Gráfico </w:t>
+      </w:r>
+      <w:r>
+        <w:rPr>
+          <w:rFonts w:ascii="Arial" w:hAnsi="Arial" w:cs="Arial"/>
+          <w:b/>
+          <w:bCs/>
+        </w:rPr>
+        <w:t>1</w:t>
+      </w:r>
+      <w:r>
+        <w:rPr>
+          <w:rFonts w:ascii="Arial" w:hAnsi="Arial" w:cs="Arial"/>
+          <w:b/>
+          <w:bCs/>
+        </w:rPr>
+        <w:t>3</w:t>
+      </w:r>
+      <w:r>
+        <w:rPr>
+          <w:rFonts w:ascii="Arial" w:hAnsi="Arial" w:cs="Arial"/>
+          <w:b/>
+          <w:bCs/>
+        </w:rPr>
+        <w:t xml:space="preserve">: Correlación entre variable latente </w:t>
       </w:r>
       <w:proofErr w:type="spellStart"/>
       <w:r>
@@ -17813,10 +18291,28 @@
           <w:rFonts w:ascii="Arial" w:hAnsi="Arial" w:cs="Arial"/>
           <w:b/>
           <w:bCs/>
+          <w:i/>
+          <w:iCs/>
         </w:rPr>
         <w:t>seizing</w:t>
       </w:r>
       <w:proofErr w:type="spellEnd"/>
+      <w:r>
+        <w:rPr>
+          <w:rFonts w:ascii="Arial" w:hAnsi="Arial" w:cs="Arial"/>
+          <w:b/>
+          <w:bCs/>
+        </w:rPr>
+        <w:t xml:space="preserve"> y </w:t>
+      </w:r>
+      <w:r>
+        <w:rPr>
+          <w:rFonts w:ascii="Arial" w:hAnsi="Arial" w:cs="Arial"/>
+          <w:b/>
+          <w:bCs/>
+        </w:rPr>
+        <w:t>ventas de nuevos productos</w:t>
+      </w:r>
     </w:p>
     <w:p>
       <w:pPr>
@@ -17829,14 +18325,12 @@
       <w:r>
         <w:rPr>
           <w:rFonts w:ascii="Arial" w:hAnsi="Arial" w:cs="Arial"/>
-          <w:noProof/>
-        </w:rPr>
-        <w:lastRenderedPageBreak/>
+        </w:rPr>
         <w:drawing>
-          <wp:inline distT="0" distB="0" distL="0" distR="0" wp14:anchorId="158FD9F5" wp14:editId="4AA93FC7">
-            <wp:extent cx="4198984" cy="4000847"/>
+          <wp:inline distT="0" distB="0" distL="0" distR="0" wp14:anchorId="751029F2" wp14:editId="2EF2D789">
+            <wp:extent cx="3813121" cy="2847975"/>
             <wp:effectExtent l="0" t="0" r="0" b="0"/>
-            <wp:docPr id="1610226231" name="Imagen 1"/>
+            <wp:docPr id="4" name="Imagen 4"/>
             <wp:cNvGraphicFramePr>
               <a:graphicFrameLocks xmlns:a="http://schemas.openxmlformats.org/drawingml/2006/main" noChangeAspect="1"/>
             </wp:cNvGraphicFramePr>
@@ -17844,7 +18338,7 @@
               <a:graphicData uri="http://schemas.openxmlformats.org/drawingml/2006/picture">
                 <pic:pic xmlns:pic="http://schemas.openxmlformats.org/drawingml/2006/picture">
                   <pic:nvPicPr>
-                    <pic:cNvPr id="1610226231" name=""/>
+                    <pic:cNvPr id="1" name=""/>
                     <pic:cNvPicPr/>
                   </pic:nvPicPr>
                   <pic:blipFill>
@@ -17856,7 +18350,7 @@
                   <pic:spPr>
                     <a:xfrm>
                       <a:off x="0" y="0"/>
-                      <a:ext cx="4198984" cy="4000847"/>
+                      <a:ext cx="3824026" cy="2856120"/>
                     </a:xfrm>
                     <a:prstGeom prst="rect">
                       <a:avLst/>
@@ -17887,7 +18381,7 @@
           <w:sz w:val="18"/>
           <w:szCs w:val="18"/>
         </w:rPr>
-        <w:t xml:space="preserve">Fuente: </w:t>
+        <w:t>Fuente:</w:t>
       </w:r>
       <w:r>
         <w:rPr>
@@ -17895,7 +18389,172 @@
           <w:sz w:val="18"/>
           <w:szCs w:val="18"/>
         </w:rPr>
-        <w:t>Elaboración propia</w:t>
+        <w:t xml:space="preserve"> Elaboración propia</w:t>
+      </w:r>
+    </w:p>
+    <w:p>
+      <w:pPr>
+        <w:spacing w:before="240" w:after="240" w:line="276" w:lineRule="auto"/>
+        <w:jc w:val="both"/>
+        <w:rPr>
+          <w:rFonts w:ascii="Arial" w:hAnsi="Arial" w:cs="Arial"/>
+        </w:rPr>
+      </w:pPr>
+    </w:p>
+    <w:p>
+      <w:pPr>
+        <w:spacing w:before="240" w:after="240" w:line="276" w:lineRule="auto"/>
+        <w:jc w:val="both"/>
+        <w:rPr>
+          <w:rFonts w:ascii="Arial" w:hAnsi="Arial" w:cs="Arial"/>
+          <w:b/>
+          <w:bCs/>
+        </w:rPr>
+      </w:pPr>
+    </w:p>
+    <w:p>
+      <w:pPr>
+        <w:spacing w:before="240" w:after="240" w:line="276" w:lineRule="auto"/>
+        <w:jc w:val="both"/>
+        <w:rPr>
+          <w:rFonts w:ascii="Arial" w:hAnsi="Arial" w:cs="Arial"/>
+          <w:b/>
+          <w:bCs/>
+        </w:rPr>
+      </w:pPr>
+      <w:r>
+        <w:rPr>
+          <w:rFonts w:ascii="Arial" w:hAnsi="Arial" w:cs="Arial"/>
+          <w:b/>
+          <w:bCs/>
+        </w:rPr>
+        <w:t>4.3.</w:t>
+      </w:r>
+      <w:r>
+        <w:rPr>
+          <w:rFonts w:ascii="Arial" w:hAnsi="Arial" w:cs="Arial"/>
+          <w:b/>
+          <w:bCs/>
+        </w:rPr>
+        <w:t>9</w:t>
+      </w:r>
+      <w:r>
+        <w:rPr>
+          <w:rFonts w:ascii="Arial" w:hAnsi="Arial" w:cs="Arial"/>
+          <w:b/>
+          <w:bCs/>
+        </w:rPr>
+        <w:t xml:space="preserve"> </w:t>
+      </w:r>
+      <w:r>
+        <w:rPr>
+          <w:rFonts w:ascii="Arial" w:hAnsi="Arial" w:cs="Arial"/>
+          <w:b/>
+          <w:bCs/>
+        </w:rPr>
+        <w:t>Número de Patentes</w:t>
+      </w:r>
+    </w:p>
+    <w:p>
+      <w:pPr>
+        <w:spacing w:before="240" w:after="240" w:line="276" w:lineRule="auto"/>
+        <w:jc w:val="both"/>
+        <w:rPr>
+          <w:rFonts w:ascii="Arial" w:hAnsi="Arial" w:cs="Arial"/>
+        </w:rPr>
+      </w:pPr>
+      <w:r>
+        <w:rPr>
+          <w:rFonts w:ascii="Arial" w:hAnsi="Arial" w:cs="Arial"/>
+        </w:rPr>
+        <w:t xml:space="preserve">El número de </w:t>
+      </w:r>
+      <w:r>
+        <w:rPr>
+          <w:rFonts w:ascii="Arial" w:hAnsi="Arial" w:cs="Arial"/>
+        </w:rPr>
+        <w:t>patentes</w:t>
+      </w:r>
+      <w:r>
+        <w:rPr>
+          <w:rFonts w:ascii="Arial" w:hAnsi="Arial" w:cs="Arial"/>
+        </w:rPr>
+        <w:t xml:space="preserve"> constituye un indicador relevante del grado de formalización de la innovación dentro de una organización. Su análisis resulta pertinente para explorar si existe una relación entre esta variable y los niveles de </w:t>
+      </w:r>
+      <w:proofErr w:type="spellStart"/>
+      <w:r>
+        <w:rPr>
+          <w:rFonts w:ascii="Arial" w:hAnsi="Arial" w:cs="Arial"/>
+          <w:i/>
+          <w:iCs/>
+        </w:rPr>
+        <w:t>Seizing</w:t>
+      </w:r>
+      <w:proofErr w:type="spellEnd"/>
+      <w:r>
+        <w:rPr>
+          <w:rFonts w:ascii="Arial" w:hAnsi="Arial" w:cs="Arial"/>
+        </w:rPr>
+        <w:t xml:space="preserve">. </w:t>
+      </w:r>
+      <w:r>
+        <w:rPr>
+          <w:rFonts w:ascii="Arial" w:hAnsi="Arial" w:cs="Arial"/>
+        </w:rPr>
+        <w:t>Lo que se intuye es que un mayor número de patentes podría reflejar una mayor estructuración de los procesos innovadores, lo cual podría estar relacionado de manera directa o indirecta con una mayor capacidad de ejecución estratégica de las empresas.</w:t>
+      </w:r>
+    </w:p>
+    <w:p>
+      <w:pPr>
+        <w:spacing w:before="240" w:after="240" w:line="276" w:lineRule="auto"/>
+        <w:jc w:val="both"/>
+        <w:rPr>
+          <w:rFonts w:ascii="Arial" w:hAnsi="Arial" w:cs="Arial"/>
+        </w:rPr>
+      </w:pPr>
+      <w:r>
+        <w:rPr>
+          <w:rFonts w:ascii="Arial" w:hAnsi="Arial" w:cs="Arial"/>
+        </w:rPr>
+        <w:t xml:space="preserve">Para evaluar esta relación, </w:t>
+      </w:r>
+      <w:r>
+        <w:rPr>
+          <w:rFonts w:ascii="Arial" w:hAnsi="Arial" w:cs="Arial"/>
+        </w:rPr>
+        <w:t>se calculó</w:t>
+      </w:r>
+      <w:r>
+        <w:rPr>
+          <w:rFonts w:ascii="Arial" w:hAnsi="Arial" w:cs="Arial"/>
+        </w:rPr>
+        <w:t xml:space="preserve"> el coeficiente de correlación de Pearson entre el número de patentes y los puntajes latentes de </w:t>
+      </w:r>
+      <w:proofErr w:type="spellStart"/>
+      <w:r>
+        <w:rPr>
+          <w:rFonts w:ascii="Arial" w:hAnsi="Arial" w:cs="Arial"/>
+        </w:rPr>
+        <w:t>Seizing</w:t>
+      </w:r>
+      <w:proofErr w:type="spellEnd"/>
+      <w:r>
+        <w:rPr>
+          <w:rFonts w:ascii="Arial" w:hAnsi="Arial" w:cs="Arial"/>
+        </w:rPr>
+        <w:t xml:space="preserve">. El resultado obtenido fue r = 0.17, con un valor p de 0.38, lo que indica una asociación positiva muy débil y no significativa desde el punto de vista estadístico. La nube de puntos en el gráfico </w:t>
+      </w:r>
+      <w:r>
+        <w:rPr>
+          <w:rFonts w:ascii="Arial" w:hAnsi="Arial" w:cs="Arial"/>
+        </w:rPr>
+        <w:t>12</w:t>
+      </w:r>
+      <w:r>
+        <w:rPr>
+          <w:rFonts w:ascii="Arial" w:hAnsi="Arial" w:cs="Arial"/>
+        </w:rPr>
+        <w:t xml:space="preserve"> refuerza esta interpretación, ya que la dispersión es alta y no se identifica una tendencia clara entre ambas variables.</w:t>
       </w:r>
     </w:p>
     <w:p>
@@ -17904,76 +18563,54 @@
         <w:jc w:val="center"/>
         <w:rPr>
           <w:rFonts w:ascii="Arial" w:hAnsi="Arial" w:cs="Arial"/>
-          <w:sz w:val="18"/>
-          <w:szCs w:val="18"/>
-        </w:rPr>
-      </w:pPr>
-    </w:p>
-    <w:p>
-      <w:pPr>
-        <w:spacing w:before="240" w:after="240" w:line="276" w:lineRule="auto"/>
-        <w:jc w:val="both"/>
-        <w:rPr>
-          <w:rFonts w:ascii="Arial" w:hAnsi="Arial" w:cs="Arial"/>
-        </w:rPr>
-      </w:pPr>
-      <w:r>
-        <w:rPr>
-          <w:rFonts w:ascii="Arial" w:hAnsi="Arial" w:cs="Arial"/>
-        </w:rPr>
-        <w:t xml:space="preserve">Adicionalmente, se llevaron a cabo la validación de los supuestos del modelo para garantizar que los resultados obtenidos puedan interpretarse dentro de un marco estadístico sólido. </w:t>
-      </w:r>
-      <w:r>
-        <w:rPr>
-          <w:rFonts w:ascii="Arial" w:hAnsi="Arial" w:cs="Arial"/>
-        </w:rPr>
-        <w:t xml:space="preserve">En primer lugar, se examinó visualmente la independencia de los errores mediante un gráfico de dispersión entre residuos consecutivos, el cual no evidenció patrones sistemáticos ni estructuras reconocibles, lo que permite asumir la independencia entre perturbaciones. </w:t>
-      </w:r>
-    </w:p>
-    <w:p>
-      <w:pPr>
-        <w:spacing w:before="240" w:after="240" w:line="276" w:lineRule="auto"/>
-        <w:jc w:val="both"/>
-        <w:rPr>
-          <w:rFonts w:ascii="Arial" w:hAnsi="Arial" w:cs="Arial"/>
-        </w:rPr>
-      </w:pPr>
-    </w:p>
-    <w:p>
-      <w:pPr>
-        <w:spacing w:before="240" w:after="240" w:line="276" w:lineRule="auto"/>
-        <w:jc w:val="both"/>
-        <w:rPr>
-          <w:rFonts w:ascii="Arial" w:hAnsi="Arial" w:cs="Arial"/>
-        </w:rPr>
-      </w:pPr>
-    </w:p>
-    <w:p>
-      <w:pPr>
-        <w:spacing w:before="240" w:after="240" w:line="276" w:lineRule="auto"/>
-        <w:jc w:val="both"/>
-        <w:rPr>
-          <w:rFonts w:ascii="Arial" w:hAnsi="Arial" w:cs="Arial"/>
-        </w:rPr>
-      </w:pPr>
-    </w:p>
-    <w:p>
-      <w:pPr>
-        <w:spacing w:before="240" w:after="240" w:line="276" w:lineRule="auto"/>
-        <w:jc w:val="both"/>
-        <w:rPr>
-          <w:rFonts w:ascii="Arial" w:hAnsi="Arial" w:cs="Arial"/>
-        </w:rPr>
-      </w:pPr>
-    </w:p>
-    <w:p>
-      <w:pPr>
-        <w:spacing w:before="240" w:after="240" w:line="276" w:lineRule="auto"/>
-        <w:jc w:val="both"/>
-        <w:rPr>
-          <w:rFonts w:ascii="Arial" w:hAnsi="Arial" w:cs="Arial"/>
-        </w:rPr>
-      </w:pPr>
+          <w:b/>
+          <w:bCs/>
+        </w:rPr>
+      </w:pPr>
+      <w:bookmarkStart w:id="2" w:name="_Hlk200891140"/>
+      <w:r>
+        <w:rPr>
+          <w:rFonts w:ascii="Arial" w:hAnsi="Arial" w:cs="Arial"/>
+          <w:b/>
+          <w:bCs/>
+        </w:rPr>
+        <w:t xml:space="preserve">Gráfico </w:t>
+      </w:r>
+      <w:r>
+        <w:rPr>
+          <w:rFonts w:ascii="Arial" w:hAnsi="Arial" w:cs="Arial"/>
+          <w:b/>
+          <w:bCs/>
+        </w:rPr>
+        <w:t>12</w:t>
+      </w:r>
+      <w:r>
+        <w:rPr>
+          <w:rFonts w:ascii="Arial" w:hAnsi="Arial" w:cs="Arial"/>
+          <w:b/>
+          <w:bCs/>
+        </w:rPr>
+        <w:t xml:space="preserve">: Relación entre </w:t>
+      </w:r>
+      <w:proofErr w:type="spellStart"/>
+      <w:r>
+        <w:rPr>
+          <w:rFonts w:ascii="Arial" w:hAnsi="Arial" w:cs="Arial"/>
+          <w:b/>
+          <w:bCs/>
+        </w:rPr>
+        <w:t>seizing</w:t>
+      </w:r>
+      <w:proofErr w:type="spellEnd"/>
+      <w:r>
+        <w:rPr>
+          <w:rFonts w:ascii="Arial" w:hAnsi="Arial" w:cs="Arial"/>
+          <w:b/>
+          <w:bCs/>
+        </w:rPr>
+        <w:t xml:space="preserve"> y número de patentes</w:t>
+      </w:r>
+      <w:bookmarkEnd w:id="2"/>
     </w:p>
     <w:p>
       <w:pPr>
@@ -17981,54 +18618,17 @@
         <w:jc w:val="center"/>
         <w:rPr>
           <w:rFonts w:ascii="Arial" w:hAnsi="Arial" w:cs="Arial"/>
-          <w:b/>
-          <w:bCs/>
-        </w:rPr>
-      </w:pPr>
-      <w:r>
-        <w:rPr>
-          <w:rFonts w:ascii="Arial" w:hAnsi="Arial" w:cs="Arial"/>
-          <w:b/>
-          <w:bCs/>
-        </w:rPr>
-        <w:t xml:space="preserve">Gráfico </w:t>
-      </w:r>
-      <w:r>
-        <w:rPr>
-          <w:rFonts w:ascii="Arial" w:hAnsi="Arial" w:cs="Arial"/>
-          <w:b/>
-          <w:bCs/>
-        </w:rPr>
-        <w:t xml:space="preserve">13. Validación de </w:t>
-      </w:r>
-      <w:r>
-        <w:rPr>
-          <w:rFonts w:ascii="Arial" w:hAnsi="Arial" w:cs="Arial"/>
-          <w:b/>
-          <w:bCs/>
-        </w:rPr>
-        <w:t>independencia de los errores</w:t>
-      </w:r>
-    </w:p>
-    <w:p>
-      <w:pPr>
-        <w:spacing w:before="240" w:after="240" w:line="276" w:lineRule="auto"/>
-        <w:jc w:val="center"/>
-        <w:rPr>
-          <w:rFonts w:ascii="Arial" w:hAnsi="Arial" w:cs="Arial"/>
-        </w:rPr>
-      </w:pPr>
-      <w:r>
-        <w:rPr>
-          <w:rFonts w:ascii="Arial" w:hAnsi="Arial" w:cs="Arial"/>
-          <w:noProof/>
-        </w:rPr>
-        <w:lastRenderedPageBreak/>
+        </w:rPr>
+      </w:pPr>
+      <w:r>
+        <w:rPr>
+          <w:rFonts w:ascii="Arial" w:hAnsi="Arial" w:cs="Arial"/>
+        </w:rPr>
         <w:drawing>
-          <wp:inline distT="0" distB="0" distL="0" distR="0" wp14:anchorId="38CED11C" wp14:editId="5D0A8273">
-            <wp:extent cx="3308279" cy="2664189"/>
-            <wp:effectExtent l="0" t="0" r="6985" b="3175"/>
-            <wp:docPr id="408883286" name="Imagen 1"/>
+          <wp:inline distT="0" distB="0" distL="0" distR="0" wp14:anchorId="078D2562" wp14:editId="039652FE">
+            <wp:extent cx="4076700" cy="3044840"/>
+            <wp:effectExtent l="0" t="0" r="0" b="3175"/>
+            <wp:docPr id="2" name="Imagen 2"/>
             <wp:cNvGraphicFramePr>
               <a:graphicFrameLocks xmlns:a="http://schemas.openxmlformats.org/drawingml/2006/main" noChangeAspect="1"/>
             </wp:cNvGraphicFramePr>
@@ -18036,7 +18636,7 @@
               <a:graphicData uri="http://schemas.openxmlformats.org/drawingml/2006/picture">
                 <pic:pic xmlns:pic="http://schemas.openxmlformats.org/drawingml/2006/picture">
                   <pic:nvPicPr>
-                    <pic:cNvPr id="408883286" name=""/>
+                    <pic:cNvPr id="1" name=""/>
                     <pic:cNvPicPr/>
                   </pic:nvPicPr>
                   <pic:blipFill>
@@ -18048,7 +18648,7 @@
                   <pic:spPr>
                     <a:xfrm>
                       <a:off x="0" y="0"/>
-                      <a:ext cx="3329505" cy="2681282"/>
+                      <a:ext cx="4087907" cy="3053210"/>
                     </a:xfrm>
                     <a:prstGeom prst="rect">
                       <a:avLst/>
@@ -18071,6 +18671,7 @@
           <w:szCs w:val="18"/>
         </w:rPr>
       </w:pPr>
+      <w:bookmarkStart w:id="3" w:name="_Hlk200891159"/>
       <w:r>
         <w:rPr>
           <w:rFonts w:ascii="Arial" w:hAnsi="Arial" w:cs="Arial"/>
@@ -18079,7 +18680,7 @@
           <w:sz w:val="18"/>
           <w:szCs w:val="18"/>
         </w:rPr>
-        <w:t xml:space="preserve">Fuente: </w:t>
+        <w:t>Fuente:</w:t>
       </w:r>
       <w:r>
         <w:rPr>
@@ -18087,249 +18688,172 @@
           <w:sz w:val="18"/>
           <w:szCs w:val="18"/>
         </w:rPr>
-        <w:t>Elaboración propia</w:t>
-      </w:r>
-    </w:p>
-    <w:p>
-      <w:pPr>
-        <w:spacing w:before="240" w:after="240" w:line="276" w:lineRule="auto"/>
-        <w:jc w:val="both"/>
-        <w:rPr>
-          <w:rFonts w:ascii="Arial" w:hAnsi="Arial" w:cs="Arial"/>
-        </w:rPr>
-      </w:pPr>
-      <w:r>
-        <w:rPr>
-          <w:rFonts w:ascii="Arial" w:hAnsi="Arial" w:cs="Arial"/>
-        </w:rPr>
-        <w:t xml:space="preserve">En segundo lugar, se evaluó la homocedasticidad a través de la prueba de </w:t>
+        <w:t xml:space="preserve"> Elaboración propia</w:t>
+      </w:r>
+      <w:bookmarkEnd w:id="3"/>
+    </w:p>
+    <w:p>
+      <w:pPr>
+        <w:spacing w:before="240" w:after="240" w:line="276" w:lineRule="auto"/>
+        <w:jc w:val="both"/>
+        <w:rPr>
+          <w:rFonts w:ascii="Arial" w:hAnsi="Arial" w:cs="Arial"/>
+        </w:rPr>
+      </w:pPr>
+      <w:r>
+        <w:rPr>
+          <w:rFonts w:ascii="Arial" w:hAnsi="Arial" w:cs="Arial"/>
+        </w:rPr>
+        <w:t>Como complemento, se calcularon también las correlaciones no paramétricas de Spearman y Kendall, obteniéndose coeficientes de 0</w:t>
+      </w:r>
+      <w:r>
+        <w:rPr>
+          <w:rFonts w:ascii="Arial" w:hAnsi="Arial" w:cs="Arial"/>
+        </w:rPr>
+        <w:t>,</w:t>
+      </w:r>
+      <w:r>
+        <w:rPr>
+          <w:rFonts w:ascii="Arial" w:hAnsi="Arial" w:cs="Arial"/>
+        </w:rPr>
+        <w:t>2390 y 0</w:t>
+      </w:r>
+      <w:r>
+        <w:rPr>
+          <w:rFonts w:ascii="Arial" w:hAnsi="Arial" w:cs="Arial"/>
+        </w:rPr>
+        <w:t>,</w:t>
+      </w:r>
+      <w:r>
+        <w:rPr>
+          <w:rFonts w:ascii="Arial" w:hAnsi="Arial" w:cs="Arial"/>
+        </w:rPr>
+        <w:t>1790, respectivamente. En ambos casos, los valores p asociados fueron superiores al umbral convencional de significancia</w:t>
+      </w:r>
+      <w:r>
+        <w:rPr>
+          <w:rFonts w:ascii="Arial" w:hAnsi="Arial" w:cs="Arial"/>
+        </w:rPr>
+        <w:t xml:space="preserve">, </w:t>
+      </w:r>
+      <w:r>
+        <w:rPr>
+          <w:rFonts w:ascii="Arial" w:hAnsi="Arial" w:cs="Arial"/>
+        </w:rPr>
+        <w:t xml:space="preserve">lo que refuerza la conclusión de que no existe una relación estadísticamente significativa entre el número de patentes y la capacidad de ejecución estratégica medida por </w:t>
       </w:r>
       <w:proofErr w:type="spellStart"/>
       <w:r>
         <w:rPr>
           <w:rFonts w:ascii="Arial" w:hAnsi="Arial" w:cs="Arial"/>
-        </w:rPr>
-        <w:t>Breusch</w:t>
+          <w:i/>
+          <w:iCs/>
+        </w:rPr>
+        <w:t>Seizing</w:t>
       </w:r>
       <w:proofErr w:type="spellEnd"/>
       <w:r>
         <w:rPr>
           <w:rFonts w:ascii="Arial" w:hAnsi="Arial" w:cs="Arial"/>
         </w:rPr>
-        <w:t>-Pagan, obteniéndose un valor p de 0</w:t>
-      </w:r>
-      <w:r>
-        <w:rPr>
-          <w:rFonts w:ascii="Arial" w:hAnsi="Arial" w:cs="Arial"/>
-        </w:rPr>
-        <w:t>,</w:t>
-      </w:r>
-      <w:r>
-        <w:rPr>
-          <w:rFonts w:ascii="Arial" w:hAnsi="Arial" w:cs="Arial"/>
-        </w:rPr>
-        <w:t xml:space="preserve">938. Este resultado lleva a no rechazar la hipótesis nula de varianza constante, lo que respalda el cumplimiento de este supuesto clásico en el modelo. </w:t>
-      </w:r>
-    </w:p>
-    <w:p>
-      <w:pPr>
-        <w:spacing w:before="240" w:after="240" w:line="276" w:lineRule="auto"/>
-        <w:jc w:val="center"/>
-        <w:rPr>
-          <w:rFonts w:ascii="Arial" w:hAnsi="Arial" w:cs="Arial"/>
-          <w:b/>
-          <w:bCs/>
-        </w:rPr>
-      </w:pPr>
-      <w:r>
-        <w:rPr>
-          <w:rFonts w:ascii="Arial" w:hAnsi="Arial" w:cs="Arial"/>
-          <w:b/>
-          <w:bCs/>
-        </w:rPr>
-        <w:t xml:space="preserve">Gráfico </w:t>
-      </w:r>
-      <w:r>
-        <w:rPr>
-          <w:rFonts w:ascii="Arial" w:hAnsi="Arial" w:cs="Arial"/>
-          <w:b/>
-          <w:bCs/>
-        </w:rPr>
-        <w:t>14. Validación de supuesto de homocedasticidad</w:t>
-      </w:r>
-    </w:p>
-    <w:p>
-      <w:pPr>
-        <w:spacing w:before="240" w:after="240" w:line="276" w:lineRule="auto"/>
-        <w:jc w:val="center"/>
-        <w:rPr>
-          <w:rFonts w:ascii="Arial" w:hAnsi="Arial" w:cs="Arial"/>
-        </w:rPr>
-      </w:pPr>
-      <w:r>
-        <w:rPr>
-          <w:rFonts w:ascii="Arial" w:hAnsi="Arial" w:cs="Arial"/>
-          <w:noProof/>
-        </w:rPr>
-        <w:drawing>
-          <wp:inline distT="0" distB="0" distL="0" distR="0" wp14:anchorId="2D2778DD" wp14:editId="1DFDC1EA">
-            <wp:extent cx="3462391" cy="2739804"/>
-            <wp:effectExtent l="0" t="0" r="5080" b="3810"/>
-            <wp:docPr id="1292563758" name="Imagen 1"/>
-            <wp:cNvGraphicFramePr>
-              <a:graphicFrameLocks xmlns:a="http://schemas.openxmlformats.org/drawingml/2006/main" noChangeAspect="1"/>
-            </wp:cNvGraphicFramePr>
-            <a:graphic xmlns:a="http://schemas.openxmlformats.org/drawingml/2006/main">
-              <a:graphicData uri="http://schemas.openxmlformats.org/drawingml/2006/picture">
-                <pic:pic xmlns:pic="http://schemas.openxmlformats.org/drawingml/2006/picture">
-                  <pic:nvPicPr>
-                    <pic:cNvPr id="1292563758" name=""/>
-                    <pic:cNvPicPr/>
-                  </pic:nvPicPr>
-                  <pic:blipFill>
-                    <a:blip r:embed="rId26"/>
-                    <a:stretch>
-                      <a:fillRect/>
-                    </a:stretch>
-                  </pic:blipFill>
-                  <pic:spPr>
-                    <a:xfrm>
-                      <a:off x="0" y="0"/>
-                      <a:ext cx="3486840" cy="2759151"/>
-                    </a:xfrm>
-                    <a:prstGeom prst="rect">
-                      <a:avLst/>
-                    </a:prstGeom>
-                  </pic:spPr>
-                </pic:pic>
-              </a:graphicData>
-            </a:graphic>
-          </wp:inline>
-        </w:drawing>
-      </w:r>
-    </w:p>
-    <w:p>
-      <w:pPr>
-        <w:spacing w:before="240" w:after="240" w:line="276" w:lineRule="auto"/>
-        <w:jc w:val="center"/>
+        <w:t>, incluso al relajar el supuesto de linealidad.</w:t>
+      </w:r>
+    </w:p>
+    <w:p>
+      <w:pPr>
+        <w:spacing w:before="240" w:after="240" w:line="276" w:lineRule="auto"/>
+        <w:jc w:val="both"/>
+        <w:rPr>
+          <w:rFonts w:ascii="Arial" w:hAnsi="Arial" w:cs="Arial"/>
+        </w:rPr>
+      </w:pPr>
+      <w:r>
+        <w:rPr>
+          <w:rFonts w:ascii="Arial" w:hAnsi="Arial" w:cs="Arial"/>
+        </w:rPr>
+        <w:lastRenderedPageBreak/>
+        <w:t>Ahora bien, a</w:t>
+      </w:r>
+      <w:r>
+        <w:rPr>
+          <w:rFonts w:ascii="Arial" w:hAnsi="Arial" w:cs="Arial"/>
+        </w:rPr>
+        <w:t xml:space="preserve"> pesar de la debilidad de las correlaciones, se exploró la posibilidad de estimar un modelo de regresión lineal simple para evaluar si el número de patentes podía predecir de forma significativa los niveles de </w:t>
+      </w:r>
+      <w:proofErr w:type="spellStart"/>
+      <w:r>
+        <w:rPr>
+          <w:rFonts w:ascii="Arial" w:hAnsi="Arial" w:cs="Arial"/>
+          <w:i/>
+          <w:iCs/>
+        </w:rPr>
+        <w:t>Seizing</w:t>
+      </w:r>
+      <w:proofErr w:type="spellEnd"/>
+      <w:r>
+        <w:rPr>
+          <w:rFonts w:ascii="Arial" w:hAnsi="Arial" w:cs="Arial"/>
+        </w:rPr>
+        <w:t xml:space="preserve">. No obstante, el modelo estimado presentó limitaciones importantes desde el punto de vista metodológico. En primer lugar, se verificó </w:t>
+      </w:r>
+      <w:r>
+        <w:rPr>
+          <w:rFonts w:ascii="Arial" w:hAnsi="Arial" w:cs="Arial"/>
+        </w:rPr>
+        <w:t>el incumplimiento</w:t>
+      </w:r>
+      <w:r>
+        <w:rPr>
+          <w:rFonts w:ascii="Arial" w:hAnsi="Arial" w:cs="Arial"/>
+        </w:rPr>
+        <w:t xml:space="preserve"> </w:t>
+      </w:r>
+      <w:r>
+        <w:rPr>
+          <w:rFonts w:ascii="Arial" w:hAnsi="Arial" w:cs="Arial"/>
+        </w:rPr>
+        <w:t>d</w:t>
+      </w:r>
+      <w:r>
+        <w:rPr>
+          <w:rFonts w:ascii="Arial" w:hAnsi="Arial" w:cs="Arial"/>
+        </w:rPr>
+        <w:t>el supuesto de linealidad, ya que la prueba de correlación de Pearson entre ambas variables arrojó un valor p superior a 0.05.</w:t>
+      </w:r>
+      <w:r>
+        <w:rPr>
+          <w:rFonts w:ascii="Arial" w:hAnsi="Arial" w:cs="Arial"/>
+        </w:rPr>
+        <w:t xml:space="preserve"> En segundo lugar, a través de la prueba Shapiro-Wilk aplicada a los residuales se comprobó el no cumplimiento de supuesto de normalidad. En consecuencia, dado </w:t>
+      </w:r>
+      <w:r>
+        <w:rPr>
+          <w:rFonts w:ascii="Arial" w:hAnsi="Arial" w:cs="Arial"/>
+        </w:rPr>
+        <w:t>el incumplimiento de estos dos supuestos</w:t>
+      </w:r>
+      <w:r>
+        <w:rPr>
+          <w:rFonts w:ascii="Arial" w:hAnsi="Arial" w:cs="Arial"/>
+        </w:rPr>
+        <w:t xml:space="preserve"> </w:t>
+      </w:r>
+      <w:r>
+        <w:rPr>
+          <w:rFonts w:ascii="Arial" w:hAnsi="Arial" w:cs="Arial"/>
+        </w:rPr>
+        <w:t xml:space="preserve">se descartó el uso del modelo OLS como herramienta de análisis para esta relación. </w:t>
+      </w:r>
+    </w:p>
+    <w:p>
+      <w:pPr>
+        <w:spacing w:before="240" w:after="240" w:line="276" w:lineRule="auto"/>
         <w:rPr>
           <w:rFonts w:ascii="Arial" w:hAnsi="Arial" w:cs="Arial"/>
           <w:sz w:val="18"/>
           <w:szCs w:val="18"/>
         </w:rPr>
       </w:pPr>
-      <w:r>
-        <w:rPr>
-          <w:rFonts w:ascii="Arial" w:hAnsi="Arial" w:cs="Arial"/>
-          <w:b/>
-          <w:bCs/>
-          <w:sz w:val="18"/>
-          <w:szCs w:val="18"/>
-        </w:rPr>
-        <w:t xml:space="preserve">Fuente: </w:t>
-      </w:r>
-      <w:r>
-        <w:rPr>
-          <w:rFonts w:ascii="Arial" w:hAnsi="Arial" w:cs="Arial"/>
-          <w:sz w:val="18"/>
-          <w:szCs w:val="18"/>
-        </w:rPr>
-        <w:t>Elaboración propia</w:t>
-      </w:r>
-    </w:p>
-    <w:p>
-      <w:pPr>
-        <w:spacing w:before="240" w:after="240" w:line="276" w:lineRule="auto"/>
-        <w:jc w:val="both"/>
-        <w:rPr>
-          <w:rFonts w:ascii="Arial" w:hAnsi="Arial" w:cs="Arial"/>
-        </w:rPr>
-      </w:pPr>
-    </w:p>
-    <w:p>
-      <w:pPr>
-        <w:spacing w:before="240" w:after="240" w:line="276" w:lineRule="auto"/>
-        <w:jc w:val="both"/>
-        <w:rPr>
-          <w:rFonts w:ascii="Arial" w:hAnsi="Arial" w:cs="Arial"/>
-        </w:rPr>
-      </w:pPr>
-    </w:p>
-    <w:p>
-      <w:pPr>
-        <w:spacing w:before="240" w:after="240" w:line="276" w:lineRule="auto"/>
-        <w:jc w:val="both"/>
-        <w:rPr>
-          <w:rFonts w:ascii="Arial" w:hAnsi="Arial" w:cs="Arial"/>
-        </w:rPr>
-      </w:pPr>
-      <w:r>
-        <w:rPr>
-          <w:rFonts w:ascii="Arial" w:hAnsi="Arial" w:cs="Arial"/>
-        </w:rPr>
-        <w:lastRenderedPageBreak/>
-        <w:t xml:space="preserve">Finalmente, </w:t>
-      </w:r>
-      <w:r>
-        <w:rPr>
-          <w:rFonts w:ascii="Arial" w:hAnsi="Arial" w:cs="Arial"/>
-        </w:rPr>
-        <w:t>a pesar de que el comportamiento de los errores es estadísticamente adecuado, el análisis gráfico de dispersión junto con los resultados de correlación lineal y no paramétrica evidencian que no se cumple el supuesto de linealidad</w:t>
-      </w:r>
-      <w:r>
-        <w:rPr>
-          <w:rFonts w:ascii="Arial" w:hAnsi="Arial" w:cs="Arial"/>
-        </w:rPr>
-        <w:t>, esto quiere decir que, l</w:t>
-      </w:r>
-      <w:r>
-        <w:rPr>
-          <w:rFonts w:ascii="Arial" w:hAnsi="Arial" w:cs="Arial"/>
-        </w:rPr>
-        <w:t xml:space="preserve">a relación entre el número de patentes y la variable latente </w:t>
-      </w:r>
-      <w:proofErr w:type="spellStart"/>
-      <w:r>
-        <w:rPr>
-          <w:rFonts w:ascii="Arial" w:hAnsi="Arial" w:cs="Arial"/>
-        </w:rPr>
-        <w:t>Seizing</w:t>
-      </w:r>
-      <w:proofErr w:type="spellEnd"/>
-      <w:r>
-        <w:rPr>
-          <w:rFonts w:ascii="Arial" w:hAnsi="Arial" w:cs="Arial"/>
-        </w:rPr>
-        <w:t xml:space="preserve"> no sigue una tendencia lineal reconocible, que debilita la utilidad</w:t>
-      </w:r>
-      <w:r>
-        <w:rPr>
-          <w:rFonts w:ascii="Arial" w:hAnsi="Arial" w:cs="Arial"/>
-        </w:rPr>
-        <w:t xml:space="preserve"> de un modelo de regresión en este contexto</w:t>
-      </w:r>
-      <w:r>
-        <w:rPr>
-          <w:rFonts w:ascii="Arial" w:hAnsi="Arial" w:cs="Arial"/>
-        </w:rPr>
-        <w:t xml:space="preserve">. En consecuencia, aunque el modelo se ajusta correctamente desde el punto de vista técnico, no puede considerarse útil ni interpretativamente relevante, ya que no permite explicar la variabilidad en </w:t>
-      </w:r>
-      <w:proofErr w:type="spellStart"/>
-      <w:r>
-        <w:rPr>
-          <w:rFonts w:ascii="Arial" w:hAnsi="Arial" w:cs="Arial"/>
-          <w:i/>
-          <w:iCs/>
-        </w:rPr>
-        <w:t>Seizing</w:t>
-      </w:r>
-      <w:proofErr w:type="spellEnd"/>
-      <w:r>
-        <w:rPr>
-          <w:rFonts w:ascii="Arial" w:hAnsi="Arial" w:cs="Arial"/>
-        </w:rPr>
-        <w:t xml:space="preserve"> a partir de la variable número de patentes. Esto sugiere que esta última, al menos de forma aislada y en un enfoque lineal, no resulta un factor explicativo significativo de la capacidad de ejecución estratégica de las empresas.</w:t>
-      </w:r>
     </w:p>
     <w:p>
       <w:pPr>
@@ -18658,7 +19182,7 @@
                     </pic:cNvPicPr>
                   </pic:nvPicPr>
                   <pic:blipFill>
-                    <a:blip r:embed="rId27" cstate="print">
+                    <a:blip r:embed="rId26" cstate="print">
                       <a:extLst>
                         <a:ext uri="{28A0092B-C50C-407E-A947-70E740481C1C}">
                           <a14:useLocalDpi xmlns:a14="http://schemas.microsoft.com/office/drawing/2010/main" val="0"/>
@@ -19053,7 +19577,7 @@
                     </pic:cNvPicPr>
                   </pic:nvPicPr>
                   <pic:blipFill>
-                    <a:blip r:embed="rId28">
+                    <a:blip r:embed="rId27">
                       <a:extLst>
                         <a:ext uri="{28A0092B-C50C-407E-A947-70E740481C1C}">
                           <a14:useLocalDpi xmlns:a14="http://schemas.microsoft.com/office/drawing/2010/main" val="0"/>
@@ -19306,7 +19830,7 @@
                     </pic:cNvPicPr>
                   </pic:nvPicPr>
                   <pic:blipFill>
-                    <a:blip r:embed="rId29" cstate="print">
+                    <a:blip r:embed="rId28" cstate="print">
                       <a:extLst>
                         <a:ext uri="{28A0092B-C50C-407E-A947-70E740481C1C}">
                           <a14:useLocalDpi xmlns:a14="http://schemas.microsoft.com/office/drawing/2010/main" val="0"/>
@@ -20341,7 +20865,7 @@
                     <pic:cNvPicPr/>
                   </pic:nvPicPr>
                   <pic:blipFill>
-                    <a:blip r:embed="rId30"/>
+                    <a:blip r:embed="rId29"/>
                     <a:stretch>
                       <a:fillRect/>
                     </a:stretch>
@@ -21543,7 +22067,7 @@
                     <pic:cNvPicPr/>
                   </pic:nvPicPr>
                   <pic:blipFill>
-                    <a:blip r:embed="rId31"/>
+                    <a:blip r:embed="rId30"/>
                     <a:stretch>
                       <a:fillRect/>
                     </a:stretch>
@@ -22218,7 +22742,7 @@
                     <pic:cNvPicPr/>
                   </pic:nvPicPr>
                   <pic:blipFill>
-                    <a:blip r:embed="rId32"/>
+                    <a:blip r:embed="rId31"/>
                     <a:stretch>
                       <a:fillRect/>
                     </a:stretch>
@@ -22989,7 +23513,7 @@
                     <pic:cNvPicPr/>
                   </pic:nvPicPr>
                   <pic:blipFill>
-                    <a:blip r:embed="rId33"/>
+                    <a:blip r:embed="rId32"/>
                     <a:stretch>
                       <a:fillRect/>
                     </a:stretch>
@@ -23223,7 +23747,7 @@
                     <pic:cNvPicPr/>
                   </pic:nvPicPr>
                   <pic:blipFill>
-                    <a:blip r:embed="rId34"/>
+                    <a:blip r:embed="rId33"/>
                     <a:stretch>
                       <a:fillRect/>
                     </a:stretch>
@@ -23477,7 +24001,7 @@
                     <pic:cNvPicPr/>
                   </pic:nvPicPr>
                   <pic:blipFill>
-                    <a:blip r:embed="rId35"/>
+                    <a:blip r:embed="rId34"/>
                     <a:stretch>
                       <a:fillRect/>
                     </a:stretch>
@@ -23533,7 +24057,7 @@
                     <pic:cNvPicPr/>
                   </pic:nvPicPr>
                   <pic:blipFill>
-                    <a:blip r:embed="rId36"/>
+                    <a:blip r:embed="rId35"/>
                     <a:stretch>
                       <a:fillRect/>
                     </a:stretch>
@@ -23870,9 +24394,9 @@
         <w:tblLook w:val="04A0" w:firstRow="1" w:lastRow="0" w:firstColumn="1" w:lastColumn="0" w:noHBand="0" w:noVBand="1"/>
       </w:tblPr>
       <w:tblGrid>
-        <w:gridCol w:w="2894"/>
-        <w:gridCol w:w="1982"/>
-        <w:gridCol w:w="3366"/>
+        <w:gridCol w:w="2934"/>
+        <w:gridCol w:w="1973"/>
+        <w:gridCol w:w="3262"/>
       </w:tblGrid>
       <w:tr>
         <w:trPr>
@@ -27480,7 +28004,7 @@
         </w:rPr>
         <w:t xml:space="preserve">Springer. </w:t>
       </w:r>
-      <w:hyperlink r:id="rId37" w:history="1">
+      <w:hyperlink r:id="rId36" w:history="1">
         <w:r>
           <w:rPr>
             <w:rStyle w:val="Hipervnculo"/>
@@ -28180,7 +28704,7 @@
 </file>
 
 <file path=word/endnotes.xml><?xml version="1.0" encoding="utf-8"?>
-<w:endnotes xmlns:wpc="http://schemas.microsoft.com/office/word/2010/wordprocessingCanvas" xmlns:cx="http://schemas.microsoft.com/office/drawing/2014/chartex" xmlns:cx1="http://schemas.microsoft.com/office/drawing/2015/9/8/chartex" xmlns:cx2="http://schemas.microsoft.com/office/drawing/2015/10/21/chartex" xmlns:cx3="http://schemas.microsoft.com/office/drawing/2016/5/9/chartex" xmlns:cx4="http://schemas.microsoft.com/office/drawing/2016/5/10/chartex" xmlns:cx5="http://schemas.microsoft.com/office/drawing/2016/5/11/chartex" xmlns:cx6="http://schemas.microsoft.com/office/drawing/2016/5/12/chartex" xmlns:cx7="http://schemas.microsoft.com/office/drawing/2016/5/13/chartex" xmlns:cx8="http://schemas.microsoft.com/office/drawing/2016/5/14/chartex" xmlns:mc="http://schemas.openxmlformats.org/markup-compatibility/2006" xmlns:aink="http://schemas.microsoft.com/office/drawing/2016/ink" xmlns:am3d="http://schemas.microsoft.com/office/drawing/2017/model3d" xmlns:o="urn:schemas-microsoft-com:office:office" xmlns:oel="http://schemas.microsoft.com/office/2019/extlst" xmlns:r="http://schemas.openxmlformats.org/officeDocument/2006/relationships" xmlns:m="http://schemas.openxmlformats.org/officeDocument/2006/math" xmlns:v="urn:schemas-microsoft-com:vml" xmlns:wp14="http://schemas.microsoft.com/office/word/2010/wordprocessingDrawing" xmlns:wp="http://schemas.openxmlformats.org/drawingml/2006/wordprocessingDrawing" xmlns:w10="urn:schemas-microsoft-com:office:word" xmlns:w="http://schemas.openxmlformats.org/wordprocessingml/2006/main" xmlns:w14="http://schemas.microsoft.com/office/word/2010/wordml" xmlns:w15="http://schemas.microsoft.com/office/word/2012/wordml" xmlns:w16cex="http://schemas.microsoft.com/office/word/2018/wordml/cex" xmlns:w16cid="http://schemas.microsoft.com/office/word/2016/wordml/cid" xmlns:w16="http://schemas.microsoft.com/office/word/2018/wordml" xmlns:w16du="http://schemas.microsoft.com/office/word/2023/wordml/word16du" xmlns:w16sdtdh="http://schemas.microsoft.com/office/word/2020/wordml/sdtdatahash" xmlns:w16sdtfl="http://schemas.microsoft.com/office/word/2024/wordml/sdtformatlock" xmlns:w16se="http://schemas.microsoft.com/office/word/2015/wordml/symex" xmlns:wpg="http://schemas.microsoft.com/office/word/2010/wordprocessingGroup" xmlns:wpi="http://schemas.microsoft.com/office/word/2010/wordprocessingInk" xmlns:wne="http://schemas.microsoft.com/office/word/2006/wordml" xmlns:wps="http://schemas.microsoft.com/office/word/2010/wordprocessingShape" mc:Ignorable="w14 w15 w16se w16cid w16 w16cex w16sdtdh w16sdtfl w16du wp14">
+<w:endnotes xmlns:wpc="http://schemas.microsoft.com/office/word/2010/wordprocessingCanvas" xmlns:cx="http://schemas.microsoft.com/office/drawing/2014/chartex" xmlns:cx1="http://schemas.microsoft.com/office/drawing/2015/9/8/chartex" xmlns:cx2="http://schemas.microsoft.com/office/drawing/2015/10/21/chartex" xmlns:cx3="http://schemas.microsoft.com/office/drawing/2016/5/9/chartex" xmlns:cx4="http://schemas.microsoft.com/office/drawing/2016/5/10/chartex" xmlns:cx5="http://schemas.microsoft.com/office/drawing/2016/5/11/chartex" xmlns:cx6="http://schemas.microsoft.com/office/drawing/2016/5/12/chartex" xmlns:cx7="http://schemas.microsoft.com/office/drawing/2016/5/13/chartex" xmlns:cx8="http://schemas.microsoft.com/office/drawing/2016/5/14/chartex" xmlns:mc="http://schemas.openxmlformats.org/markup-compatibility/2006" xmlns:aink="http://schemas.microsoft.com/office/drawing/2016/ink" xmlns:am3d="http://schemas.microsoft.com/office/drawing/2017/model3d" xmlns:o="urn:schemas-microsoft-com:office:office" xmlns:r="http://schemas.openxmlformats.org/officeDocument/2006/relationships" xmlns:m="http://schemas.openxmlformats.org/officeDocument/2006/math" xmlns:v="urn:schemas-microsoft-com:vml" xmlns:wp14="http://schemas.microsoft.com/office/word/2010/wordprocessingDrawing" xmlns:wp="http://schemas.openxmlformats.org/drawingml/2006/wordprocessingDrawing" xmlns:w10="urn:schemas-microsoft-com:office:word" xmlns:w="http://schemas.openxmlformats.org/wordprocessingml/2006/main" xmlns:w14="http://schemas.microsoft.com/office/word/2010/wordml" xmlns:w15="http://schemas.microsoft.com/office/word/2012/wordml" xmlns:w16cex="http://schemas.microsoft.com/office/word/2018/wordml/cex" xmlns:w16cid="http://schemas.microsoft.com/office/word/2016/wordml/cid" xmlns:w16="http://schemas.microsoft.com/office/word/2018/wordml" xmlns:w16sdtdh="http://schemas.microsoft.com/office/word/2020/wordml/sdtdatahash" xmlns:w16se="http://schemas.microsoft.com/office/word/2015/wordml/symex" xmlns:wpg="http://schemas.microsoft.com/office/word/2010/wordprocessingGroup" xmlns:wpi="http://schemas.microsoft.com/office/word/2010/wordprocessingInk" xmlns:wne="http://schemas.microsoft.com/office/word/2006/wordml" xmlns:wps="http://schemas.microsoft.com/office/word/2010/wordprocessingShape" mc:Ignorable="w14 w15 w16se w16cid w16 w16cex w16sdtdh wp14">
   <w:endnote w:type="separator" w:id="-1">
     <w:p>
       <w:pPr>
@@ -28205,7 +28729,7 @@
 </file>
 
 <file path=word/footnotes.xml><?xml version="1.0" encoding="utf-8"?>
-<w:footnotes xmlns:wpc="http://schemas.microsoft.com/office/word/2010/wordprocessingCanvas" xmlns:cx="http://schemas.microsoft.com/office/drawing/2014/chartex" xmlns:cx1="http://schemas.microsoft.com/office/drawing/2015/9/8/chartex" xmlns:cx2="http://schemas.microsoft.com/office/drawing/2015/10/21/chartex" xmlns:cx3="http://schemas.microsoft.com/office/drawing/2016/5/9/chartex" xmlns:cx4="http://schemas.microsoft.com/office/drawing/2016/5/10/chartex" xmlns:cx5="http://schemas.microsoft.com/office/drawing/2016/5/11/chartex" xmlns:cx6="http://schemas.microsoft.com/office/drawing/2016/5/12/chartex" xmlns:cx7="http://schemas.microsoft.com/office/drawing/2016/5/13/chartex" xmlns:cx8="http://schemas.microsoft.com/office/drawing/2016/5/14/chartex" xmlns:mc="http://schemas.openxmlformats.org/markup-compatibility/2006" xmlns:aink="http://schemas.microsoft.com/office/drawing/2016/ink" xmlns:am3d="http://schemas.microsoft.com/office/drawing/2017/model3d" xmlns:o="urn:schemas-microsoft-com:office:office" xmlns:oel="http://schemas.microsoft.com/office/2019/extlst" xmlns:r="http://schemas.openxmlformats.org/officeDocument/2006/relationships" xmlns:m="http://schemas.openxmlformats.org/officeDocument/2006/math" xmlns:v="urn:schemas-microsoft-com:vml" xmlns:wp14="http://schemas.microsoft.com/office/word/2010/wordprocessingDrawing" xmlns:wp="http://schemas.openxmlformats.org/drawingml/2006/wordprocessingDrawing" xmlns:w10="urn:schemas-microsoft-com:office:word" xmlns:w="http://schemas.openxmlformats.org/wordprocessingml/2006/main" xmlns:w14="http://schemas.microsoft.com/office/word/2010/wordml" xmlns:w15="http://schemas.microsoft.com/office/word/2012/wordml" xmlns:w16cex="http://schemas.microsoft.com/office/word/2018/wordml/cex" xmlns:w16cid="http://schemas.microsoft.com/office/word/2016/wordml/cid" xmlns:w16="http://schemas.microsoft.com/office/word/2018/wordml" xmlns:w16du="http://schemas.microsoft.com/office/word/2023/wordml/word16du" xmlns:w16sdtdh="http://schemas.microsoft.com/office/word/2020/wordml/sdtdatahash" xmlns:w16sdtfl="http://schemas.microsoft.com/office/word/2024/wordml/sdtformatlock" xmlns:w16se="http://schemas.microsoft.com/office/word/2015/wordml/symex" xmlns:wpg="http://schemas.microsoft.com/office/word/2010/wordprocessingGroup" xmlns:wpi="http://schemas.microsoft.com/office/word/2010/wordprocessingInk" xmlns:wne="http://schemas.microsoft.com/office/word/2006/wordml" xmlns:wps="http://schemas.microsoft.com/office/word/2010/wordprocessingShape" mc:Ignorable="w14 w15 w16se w16cid w16 w16cex w16sdtdh w16sdtfl w16du wp14">
+<w:footnotes xmlns:wpc="http://schemas.microsoft.com/office/word/2010/wordprocessingCanvas" xmlns:cx="http://schemas.microsoft.com/office/drawing/2014/chartex" xmlns:cx1="http://schemas.microsoft.com/office/drawing/2015/9/8/chartex" xmlns:cx2="http://schemas.microsoft.com/office/drawing/2015/10/21/chartex" xmlns:cx3="http://schemas.microsoft.com/office/drawing/2016/5/9/chartex" xmlns:cx4="http://schemas.microsoft.com/office/drawing/2016/5/10/chartex" xmlns:cx5="http://schemas.microsoft.com/office/drawing/2016/5/11/chartex" xmlns:cx6="http://schemas.microsoft.com/office/drawing/2016/5/12/chartex" xmlns:cx7="http://schemas.microsoft.com/office/drawing/2016/5/13/chartex" xmlns:cx8="http://schemas.microsoft.com/office/drawing/2016/5/14/chartex" xmlns:mc="http://schemas.openxmlformats.org/markup-compatibility/2006" xmlns:aink="http://schemas.microsoft.com/office/drawing/2016/ink" xmlns:am3d="http://schemas.microsoft.com/office/drawing/2017/model3d" xmlns:o="urn:schemas-microsoft-com:office:office" xmlns:r="http://schemas.openxmlformats.org/officeDocument/2006/relationships" xmlns:m="http://schemas.openxmlformats.org/officeDocument/2006/math" xmlns:v="urn:schemas-microsoft-com:vml" xmlns:wp14="http://schemas.microsoft.com/office/word/2010/wordprocessingDrawing" xmlns:wp="http://schemas.openxmlformats.org/drawingml/2006/wordprocessingDrawing" xmlns:w10="urn:schemas-microsoft-com:office:word" xmlns:w="http://schemas.openxmlformats.org/wordprocessingml/2006/main" xmlns:w14="http://schemas.microsoft.com/office/word/2010/wordml" xmlns:w15="http://schemas.microsoft.com/office/word/2012/wordml" xmlns:w16cex="http://schemas.microsoft.com/office/word/2018/wordml/cex" xmlns:w16cid="http://schemas.microsoft.com/office/word/2016/wordml/cid" xmlns:w16="http://schemas.microsoft.com/office/word/2018/wordml" xmlns:w16sdtdh="http://schemas.microsoft.com/office/word/2020/wordml/sdtdatahash" xmlns:w16se="http://schemas.microsoft.com/office/word/2015/wordml/symex" xmlns:wpg="http://schemas.microsoft.com/office/word/2010/wordprocessingGroup" xmlns:wpi="http://schemas.microsoft.com/office/word/2010/wordprocessingInk" xmlns:wne="http://schemas.microsoft.com/office/word/2006/wordml" xmlns:wps="http://schemas.microsoft.com/office/word/2010/wordprocessingShape" mc:Ignorable="w14 w15 w16se w16cid w16 w16cex w16sdtdh wp14">
   <w:footnote w:type="separator" w:id="-1">
     <w:p>
       <w:pPr>
@@ -28283,7 +28807,7 @@
 </file>
 
 <file path=word/numbering.xml><?xml version="1.0" encoding="utf-8"?>
-<w:numbering xmlns:wpc="http://schemas.microsoft.com/office/word/2010/wordprocessingCanvas" xmlns:cx="http://schemas.microsoft.com/office/drawing/2014/chartex" xmlns:cx1="http://schemas.microsoft.com/office/drawing/2015/9/8/chartex" xmlns:cx2="http://schemas.microsoft.com/office/drawing/2015/10/21/chartex" xmlns:cx3="http://schemas.microsoft.com/office/drawing/2016/5/9/chartex" xmlns:cx4="http://schemas.microsoft.com/office/drawing/2016/5/10/chartex" xmlns:cx5="http://schemas.microsoft.com/office/drawing/2016/5/11/chartex" xmlns:cx6="http://schemas.microsoft.com/office/drawing/2016/5/12/chartex" xmlns:cx7="http://schemas.microsoft.com/office/drawing/2016/5/13/chartex" xmlns:cx8="http://schemas.microsoft.com/office/drawing/2016/5/14/chartex" xmlns:mc="http://schemas.openxmlformats.org/markup-compatibility/2006" xmlns:aink="http://schemas.microsoft.com/office/drawing/2016/ink" xmlns:am3d="http://schemas.microsoft.com/office/drawing/2017/model3d" xmlns:o="urn:schemas-microsoft-com:office:office" xmlns:oel="http://schemas.microsoft.com/office/2019/extlst" xmlns:r="http://schemas.openxmlformats.org/officeDocument/2006/relationships" xmlns:m="http://schemas.openxmlformats.org/officeDocument/2006/math" xmlns:v="urn:schemas-microsoft-com:vml" xmlns:wp14="http://schemas.microsoft.com/office/word/2010/wordprocessingDrawing" xmlns:wp="http://schemas.openxmlformats.org/drawingml/2006/wordprocessingDrawing" xmlns:w10="urn:schemas-microsoft-com:office:word" xmlns:w="http://schemas.openxmlformats.org/wordprocessingml/2006/main" xmlns:w14="http://schemas.microsoft.com/office/word/2010/wordml" xmlns:w15="http://schemas.microsoft.com/office/word/2012/wordml" xmlns:w16cex="http://schemas.microsoft.com/office/word/2018/wordml/cex" xmlns:w16cid="http://schemas.microsoft.com/office/word/2016/wordml/cid" xmlns:w16="http://schemas.microsoft.com/office/word/2018/wordml" xmlns:w16du="http://schemas.microsoft.com/office/word/2023/wordml/word16du" xmlns:w16sdtdh="http://schemas.microsoft.com/office/word/2020/wordml/sdtdatahash" xmlns:w16sdtfl="http://schemas.microsoft.com/office/word/2024/wordml/sdtformatlock" xmlns:w16se="http://schemas.microsoft.com/office/word/2015/wordml/symex" xmlns:wpg="http://schemas.microsoft.com/office/word/2010/wordprocessingGroup" xmlns:wpi="http://schemas.microsoft.com/office/word/2010/wordprocessingInk" xmlns:wne="http://schemas.microsoft.com/office/word/2006/wordml" xmlns:wps="http://schemas.microsoft.com/office/word/2010/wordprocessingShape" mc:Ignorable="w14 w15 w16se w16cid w16 w16cex w16sdtdh w16sdtfl w16du wp14">
+<w:numbering xmlns:wpc="http://schemas.microsoft.com/office/word/2010/wordprocessingCanvas" xmlns:cx="http://schemas.microsoft.com/office/drawing/2014/chartex" xmlns:cx1="http://schemas.microsoft.com/office/drawing/2015/9/8/chartex" xmlns:cx2="http://schemas.microsoft.com/office/drawing/2015/10/21/chartex" xmlns:cx3="http://schemas.microsoft.com/office/drawing/2016/5/9/chartex" xmlns:cx4="http://schemas.microsoft.com/office/drawing/2016/5/10/chartex" xmlns:cx5="http://schemas.microsoft.com/office/drawing/2016/5/11/chartex" xmlns:cx6="http://schemas.microsoft.com/office/drawing/2016/5/12/chartex" xmlns:cx7="http://schemas.microsoft.com/office/drawing/2016/5/13/chartex" xmlns:cx8="http://schemas.microsoft.com/office/drawing/2016/5/14/chartex" xmlns:mc="http://schemas.openxmlformats.org/markup-compatibility/2006" xmlns:aink="http://schemas.microsoft.com/office/drawing/2016/ink" xmlns:am3d="http://schemas.microsoft.com/office/drawing/2017/model3d" xmlns:o="urn:schemas-microsoft-com:office:office" xmlns:r="http://schemas.openxmlformats.org/officeDocument/2006/relationships" xmlns:m="http://schemas.openxmlformats.org/officeDocument/2006/math" xmlns:v="urn:schemas-microsoft-com:vml" xmlns:wp14="http://schemas.microsoft.com/office/word/2010/wordprocessingDrawing" xmlns:wp="http://schemas.openxmlformats.org/drawingml/2006/wordprocessingDrawing" xmlns:w10="urn:schemas-microsoft-com:office:word" xmlns:w="http://schemas.openxmlformats.org/wordprocessingml/2006/main" xmlns:w14="http://schemas.microsoft.com/office/word/2010/wordml" xmlns:w15="http://schemas.microsoft.com/office/word/2012/wordml" xmlns:w16cex="http://schemas.microsoft.com/office/word/2018/wordml/cex" xmlns:w16cid="http://schemas.microsoft.com/office/word/2016/wordml/cid" xmlns:w16="http://schemas.microsoft.com/office/word/2018/wordml" xmlns:w16sdtdh="http://schemas.microsoft.com/office/word/2020/wordml/sdtdatahash" xmlns:w16se="http://schemas.microsoft.com/office/word/2015/wordml/symex" xmlns:wpg="http://schemas.microsoft.com/office/word/2010/wordprocessingGroup" xmlns:wpi="http://schemas.microsoft.com/office/word/2010/wordprocessingInk" xmlns:wne="http://schemas.microsoft.com/office/word/2006/wordml" xmlns:wps="http://schemas.microsoft.com/office/word/2010/wordprocessingShape" mc:Ignorable="w14 w15 w16se w16cid w16 w16cex w16sdtdh wp14">
   <w:abstractNum w:abstractNumId="0" w15:restartNumberingAfterBreak="0">
     <w:nsid w:val="05E43A3D"/>
     <w:multiLevelType w:val="hybridMultilevel"/>
@@ -30997,77 +31521,77 @@
       </w:rPr>
     </w:lvl>
   </w:abstractNum>
-  <w:num w:numId="1" w16cid:durableId="274946293">
+  <w:num w:numId="1">
     <w:abstractNumId w:val="1"/>
   </w:num>
-  <w:num w:numId="2" w16cid:durableId="773745179">
+  <w:num w:numId="2">
     <w:abstractNumId w:val="15"/>
   </w:num>
-  <w:num w:numId="3" w16cid:durableId="278074808">
+  <w:num w:numId="3">
     <w:abstractNumId w:val="19"/>
   </w:num>
-  <w:num w:numId="4" w16cid:durableId="1611204847">
+  <w:num w:numId="4">
     <w:abstractNumId w:val="8"/>
   </w:num>
-  <w:num w:numId="5" w16cid:durableId="1556813051">
+  <w:num w:numId="5">
     <w:abstractNumId w:val="14"/>
   </w:num>
-  <w:num w:numId="6" w16cid:durableId="1159494391">
+  <w:num w:numId="6">
     <w:abstractNumId w:val="4"/>
   </w:num>
-  <w:num w:numId="7" w16cid:durableId="271016374">
+  <w:num w:numId="7">
     <w:abstractNumId w:val="20"/>
   </w:num>
-  <w:num w:numId="8" w16cid:durableId="277414717">
+  <w:num w:numId="8">
     <w:abstractNumId w:val="12"/>
   </w:num>
-  <w:num w:numId="9" w16cid:durableId="731932535">
+  <w:num w:numId="9">
     <w:abstractNumId w:val="18"/>
   </w:num>
-  <w:num w:numId="10" w16cid:durableId="158547823">
+  <w:num w:numId="10">
     <w:abstractNumId w:val="10"/>
   </w:num>
-  <w:num w:numId="11" w16cid:durableId="1093470808">
+  <w:num w:numId="11">
     <w:abstractNumId w:val="3"/>
   </w:num>
-  <w:num w:numId="12" w16cid:durableId="367029288">
+  <w:num w:numId="12">
     <w:abstractNumId w:val="2"/>
   </w:num>
-  <w:num w:numId="13" w16cid:durableId="1748990118">
+  <w:num w:numId="13">
     <w:abstractNumId w:val="11"/>
   </w:num>
-  <w:num w:numId="14" w16cid:durableId="531068641">
+  <w:num w:numId="14">
     <w:abstractNumId w:val="13"/>
   </w:num>
-  <w:num w:numId="15" w16cid:durableId="95563183">
+  <w:num w:numId="15">
     <w:abstractNumId w:val="16"/>
   </w:num>
-  <w:num w:numId="16" w16cid:durableId="1259437579">
+  <w:num w:numId="16">
     <w:abstractNumId w:val="1"/>
   </w:num>
-  <w:num w:numId="17" w16cid:durableId="1603951007">
+  <w:num w:numId="17">
     <w:abstractNumId w:val="6"/>
   </w:num>
-  <w:num w:numId="18" w16cid:durableId="185603406">
+  <w:num w:numId="18">
     <w:abstractNumId w:val="17"/>
   </w:num>
-  <w:num w:numId="19" w16cid:durableId="1664040160">
+  <w:num w:numId="19">
     <w:abstractNumId w:val="5"/>
   </w:num>
-  <w:num w:numId="20" w16cid:durableId="1753240443">
+  <w:num w:numId="20">
     <w:abstractNumId w:val="7"/>
   </w:num>
-  <w:num w:numId="21" w16cid:durableId="246498176">
+  <w:num w:numId="21">
     <w:abstractNumId w:val="9"/>
   </w:num>
-  <w:num w:numId="22" w16cid:durableId="877552916">
+  <w:num w:numId="22">
     <w:abstractNumId w:val="0"/>
   </w:num>
 </w:numbering>
 </file>
 
 <file path=word/styles.xml><?xml version="1.0" encoding="utf-8"?>
-<w:styles xmlns:mc="http://schemas.openxmlformats.org/markup-compatibility/2006" xmlns:r="http://schemas.openxmlformats.org/officeDocument/2006/relationships" xmlns:w="http://schemas.openxmlformats.org/wordprocessingml/2006/main" xmlns:w14="http://schemas.microsoft.com/office/word/2010/wordml" xmlns:w15="http://schemas.microsoft.com/office/word/2012/wordml" xmlns:w16cex="http://schemas.microsoft.com/office/word/2018/wordml/cex" xmlns:w16cid="http://schemas.microsoft.com/office/word/2016/wordml/cid" xmlns:w16="http://schemas.microsoft.com/office/word/2018/wordml" xmlns:w16du="http://schemas.microsoft.com/office/word/2023/wordml/word16du" xmlns:w16sdtdh="http://schemas.microsoft.com/office/word/2020/wordml/sdtdatahash" xmlns:w16sdtfl="http://schemas.microsoft.com/office/word/2024/wordml/sdtformatlock" xmlns:w16se="http://schemas.microsoft.com/office/word/2015/wordml/symex" mc:Ignorable="w14 w15 w16se w16cid w16 w16cex w16sdtdh w16sdtfl w16du">
+<w:styles xmlns:mc="http://schemas.openxmlformats.org/markup-compatibility/2006" xmlns:r="http://schemas.openxmlformats.org/officeDocument/2006/relationships" xmlns:w="http://schemas.openxmlformats.org/wordprocessingml/2006/main" xmlns:w14="http://schemas.microsoft.com/office/word/2010/wordml" xmlns:w15="http://schemas.microsoft.com/office/word/2012/wordml" xmlns:w16cex="http://schemas.microsoft.com/office/word/2018/wordml/cex" xmlns:w16cid="http://schemas.microsoft.com/office/word/2016/wordml/cid" xmlns:w16="http://schemas.microsoft.com/office/word/2018/wordml" xmlns:w16sdtdh="http://schemas.microsoft.com/office/word/2020/wordml/sdtdatahash" xmlns:w16se="http://schemas.microsoft.com/office/word/2015/wordml/symex" mc:Ignorable="w14 w15 w16se w16cid w16 w16cex w16sdtdh">
   <w:docDefaults>
     <w:rPrDefault>
       <w:rPr>

</xml_diff>